<commit_message>
Up to Figure 3
</commit_message>
<xml_diff>
--- a/paper/SoftwareCitationArticle.docx
+++ b/paper/SoftwareCitationArticle.docx
@@ -4244,8 +4244,6 @@
       <w:pPr>
         <w:pStyle w:val="normal0"/>
       </w:pPr>
-      <w:bookmarkStart w:id="16" w:name="_GoBack"/>
-      <w:bookmarkEnd w:id="16"/>
     </w:p>
     <w:p>
       <w:pPr>
@@ -4454,7 +4452,7 @@
       <w:pPr>
         <w:pStyle w:val="Caption"/>
       </w:pPr>
-      <w:bookmarkStart w:id="17" w:name="_Ref269370410"/>
+      <w:bookmarkStart w:id="16" w:name="_Ref269370410"/>
       <w:r>
         <w:t xml:space="preserve">Figure </w:t>
       </w:r>
@@ -4466,7 +4464,7 @@
           <w:t>1</w:t>
         </w:r>
       </w:fldSimple>
-      <w:bookmarkEnd w:id="17"/>
+      <w:bookmarkEnd w:id="16"/>
       <w:r>
         <w:t>: Counts of mentions in articles, broken down by Impact Factor strata</w:t>
       </w:r>
@@ -4556,7 +4554,7 @@
         <w:pStyle w:val="Caption"/>
         <w:keepNext/>
       </w:pPr>
-      <w:bookmarkStart w:id="18" w:name="_Ref269368419"/>
+      <w:bookmarkStart w:id="17" w:name="_Ref269368419"/>
       <w:r>
         <w:t xml:space="preserve">Table </w:t>
       </w:r>
@@ -4568,7 +4566,7 @@
           <w:t>3</w:t>
         </w:r>
       </w:fldSimple>
-      <w:bookmarkEnd w:id="18"/>
+      <w:bookmarkEnd w:id="17"/>
       <w:r>
         <w:t>: Types of software mentions in publications</w:t>
       </w:r>
@@ -5418,21 +5416,28 @@
           <w:noProof/>
         </w:rPr>
         <w:drawing>
-          <wp:inline distT="114300" distB="114300" distL="114300" distR="114300" wp14:anchorId="23267AEB" wp14:editId="16464039">
-            <wp:extent cx="2758025" cy="2205038"/>
-            <wp:effectExtent l="0" t="0" r="0" b="0"/>
-            <wp:docPr id="1" name="image03.png" descr="MentionTypesOverall.png"/>
-            <wp:cNvGraphicFramePr/>
+          <wp:inline distT="0" distB="0" distL="0" distR="0" wp14:anchorId="24C29593" wp14:editId="43E6151F">
+            <wp:extent cx="3069823" cy="2455858"/>
+            <wp:effectExtent l="0" t="0" r="3810" b="8255"/>
+            <wp:docPr id="6" name="Picture 6"/>
+            <wp:cNvGraphicFramePr>
+              <a:graphicFrameLocks xmlns:a="http://schemas.openxmlformats.org/drawingml/2006/main" noChangeAspect="1"/>
+            </wp:cNvGraphicFramePr>
             <a:graphic xmlns:a="http://schemas.openxmlformats.org/drawingml/2006/main">
               <a:graphicData uri="http://schemas.openxmlformats.org/drawingml/2006/picture">
                 <pic:pic xmlns:pic="http://schemas.openxmlformats.org/drawingml/2006/picture">
                   <pic:nvPicPr>
-                    <pic:cNvPr id="0" name="image03.png" descr="MentionTypesOverall.png"/>
-                    <pic:cNvPicPr preferRelativeResize="0"/>
+                    <pic:cNvPr id="0" name="TypesOfSoftwareMentions.png"/>
+                    <pic:cNvPicPr/>
                   </pic:nvPicPr>
                   <pic:blipFill>
-                    <a:blip r:embed="rId9"/>
-                    <a:srcRect/>
+                    <a:blip r:embed="rId9">
+                      <a:extLst>
+                        <a:ext uri="{28A0092B-C50C-407E-A947-70E740481C1C}">
+                          <a14:useLocalDpi xmlns:a14="http://schemas.microsoft.com/office/drawing/2010/main" val="0"/>
+                        </a:ext>
+                      </a:extLst>
+                    </a:blip>
                     <a:stretch>
                       <a:fillRect/>
                     </a:stretch>
@@ -5440,12 +5445,11 @@
                   <pic:spPr>
                     <a:xfrm>
                       <a:off x="0" y="0"/>
-                      <a:ext cx="2758025" cy="2205038"/>
+                      <a:ext cx="3069823" cy="2455858"/>
                     </a:xfrm>
                     <a:prstGeom prst="rect">
                       <a:avLst/>
                     </a:prstGeom>
-                    <a:ln/>
                   </pic:spPr>
                 </pic:pic>
               </a:graphicData>
@@ -5483,21 +5487,28 @@
           <w:noProof/>
         </w:rPr>
         <w:drawing>
-          <wp:inline distT="114300" distB="114300" distL="114300" distR="114300" wp14:anchorId="201A7CB0" wp14:editId="332E2555">
-            <wp:extent cx="2805113" cy="2241468"/>
-            <wp:effectExtent l="0" t="0" r="0" b="0"/>
-            <wp:docPr id="3" name="image01.png" descr="MentionTypesByStrata.png"/>
-            <wp:cNvGraphicFramePr/>
+          <wp:inline distT="0" distB="0" distL="0" distR="0" wp14:anchorId="2960D5EF" wp14:editId="5B2D2F42">
+            <wp:extent cx="4657725" cy="3726180"/>
+            <wp:effectExtent l="0" t="0" r="0" b="7620"/>
+            <wp:docPr id="7" name="Picture 7"/>
+            <wp:cNvGraphicFramePr>
+              <a:graphicFrameLocks xmlns:a="http://schemas.openxmlformats.org/drawingml/2006/main" noChangeAspect="1"/>
+            </wp:cNvGraphicFramePr>
             <a:graphic xmlns:a="http://schemas.openxmlformats.org/drawingml/2006/main">
               <a:graphicData uri="http://schemas.openxmlformats.org/drawingml/2006/picture">
                 <pic:pic xmlns:pic="http://schemas.openxmlformats.org/drawingml/2006/picture">
                   <pic:nvPicPr>
-                    <pic:cNvPr id="0" name="image01.png" descr="MentionTypesByStrata.png"/>
-                    <pic:cNvPicPr preferRelativeResize="0"/>
+                    <pic:cNvPr id="0" name="Fig3-MentionTypesByStrata.png"/>
+                    <pic:cNvPicPr/>
                   </pic:nvPicPr>
                   <pic:blipFill>
-                    <a:blip r:embed="rId10"/>
-                    <a:srcRect/>
+                    <a:blip r:embed="rId10">
+                      <a:extLst>
+                        <a:ext uri="{28A0092B-C50C-407E-A947-70E740481C1C}">
+                          <a14:useLocalDpi xmlns:a14="http://schemas.microsoft.com/office/drawing/2010/main" val="0"/>
+                        </a:ext>
+                      </a:extLst>
+                    </a:blip>
                     <a:stretch>
                       <a:fillRect/>
                     </a:stretch>
@@ -5505,12 +5516,11 @@
                   <pic:spPr>
                     <a:xfrm>
                       <a:off x="0" y="0"/>
-                      <a:ext cx="2805113" cy="2241468"/>
+                      <a:ext cx="4657725" cy="3726180"/>
                     </a:xfrm>
                     <a:prstGeom prst="rect">
                       <a:avLst/>
                     </a:prstGeom>
-                    <a:ln/>
                   </pic:spPr>
                 </pic:pic>
               </a:graphicData>
@@ -5523,7 +5533,7 @@
       <w:pPr>
         <w:pStyle w:val="Caption"/>
       </w:pPr>
-      <w:bookmarkStart w:id="19" w:name="_Ref269370672"/>
+      <w:bookmarkStart w:id="18" w:name="_Ref269370672"/>
       <w:r>
         <w:t xml:space="preserve">Figure </w:t>
       </w:r>
@@ -5535,7 +5545,7 @@
           <w:t>3</w:t>
         </w:r>
       </w:fldSimple>
-      <w:bookmarkEnd w:id="19"/>
+      <w:bookmarkEnd w:id="18"/>
       <w:r>
         <w:t>: Major software mention types by journal strata</w:t>
       </w:r>
@@ -5620,8 +5630,16 @@
         <w:rPr>
           <w:rFonts w:ascii="Calibri" w:eastAsia="Calibri" w:hAnsi="Calibri" w:cs="Calibri"/>
         </w:rPr>
-        <w:t>TODO: what proportion of mentions had creator, version_number and configuration_details.</w:t>
-      </w:r>
+        <w:t>TODO: what proportion of mentions had creator</w:t>
+      </w:r>
+      <w:r>
+        <w:rPr>
+          <w:rFonts w:ascii="Calibri" w:eastAsia="Calibri" w:hAnsi="Calibri" w:cs="Calibri"/>
+        </w:rPr>
+        <w:t>.</w:t>
+      </w:r>
+      <w:bookmarkStart w:id="19" w:name="_GoBack"/>
+      <w:bookmarkEnd w:id="19"/>
     </w:p>
     <w:p>
       <w:pPr>

</xml_diff>

<commit_message>
I think this is fixed, not seeing doubles now.  Be careful using the original_name field, always use the rdfs:label of the mentions_software attribute.
</commit_message>
<xml_diff>
--- a/paper/SoftwareCitationArticle.docx
+++ b/paper/SoftwareCitationArticle.docx
@@ -12,8 +12,13 @@
       <w:bookmarkStart w:id="0" w:name="h.sh1b931wrtih" w:colFirst="0" w:colLast="0"/>
       <w:bookmarkEnd w:id="0"/>
       <w:r>
-        <w:t>How is software visible in the scientific literature? A study of software citation in biology journal articles.</w:t>
-      </w:r>
+        <w:t xml:space="preserve">How is software visible in the scientific literature? </w:t>
+      </w:r>
+      <w:proofErr w:type="gramStart"/>
+      <w:r>
+        <w:t>A study of software citation in biology journal articles.</w:t>
+      </w:r>
+      <w:proofErr w:type="gramEnd"/>
     </w:p>
     <w:p>
       <w:pPr>
@@ -310,7 +315,15 @@
         <w:t>, in this paper,</w:t>
       </w:r>
       <w:r>
-        <w:t xml:space="preserve"> we write of software “mentions,” intentionally choosing a word with a casual and wide-ranging connotations, including the full spectrum of formal to informal visibility.</w:t>
+        <w:t xml:space="preserve"> we write of software “mentions,” intentionally choosing a word </w:t>
+      </w:r>
+      <w:proofErr w:type="gramStart"/>
+      <w:r>
+        <w:t>with a casual and wide-ranging connotations</w:t>
+      </w:r>
+      <w:proofErr w:type="gramEnd"/>
+      <w:r>
+        <w:t>, including the full spectrum of formal to informal visibility.</w:t>
       </w:r>
     </w:p>
     <w:p>
@@ -659,7 +672,15 @@
         <w:fldChar w:fldCharType="end"/>
       </w:r>
       <w:r>
-        <w:t xml:space="preserve"> undermining the verifiability and replicability integral to the scientific method </w:t>
+        <w:t xml:space="preserve"> undermining the verifiability and </w:t>
+      </w:r>
+      <w:proofErr w:type="spellStart"/>
+      <w:r>
+        <w:t>replicability</w:t>
+      </w:r>
+      <w:proofErr w:type="spellEnd"/>
+      <w:r>
+        <w:t xml:space="preserve"> integral to the scientific method </w:t>
       </w:r>
       <w:r>
         <w:fldChar w:fldCharType="begin"/>
@@ -724,11 +745,21 @@
       <w:r>
         <w:t xml:space="preserve">Design questions are at the heart of the literature on data </w:t>
       </w:r>
+      <w:proofErr w:type="gramStart"/>
       <w:r>
         <w:t>citation,</w:t>
       </w:r>
-      <w:r>
-        <w:t xml:space="preserve"> especially concerns of how citations can provide identification of, location of, and access to, cited works. The discussion of how data citation can support data sharing as well as the verification and replicability of studies using large datasets dates back at least to the 1970s </w:t>
+      <w:proofErr w:type="gramEnd"/>
+      <w:r>
+        <w:t xml:space="preserve"> especially concerns of how citations can provide identification of, location of, and access to, cited works. The discussion of how data citation can support data sharing as well as the verification and </w:t>
+      </w:r>
+      <w:proofErr w:type="spellStart"/>
+      <w:r>
+        <w:t>replicability</w:t>
+      </w:r>
+      <w:proofErr w:type="spellEnd"/>
+      <w:r>
+        <w:t xml:space="preserve"> of studies using large datasets dates back at least to the 1970s </w:t>
       </w:r>
       <w:r>
         <w:fldChar w:fldCharType="begin"/>
@@ -815,8 +846,13 @@
         <w:fldChar w:fldCharType="end"/>
       </w:r>
       <w:r>
-        <w:t>. Borgman</w:t>
-      </w:r>
+        <w:t xml:space="preserve">. </w:t>
+      </w:r>
+      <w:proofErr w:type="spellStart"/>
+      <w:r>
+        <w:t>Borgman</w:t>
+      </w:r>
+      <w:proofErr w:type="spellEnd"/>
       <w:r>
         <w:t xml:space="preserve"> et al. </w:t>
       </w:r>
@@ -1035,7 +1071,15 @@
         <w:fldChar w:fldCharType="end"/>
       </w:r>
       <w:r>
-        <w:t xml:space="preserve"> and findability supported by stable locators </w:t>
+        <w:t xml:space="preserve"> and </w:t>
+      </w:r>
+      <w:proofErr w:type="spellStart"/>
+      <w:r>
+        <w:t>findability</w:t>
+      </w:r>
+      <w:proofErr w:type="spellEnd"/>
+      <w:r>
+        <w:t xml:space="preserve"> supported by stable locators </w:t>
       </w:r>
       <w:r>
         <w:fldChar w:fldCharType="begin"/>
@@ -1134,7 +1178,23 @@
         <w:fldChar w:fldCharType="end"/>
       </w:r>
       <w:r>
-        <w:t xml:space="preserve"> will allow those authors who practice data citation to do so in a way that supports the findability of datasets. Design improvements in the cultural arena include integrating data citation counts into altmetrics can add incentive to data sharing practices</w:t>
+        <w:t xml:space="preserve"> will allow those authors who practice data citation to do so in a way that supports the </w:t>
+      </w:r>
+      <w:proofErr w:type="spellStart"/>
+      <w:r>
+        <w:t>findability</w:t>
+      </w:r>
+      <w:proofErr w:type="spellEnd"/>
+      <w:r>
+        <w:t xml:space="preserve"> of datasets. Design improvements in the cultural arena include integrating data citation counts into </w:t>
+      </w:r>
+      <w:proofErr w:type="spellStart"/>
+      <w:r>
+        <w:t>altmetrics</w:t>
+      </w:r>
+      <w:proofErr w:type="spellEnd"/>
+      <w:r>
+        <w:t xml:space="preserve"> can add incentive to data sharing practices</w:t>
       </w:r>
       <w:r>
         <w:t xml:space="preserve"> </w:t>
@@ -1587,37 +1647,69 @@
         <w:commentReference w:id="3"/>
       </w:r>
       <w:r>
-        <w:t>Thus, in order to weight the sample towards higher quality journals, and to enable us to assess differences in practices related to journal quality , we divided our journal list into three groups: the first group of journals included those ranked 1 through 10 (10 journals), the second had those ranked 11-110 (100 journals), and the third had the rest those ranked 111-1455 (1,345 journals). We combined the journals with the years (2000-2010) and weeks (1-51) to yield a sampling frame that covered each of the journals across the whole time period (2000-01 through 2010-52).  We then randomly selected 90 journal-year-week tuples for each strata.  We worked through this list taking the first 30 issues listed that appeared to be from journals that publish original research, as opposed to review journals.</w:t>
-      </w:r>
-    </w:p>
-    <w:p>
-      <w:pPr>
-        <w:pStyle w:val="normal0"/>
-        <w:widowControl w:val="0"/>
-      </w:pPr>
-    </w:p>
-    <w:p>
-      <w:pPr>
-        <w:pStyle w:val="normal0"/>
-        <w:widowControl w:val="0"/>
-      </w:pPr>
-      <w:r>
-        <w:t>We then manually retrieved the issue from the journal website that was current in the year and week number. When an issue was dated during or after the chosen week, we chose the issue that came out prior to that week. We found two journals in the sample (one in the 10-100 stata and one in the 101-1455 strata) that we did not have library access to and discarded these, taking the next journal-year-week tuple. We also found 12 tuples that were prior to the first published volume of the journal (e.g., we sought a 2001 article from a journal that began publishing in 2006), in those cases we discarded that tuple and used the next from the list of 90, rather than taking the first issue of the journal on the basis that first issues might be systematically different.</w:t>
-      </w:r>
-    </w:p>
-    <w:p>
-      <w:pPr>
-        <w:pStyle w:val="normal0"/>
-        <w:widowControl w:val="0"/>
-      </w:pPr>
-    </w:p>
-    <w:p>
-      <w:pPr>
-        <w:pStyle w:val="normal0"/>
-        <w:widowControl w:val="0"/>
-      </w:pPr>
-      <w:r>
-        <w:t xml:space="preserve">We assessed the content of the chosen issue, identifying research articles (as opposed to letters, editorials, perspectives, review/survey articles, and other publications, such as “plant registrations”). In two cases where our chosen issue did not have any research articles we went to the issue immediately following. From the research articles in the selected issue, we used a random number generator to choose one. We continued this process until we had 30 research articles from each strata for a total dataset </w:t>
+        <w:t xml:space="preserve">Thus, in order to weight the sample towards higher quality journals, and to enable us to assess differences in practices related to journal </w:t>
+      </w:r>
+      <w:proofErr w:type="gramStart"/>
+      <w:r>
+        <w:t>quality ,</w:t>
+      </w:r>
+      <w:proofErr w:type="gramEnd"/>
+      <w:r>
+        <w:t xml:space="preserve"> we divided our journal list into three groups: the first group of journals included those ranked 1 through 10 (10 journals), the second had those ranked 11-110 (100 journals), and the third had the rest those ranked 111-1455 (1,345 journals). We combined the journals with the years (2000-2010) and weeks (1-51) to yield a sampling frame that covered each of the journals across the whole time period (2000-01 through 2010-52).  We then randomly selected 90 journal-year-week tuples for each </w:t>
+      </w:r>
+      <w:proofErr w:type="gramStart"/>
+      <w:r>
+        <w:t>strata</w:t>
+      </w:r>
+      <w:proofErr w:type="gramEnd"/>
+      <w:r>
+        <w:t>.  We worked through this list taking the first 30 issues listed that appeared to be from journals that publish original research, as opposed to review journals.</w:t>
+      </w:r>
+    </w:p>
+    <w:p>
+      <w:pPr>
+        <w:pStyle w:val="normal0"/>
+        <w:widowControl w:val="0"/>
+      </w:pPr>
+    </w:p>
+    <w:p>
+      <w:pPr>
+        <w:pStyle w:val="normal0"/>
+        <w:widowControl w:val="0"/>
+      </w:pPr>
+      <w:r>
+        <w:t xml:space="preserve">We then manually retrieved the issue from the journal website that was current in the year and week number. When an issue was dated during or after the chosen week, we chose the issue that came out prior to that week. We found two journals in the sample (one in the 10-100 </w:t>
+      </w:r>
+      <w:proofErr w:type="spellStart"/>
+      <w:r>
+        <w:t>stata</w:t>
+      </w:r>
+      <w:proofErr w:type="spellEnd"/>
+      <w:r>
+        <w:t xml:space="preserve"> and one in the 101-1455 strata) that we did not have library access to and discarded these, taking the next journal-year-week tuple. We also found 12 tuples that were prior to the first published volume of the journal (e.g., we sought a 2001 article from a journal that began publishing in 2006), in those cases we discarded that tuple and used the next from the list of 90, rather than taking the first issue of the journal on the basis that first issues might be systematically different.</w:t>
+      </w:r>
+    </w:p>
+    <w:p>
+      <w:pPr>
+        <w:pStyle w:val="normal0"/>
+        <w:widowControl w:val="0"/>
+      </w:pPr>
+    </w:p>
+    <w:p>
+      <w:pPr>
+        <w:pStyle w:val="normal0"/>
+        <w:widowControl w:val="0"/>
+      </w:pPr>
+      <w:r>
+        <w:t xml:space="preserve">We assessed the content of the chosen issue, identifying research articles (as opposed to letters, editorials, perspectives, review/survey articles, and other publications, such as “plant registrations”). In two cases where our chosen issue did not have any research articles we went to the issue immediately following. From the research articles in the selected issue, we used a random number generator to choose one. We continued this process until we had 30 research articles from each </w:t>
+      </w:r>
+      <w:proofErr w:type="gramStart"/>
+      <w:r>
+        <w:t>strata</w:t>
+      </w:r>
+      <w:proofErr w:type="gramEnd"/>
+      <w:r>
+        <w:t xml:space="preserve"> for a total dataset </w:t>
       </w:r>
       <w:r>
         <w:t xml:space="preserve">of 90 biology research articles, as shown in </w:t>
@@ -2485,7 +2577,15 @@
         <w:t xml:space="preserve"> (and not, say, Cohen’s kappa), </w:t>
       </w:r>
       <w:r>
-        <w:t xml:space="preserve">calculated using the “irr” package for the R statistics program </w:t>
+        <w:t>calculated using the “</w:t>
+      </w:r>
+      <w:proofErr w:type="spellStart"/>
+      <w:r>
+        <w:t>irr</w:t>
+      </w:r>
+      <w:proofErr w:type="spellEnd"/>
+      <w:r>
+        <w:t xml:space="preserve">” package for the R statistics program </w:t>
       </w:r>
       <w:r>
         <w:fldChar w:fldCharType="begin"/>
@@ -2540,7 +2640,15 @@
         <w:widowControl w:val="0"/>
       </w:pPr>
       <w:r>
-        <w:t>The second test occurred when we trained a third coder, using a new sub-sample of 8 articles.  There was agreement by both coders that 6 articles contained no software mentions. Agreement in the two remaining articles was 83.3%, with a single instance where one coder failed to identify a mention, on inspection we ascribed this to coder fatigue.  The high agreement in this second round of training provides confidence that the issues discussed in the first round were adequately resolved.</w:t>
+        <w:t xml:space="preserve">The second test occurred when we trained a third coder, using a new sub-sample of 8 articles.  There was agreement by both coders that 6 articles contained no software mentions. Agreement in the two remaining articles was 83.3%, with a single instance where one coder failed to identify a </w:t>
+      </w:r>
+      <w:proofErr w:type="gramStart"/>
+      <w:r>
+        <w:t>mention,</w:t>
+      </w:r>
+      <w:proofErr w:type="gramEnd"/>
+      <w:r>
+        <w:t xml:space="preserve"> on inspection we ascribed this to coder fatigue.  The high agreement in this second round of training provides confidence that the issues discussed in the first round were adequately resolved.</w:t>
       </w:r>
     </w:p>
     <w:p>
@@ -2561,7 +2669,15 @@
         <w:widowControl w:val="0"/>
       </w:pPr>
       <w:r>
-        <w:t xml:space="preserve">Our second coding scheme identified characteristics of software mentions. These codes are shown in Table XXXX. We tested the reliability of this scheme by applying them to the mentions coded in the 12 article sub-sample discussed above; this set included 32 mentions drawn from the 5 articles that mentioned software. Since this coding involved applying codes to a pre-agreed set of mentions we report inter-coder reliability using Cohen kappa. Specifically we use the formulation in Byrt et al (cite) </w:t>
+        <w:t xml:space="preserve">Our second coding scheme identified characteristics of software mentions. These codes are shown in Table XXXX. We tested the reliability of this scheme by applying them to the mentions coded in the 12 article sub-sample discussed above; this set included 32 mentions drawn from the 5 articles that mentioned software. Since this coding involved applying codes to a pre-agreed set of mentions we report inter-coder reliability using Cohen kappa. Specifically we use the formulation in </w:t>
+      </w:r>
+      <w:proofErr w:type="spellStart"/>
+      <w:r>
+        <w:t>Byrt</w:t>
+      </w:r>
+      <w:proofErr w:type="spellEnd"/>
+      <w:r>
+        <w:t xml:space="preserve"> et al (cite) </w:t>
       </w:r>
       <w:r>
         <w:t>because it</w:t>
@@ -2659,7 +2775,15 @@
               <w:spacing w:line="240" w:lineRule="auto"/>
             </w:pPr>
             <w:r>
-              <w:t>Agreement (Byrt, Bishop and Carlin 1993)</w:t>
+              <w:t>Agreement (</w:t>
+            </w:r>
+            <w:proofErr w:type="spellStart"/>
+            <w:r>
+              <w:t>Byrt</w:t>
+            </w:r>
+            <w:proofErr w:type="spellEnd"/>
+            <w:r>
+              <w:t>, Bishop and Carlin 1993)</w:t>
             </w:r>
           </w:p>
         </w:tc>
@@ -2680,8 +2804,13 @@
               <w:pStyle w:val="normal0"/>
               <w:spacing w:line="240" w:lineRule="auto"/>
             </w:pPr>
-            <w:r>
-              <w:t>software name</w:t>
+            <w:proofErr w:type="gramStart"/>
+            <w:r>
+              <w:t>software</w:t>
+            </w:r>
+            <w:proofErr w:type="gramEnd"/>
+            <w:r>
+              <w:t xml:space="preserve"> name</w:t>
             </w:r>
           </w:p>
         </w:tc>
@@ -2720,8 +2849,13 @@
               <w:pStyle w:val="normal0"/>
               <w:spacing w:line="240" w:lineRule="auto"/>
             </w:pPr>
-            <w:r>
-              <w:t>k = 1</w:t>
+            <w:proofErr w:type="gramStart"/>
+            <w:r>
+              <w:t>k</w:t>
+            </w:r>
+            <w:proofErr w:type="gramEnd"/>
+            <w:r>
+              <w:t xml:space="preserve"> = 1</w:t>
             </w:r>
           </w:p>
         </w:tc>
@@ -2742,9 +2876,13 @@
               <w:pStyle w:val="normal0"/>
               <w:spacing w:line="240" w:lineRule="auto"/>
             </w:pPr>
+            <w:proofErr w:type="spellStart"/>
+            <w:proofErr w:type="gramStart"/>
             <w:r>
               <w:t>url</w:t>
             </w:r>
+            <w:proofErr w:type="spellEnd"/>
+            <w:proofErr w:type="gramEnd"/>
           </w:p>
         </w:tc>
         <w:tc>
@@ -2782,8 +2920,13 @@
               <w:pStyle w:val="normal0"/>
               <w:spacing w:line="240" w:lineRule="auto"/>
             </w:pPr>
-            <w:r>
-              <w:t>k = 1</w:t>
+            <w:proofErr w:type="gramStart"/>
+            <w:r>
+              <w:t>k</w:t>
+            </w:r>
+            <w:proofErr w:type="gramEnd"/>
+            <w:r>
+              <w:t xml:space="preserve"> = 1</w:t>
             </w:r>
           </w:p>
         </w:tc>
@@ -2804,8 +2947,13 @@
               <w:pStyle w:val="normal0"/>
               <w:spacing w:line="240" w:lineRule="auto"/>
             </w:pPr>
-            <w:r>
-              <w:t>version number</w:t>
+            <w:proofErr w:type="gramStart"/>
+            <w:r>
+              <w:t>version</w:t>
+            </w:r>
+            <w:proofErr w:type="gramEnd"/>
+            <w:r>
+              <w:t xml:space="preserve"> number</w:t>
             </w:r>
           </w:p>
         </w:tc>
@@ -2844,8 +2992,13 @@
               <w:pStyle w:val="normal0"/>
               <w:spacing w:line="240" w:lineRule="auto"/>
             </w:pPr>
-            <w:r>
-              <w:t>k = 1</w:t>
+            <w:proofErr w:type="gramStart"/>
+            <w:r>
+              <w:t>k</w:t>
+            </w:r>
+            <w:proofErr w:type="gramEnd"/>
+            <w:r>
+              <w:t xml:space="preserve"> = 1</w:t>
             </w:r>
           </w:p>
         </w:tc>
@@ -2866,9 +3019,11 @@
               <w:pStyle w:val="normal0"/>
               <w:spacing w:line="240" w:lineRule="auto"/>
             </w:pPr>
+            <w:proofErr w:type="gramStart"/>
             <w:r>
               <w:t>date</w:t>
             </w:r>
+            <w:proofErr w:type="gramEnd"/>
           </w:p>
         </w:tc>
         <w:tc>
@@ -2906,8 +3061,13 @@
               <w:pStyle w:val="normal0"/>
               <w:spacing w:line="240" w:lineRule="auto"/>
             </w:pPr>
-            <w:r>
-              <w:t>k = 1</w:t>
+            <w:proofErr w:type="gramStart"/>
+            <w:r>
+              <w:t>k</w:t>
+            </w:r>
+            <w:proofErr w:type="gramEnd"/>
+            <w:r>
+              <w:t xml:space="preserve"> = 1</w:t>
             </w:r>
           </w:p>
         </w:tc>
@@ -2928,8 +3088,13 @@
               <w:pStyle w:val="normal0"/>
               <w:spacing w:line="240" w:lineRule="auto"/>
             </w:pPr>
-            <w:r>
-              <w:t>configuration details</w:t>
+            <w:proofErr w:type="gramStart"/>
+            <w:r>
+              <w:t>configuration</w:t>
+            </w:r>
+            <w:proofErr w:type="gramEnd"/>
+            <w:r>
+              <w:t xml:space="preserve"> details</w:t>
             </w:r>
           </w:p>
         </w:tc>
@@ -2968,8 +3133,13 @@
               <w:pStyle w:val="normal0"/>
               <w:spacing w:line="240" w:lineRule="auto"/>
             </w:pPr>
-            <w:r>
-              <w:t>k = 0.75</w:t>
+            <w:proofErr w:type="gramStart"/>
+            <w:r>
+              <w:t>k</w:t>
+            </w:r>
+            <w:proofErr w:type="gramEnd"/>
+            <w:r>
+              <w:t xml:space="preserve"> = 0.75</w:t>
             </w:r>
           </w:p>
         </w:tc>
@@ -2990,8 +3160,13 @@
               <w:pStyle w:val="normal0"/>
               <w:spacing w:line="240" w:lineRule="auto"/>
             </w:pPr>
-            <w:r>
-              <w:t>software used</w:t>
+            <w:proofErr w:type="gramStart"/>
+            <w:r>
+              <w:t>software</w:t>
+            </w:r>
+            <w:proofErr w:type="gramEnd"/>
+            <w:r>
+              <w:t xml:space="preserve"> used</w:t>
             </w:r>
           </w:p>
         </w:tc>
@@ -3030,8 +3205,13 @@
               <w:pStyle w:val="normal0"/>
               <w:spacing w:line="240" w:lineRule="auto"/>
             </w:pPr>
-            <w:r>
-              <w:t>k = 0.875</w:t>
+            <w:proofErr w:type="gramStart"/>
+            <w:r>
+              <w:t>k</w:t>
+            </w:r>
+            <w:proofErr w:type="gramEnd"/>
+            <w:r>
+              <w:t xml:space="preserve"> = 0.875</w:t>
             </w:r>
           </w:p>
         </w:tc>
@@ -3052,8 +3232,13 @@
               <w:pStyle w:val="normal0"/>
               <w:spacing w:line="240" w:lineRule="auto"/>
             </w:pPr>
-            <w:r>
-              <w:t>software not used</w:t>
+            <w:proofErr w:type="gramStart"/>
+            <w:r>
+              <w:t>software</w:t>
+            </w:r>
+            <w:proofErr w:type="gramEnd"/>
+            <w:r>
+              <w:t xml:space="preserve"> not used</w:t>
             </w:r>
           </w:p>
         </w:tc>
@@ -3092,8 +3277,13 @@
               <w:pStyle w:val="normal0"/>
               <w:spacing w:line="240" w:lineRule="auto"/>
             </w:pPr>
-            <w:r>
-              <w:t>k = 1</w:t>
+            <w:proofErr w:type="gramStart"/>
+            <w:r>
+              <w:t>k</w:t>
+            </w:r>
+            <w:proofErr w:type="gramEnd"/>
+            <w:r>
+              <w:t xml:space="preserve"> = 1</w:t>
             </w:r>
           </w:p>
         </w:tc>
@@ -3114,9 +3304,11 @@
               <w:pStyle w:val="normal0"/>
               <w:spacing w:line="240" w:lineRule="auto"/>
             </w:pPr>
+            <w:proofErr w:type="gramStart"/>
             <w:r>
               <w:t>creator</w:t>
             </w:r>
+            <w:proofErr w:type="gramEnd"/>
           </w:p>
         </w:tc>
         <w:tc>
@@ -3158,9 +3350,14 @@
               <w:pStyle w:val="normal0"/>
               <w:spacing w:line="240" w:lineRule="auto"/>
             </w:pPr>
+            <w:proofErr w:type="gramStart"/>
             <w:r>
               <w:lastRenderedPageBreak/>
-              <w:t>k = 1</w:t>
+              <w:t>k</w:t>
+            </w:r>
+            <w:proofErr w:type="gramEnd"/>
+            <w:r>
+              <w:t xml:space="preserve"> = 1</w:t>
             </w:r>
           </w:p>
         </w:tc>
@@ -3177,7 +3374,15 @@
         <w:widowControl w:val="0"/>
       </w:pPr>
       <w:r>
-        <w:t>Since many mentions come as in-text citations with references in the bibliography, we linked the in-text citation and the reference in the dataset. We then applied codes to each element separately. For references we used the additional codes shown in Table XXXX, but for comparison in reporting purposes we treat a citation+reference pair as a single mention which has all of the codes applied to either element. For example, if one mention included a creator name in-text, while another included the creator name in the reference, this distinction is retained in the dataset but in the analysis reported in this paper both would be reported as a single mention that included a creator name.</w:t>
+        <w:t xml:space="preserve">Since many mentions come as in-text citations with references in the bibliography, we linked the in-text citation and the reference in the dataset. We then applied codes to each element separately. For references we used the additional codes shown in Table XXXX, but for comparison in reporting purposes we treat a </w:t>
+      </w:r>
+      <w:proofErr w:type="spellStart"/>
+      <w:r>
+        <w:t>citation+reference</w:t>
+      </w:r>
+      <w:proofErr w:type="spellEnd"/>
+      <w:r>
+        <w:t xml:space="preserve"> pair as a single mention which has all of the codes applied to either element. For example, if one mention included a creator name in-text, while another included the creator name in the reference, this distinction is retained in the dataset but in the analysis reported in this paper both would be reported as a single mention that included a creator name.</w:t>
       </w:r>
     </w:p>
     <w:p>
@@ -3197,11 +3402,40 @@
       <w:r>
         <w:t xml:space="preserve">clustering the raw names using </w:t>
       </w:r>
-      <w:r>
-        <w:t>Jaro-Winkler distance (CiteXXXX) and manually inspecting the clusters (e.g., standardizing “Image J” and “ImageJ”</w:t>
-      </w:r>
-      <w:r>
-        <w:t xml:space="preserve"> and components of a single package, such as BLAST, BLASTP, BLASTN etc)</w:t>
+      <w:proofErr w:type="spellStart"/>
+      <w:r>
+        <w:t>Jaro</w:t>
+      </w:r>
+      <w:proofErr w:type="spellEnd"/>
+      <w:r>
+        <w:t>-Winkler distance (</w:t>
+      </w:r>
+      <w:proofErr w:type="spellStart"/>
+      <w:r>
+        <w:t>CiteXXXX</w:t>
+      </w:r>
+      <w:proofErr w:type="spellEnd"/>
+      <w:r>
+        <w:t>) and manually inspecting the clusters (e.g., standardizing “Image J” and “</w:t>
+      </w:r>
+      <w:proofErr w:type="spellStart"/>
+      <w:r>
+        <w:t>ImageJ</w:t>
+      </w:r>
+      <w:proofErr w:type="spellEnd"/>
+      <w:r>
+        <w:t>”</w:t>
+      </w:r>
+      <w:r>
+        <w:t xml:space="preserve"> and components of a single package, such as BLAST, BLASTP, BLASTN </w:t>
+      </w:r>
+      <w:proofErr w:type="spellStart"/>
+      <w:r>
+        <w:t>etc</w:t>
+      </w:r>
+      <w:proofErr w:type="spellEnd"/>
+      <w:r>
+        <w:t>)</w:t>
       </w:r>
     </w:p>
     <w:p>
@@ -3251,8 +3485,13 @@
               <w:pStyle w:val="normal0"/>
               <w:spacing w:line="240" w:lineRule="auto"/>
             </w:pPr>
-            <w:r>
-              <w:t>software publication</w:t>
+            <w:proofErr w:type="gramStart"/>
+            <w:r>
+              <w:t>software</w:t>
+            </w:r>
+            <w:proofErr w:type="gramEnd"/>
+            <w:r>
+              <w:t xml:space="preserve"> publication</w:t>
             </w:r>
           </w:p>
         </w:tc>
@@ -3294,8 +3533,13 @@
               <w:widowControl w:val="0"/>
               <w:spacing w:line="240" w:lineRule="auto"/>
             </w:pPr>
-            <w:r>
-              <w:t>domain publication</w:t>
+            <w:proofErr w:type="gramStart"/>
+            <w:r>
+              <w:t>domain</w:t>
+            </w:r>
+            <w:proofErr w:type="gramEnd"/>
+            <w:r>
+              <w:t xml:space="preserve"> publication</w:t>
             </w:r>
           </w:p>
         </w:tc>
@@ -3338,8 +3582,13 @@
               <w:widowControl w:val="0"/>
               <w:spacing w:line="240" w:lineRule="auto"/>
             </w:pPr>
-            <w:r>
-              <w:t>users guide/manual</w:t>
+            <w:proofErr w:type="gramStart"/>
+            <w:r>
+              <w:t>users</w:t>
+            </w:r>
+            <w:proofErr w:type="gramEnd"/>
+            <w:r>
+              <w:t xml:space="preserve"> guide/manual</w:t>
             </w:r>
           </w:p>
         </w:tc>
@@ -3382,8 +3631,13 @@
               <w:widowControl w:val="0"/>
               <w:spacing w:line="240" w:lineRule="auto"/>
             </w:pPr>
-            <w:r>
-              <w:t>project name</w:t>
+            <w:proofErr w:type="gramStart"/>
+            <w:r>
+              <w:t>project</w:t>
+            </w:r>
+            <w:proofErr w:type="gramEnd"/>
+            <w:r>
+              <w:t xml:space="preserve"> name</w:t>
             </w:r>
           </w:p>
         </w:tc>
@@ -3403,8 +3657,13 @@
               <w:widowControl w:val="0"/>
               <w:spacing w:line="240" w:lineRule="auto"/>
             </w:pPr>
-            <w:r>
-              <w:t>reference with just project name</w:t>
+            <w:proofErr w:type="gramStart"/>
+            <w:r>
+              <w:t>reference</w:t>
+            </w:r>
+            <w:proofErr w:type="gramEnd"/>
+            <w:r>
+              <w:t xml:space="preserve"> with just project name</w:t>
             </w:r>
           </w:p>
         </w:tc>
@@ -3426,8 +3685,13 @@
               <w:widowControl w:val="0"/>
               <w:spacing w:line="240" w:lineRule="auto"/>
             </w:pPr>
-            <w:r>
-              <w:t>project page</w:t>
+            <w:proofErr w:type="gramStart"/>
+            <w:r>
+              <w:t>project</w:t>
+            </w:r>
+            <w:proofErr w:type="gramEnd"/>
+            <w:r>
+              <w:t xml:space="preserve"> page</w:t>
             </w:r>
           </w:p>
         </w:tc>
@@ -3591,9 +3855,11 @@
               <w:widowControl w:val="0"/>
               <w:spacing w:line="240" w:lineRule="auto"/>
             </w:pPr>
+            <w:proofErr w:type="gramStart"/>
             <w:r>
               <w:t>identifiable</w:t>
             </w:r>
+            <w:proofErr w:type="gramEnd"/>
           </w:p>
         </w:tc>
         <w:tc>
@@ -3635,9 +3901,11 @@
               <w:widowControl w:val="0"/>
               <w:spacing w:line="240" w:lineRule="auto"/>
             </w:pPr>
+            <w:proofErr w:type="gramStart"/>
             <w:r>
               <w:t>findable</w:t>
             </w:r>
+            <w:proofErr w:type="gramEnd"/>
           </w:p>
         </w:tc>
         <w:tc>
@@ -3657,7 +3925,15 @@
               <w:spacing w:line="240" w:lineRule="auto"/>
             </w:pPr>
             <w:r>
-              <w:t>Given an identifiable piece of software, can we find an online source that details the software (not necessarily the software itself, but any official presence) (e.g.,  A project page or online manual)</w:t>
+              <w:t>Given an identifiable piece of software, can we find an online source that details the software (not necessarily the software itself, but any official presence) (e.g.</w:t>
+            </w:r>
+            <w:proofErr w:type="gramStart"/>
+            <w:r>
+              <w:t>,  A</w:t>
+            </w:r>
+            <w:proofErr w:type="gramEnd"/>
+            <w:r>
+              <w:t xml:space="preserve"> project page or online manual)</w:t>
             </w:r>
           </w:p>
         </w:tc>
@@ -3679,8 +3955,13 @@
               <w:widowControl w:val="0"/>
               <w:spacing w:line="240" w:lineRule="auto"/>
             </w:pPr>
-            <w:r>
-              <w:t>findable version</w:t>
+            <w:proofErr w:type="gramStart"/>
+            <w:r>
+              <w:t>findable</w:t>
+            </w:r>
+            <w:proofErr w:type="gramEnd"/>
+            <w:r>
+              <w:t xml:space="preserve"> version</w:t>
             </w:r>
           </w:p>
         </w:tc>
@@ -3701,8 +3982,13 @@
               <w:spacing w:line="240" w:lineRule="auto"/>
             </w:pPr>
             <w:r>
-              <w:t>Can we find the specific version listed in the paper, if there was one.</w:t>
-            </w:r>
+              <w:t xml:space="preserve">Can we find the specific version listed in the paper, if there was </w:t>
+            </w:r>
+            <w:proofErr w:type="gramStart"/>
+            <w:r>
+              <w:t>one.</w:t>
+            </w:r>
+            <w:proofErr w:type="gramEnd"/>
           </w:p>
         </w:tc>
       </w:tr>
@@ -3723,9 +4009,11 @@
               <w:widowControl w:val="0"/>
               <w:spacing w:line="240" w:lineRule="auto"/>
             </w:pPr>
+            <w:proofErr w:type="gramStart"/>
             <w:r>
               <w:t>access</w:t>
             </w:r>
+            <w:proofErr w:type="gramEnd"/>
           </w:p>
         </w:tc>
         <w:tc>
@@ -3745,7 +4033,15 @@
               <w:spacing w:line="240" w:lineRule="auto"/>
             </w:pPr>
             <w:r>
-              <w:t>Can we access the software now? Can take three values: No Access, Purchase Access, Free Access.</w:t>
+              <w:t xml:space="preserve">Can we access the software now? Can take three values: No Access, Purchase Access, </w:t>
+            </w:r>
+            <w:proofErr w:type="gramStart"/>
+            <w:r>
+              <w:t>Free</w:t>
+            </w:r>
+            <w:proofErr w:type="gramEnd"/>
+            <w:r>
+              <w:t xml:space="preserve"> Access.</w:t>
             </w:r>
           </w:p>
         </w:tc>
@@ -3767,8 +4063,13 @@
               <w:widowControl w:val="0"/>
               <w:spacing w:line="240" w:lineRule="auto"/>
             </w:pPr>
-            <w:r>
-              <w:t>source available</w:t>
+            <w:proofErr w:type="gramStart"/>
+            <w:r>
+              <w:t>source</w:t>
+            </w:r>
+            <w:proofErr w:type="gramEnd"/>
+            <w:r>
+              <w:t xml:space="preserve"> available</w:t>
             </w:r>
           </w:p>
         </w:tc>
@@ -3811,8 +4112,13 @@
               <w:widowControl w:val="0"/>
               <w:spacing w:line="240" w:lineRule="auto"/>
             </w:pPr>
-            <w:r>
-              <w:t>permission to modify</w:t>
+            <w:proofErr w:type="gramStart"/>
+            <w:r>
+              <w:t>permission</w:t>
+            </w:r>
+            <w:proofErr w:type="gramEnd"/>
+            <w:r>
+              <w:t xml:space="preserve"> to modify</w:t>
             </w:r>
           </w:p>
         </w:tc>
@@ -3855,8 +4161,13 @@
               <w:widowControl w:val="0"/>
               <w:spacing w:line="240" w:lineRule="auto"/>
             </w:pPr>
-            <w:r>
-              <w:t>matches preferred citation</w:t>
+            <w:proofErr w:type="gramStart"/>
+            <w:r>
+              <w:t>matches</w:t>
+            </w:r>
+            <w:proofErr w:type="gramEnd"/>
+            <w:r>
+              <w:t xml:space="preserve"> preferred citation</w:t>
             </w:r>
           </w:p>
         </w:tc>
@@ -3919,9 +4230,84 @@
         <w:pStyle w:val="normal0"/>
         <w:ind w:left="480"/>
       </w:pPr>
-      <w:r>
-        <w:t xml:space="preserve">Muthuthantri, S., Maelzer, D., Zalucki, M. P., &amp; Clarke, A. R. (2010). The seasonal phenology of Bactrocera tryoni (Froggatt) (Diptera: Tephritidae) in Queensland. </w:t>
-      </w:r>
+      <w:proofErr w:type="spellStart"/>
+      <w:proofErr w:type="gramStart"/>
+      <w:r>
+        <w:t>Muthuthantri</w:t>
+      </w:r>
+      <w:proofErr w:type="spellEnd"/>
+      <w:r>
+        <w:t xml:space="preserve">, S., </w:t>
+      </w:r>
+      <w:proofErr w:type="spellStart"/>
+      <w:r>
+        <w:t>Maelzer</w:t>
+      </w:r>
+      <w:proofErr w:type="spellEnd"/>
+      <w:r>
+        <w:t xml:space="preserve">, D., </w:t>
+      </w:r>
+      <w:proofErr w:type="spellStart"/>
+      <w:r>
+        <w:t>Zalucki</w:t>
+      </w:r>
+      <w:proofErr w:type="spellEnd"/>
+      <w:r>
+        <w:t>, M. P., &amp; Clarke, A. R. (2010).</w:t>
+      </w:r>
+      <w:proofErr w:type="gramEnd"/>
+      <w:r>
+        <w:t xml:space="preserve"> </w:t>
+      </w:r>
+      <w:proofErr w:type="gramStart"/>
+      <w:r>
+        <w:t xml:space="preserve">The seasonal phenology of </w:t>
+      </w:r>
+      <w:proofErr w:type="spellStart"/>
+      <w:r>
+        <w:t>Bactrocera</w:t>
+      </w:r>
+      <w:proofErr w:type="spellEnd"/>
+      <w:r>
+        <w:t xml:space="preserve"> </w:t>
+      </w:r>
+      <w:proofErr w:type="spellStart"/>
+      <w:r>
+        <w:t>tryoni</w:t>
+      </w:r>
+      <w:proofErr w:type="spellEnd"/>
+      <w:r>
+        <w:t xml:space="preserve"> (</w:t>
+      </w:r>
+      <w:proofErr w:type="spellStart"/>
+      <w:r>
+        <w:t>Froggatt</w:t>
+      </w:r>
+      <w:proofErr w:type="spellEnd"/>
+      <w:r>
+        <w:t>) (</w:t>
+      </w:r>
+      <w:proofErr w:type="spellStart"/>
+      <w:r>
+        <w:t>Diptera</w:t>
+      </w:r>
+      <w:proofErr w:type="spellEnd"/>
+      <w:r>
+        <w:t xml:space="preserve">: </w:t>
+      </w:r>
+      <w:proofErr w:type="spellStart"/>
+      <w:r>
+        <w:t>Tephritidae</w:t>
+      </w:r>
+      <w:proofErr w:type="spellEnd"/>
+      <w:r>
+        <w:t>) in Queensland.</w:t>
+      </w:r>
+      <w:proofErr w:type="gramEnd"/>
+      <w:r>
+        <w:t xml:space="preserve"> </w:t>
+      </w:r>
+      <w:proofErr w:type="gramStart"/>
       <w:r>
         <w:rPr>
           <w:i/>
@@ -3938,20 +4324,37 @@
         <w:t>49</w:t>
       </w:r>
       <w:r>
-        <w:t>, 221–233. doi:10.1111/j.1440-6055.2010.00759.x</w:t>
-      </w:r>
-    </w:p>
-    <w:p>
-      <w:pPr>
-        <w:pStyle w:val="normal0"/>
-      </w:pPr>
-    </w:p>
-    <w:p>
-      <w:pPr>
-        <w:pStyle w:val="normal0"/>
-      </w:pPr>
-      <w:r>
-        <w:t>we identified this sentence:</w:t>
+        <w:t>, 221–233.</w:t>
+      </w:r>
+      <w:proofErr w:type="gramEnd"/>
+      <w:r>
+        <w:t xml:space="preserve"> </w:t>
+      </w:r>
+      <w:proofErr w:type="gramStart"/>
+      <w:r>
+        <w:t>doi:10.1111</w:t>
+      </w:r>
+      <w:proofErr w:type="gramEnd"/>
+      <w:r>
+        <w:t>/j.1440-6055.2010.00759.x</w:t>
+      </w:r>
+    </w:p>
+    <w:p>
+      <w:pPr>
+        <w:pStyle w:val="normal0"/>
+      </w:pPr>
+    </w:p>
+    <w:p>
+      <w:pPr>
+        <w:pStyle w:val="normal0"/>
+      </w:pPr>
+      <w:proofErr w:type="gramStart"/>
+      <w:r>
+        <w:t>we</w:t>
+      </w:r>
+      <w:proofErr w:type="gramEnd"/>
+      <w:r>
+        <w:t xml:space="preserve"> identified this sentence:</w:t>
       </w:r>
     </w:p>
     <w:p>
@@ -3968,7 +4371,35 @@
         <w:rPr>
           <w:i/>
         </w:rPr>
-        <w:t>The DYMEX model we used was as described and parameterised by Yonow et al. (2004).</w:t>
+        <w:t xml:space="preserve">The DYMEX model we used was as described and </w:t>
+      </w:r>
+      <w:proofErr w:type="spellStart"/>
+      <w:r>
+        <w:rPr>
+          <w:i/>
+        </w:rPr>
+        <w:t>parameterised</w:t>
+      </w:r>
+      <w:proofErr w:type="spellEnd"/>
+      <w:r>
+        <w:rPr>
+          <w:i/>
+        </w:rPr>
+        <w:t xml:space="preserve"> by </w:t>
+      </w:r>
+      <w:proofErr w:type="spellStart"/>
+      <w:r>
+        <w:rPr>
+          <w:i/>
+        </w:rPr>
+        <w:t>Yonow</w:t>
+      </w:r>
+      <w:proofErr w:type="spellEnd"/>
+      <w:r>
+        <w:rPr>
+          <w:i/>
+        </w:rPr>
+        <w:t xml:space="preserve"> et al. (2004).</w:t>
       </w:r>
     </w:p>
     <w:p>
@@ -3994,7 +4425,15 @@
         <w:pStyle w:val="normal0"/>
       </w:pPr>
       <w:r>
-        <w:t>This mention was coded as an in-text mention to software used by the authors, with a reference. The software name was “DYMEX”; there were no configuration details (in the focal text) and no version number, date, or URL given. The reference was coded as a domain publication that created a creator (the authors of the reference). We found this software to be identifiable and a web search showed it to be findable. The software is accessible in that it is available for purchase. The source code is not available and there is no permission to modify the code. The project does not make a request for a specific citation. (mention identifier: bioj:a2010-34-AUST_J_ENTOMOL-B02)</w:t>
+        <w:t>This mention was coded as an in-text mention to software used by the authors, with a reference. The software name was “DYMEX”; there were no configuration details (in the focal text) and no version number, date, or URL given. The reference was coded as a domain publication that created a creator (the authors of the reference). We found this software to be identifiable and a web search showed it to be findable. The software is accessible in that it is available for purchase. The source code is not available and there is no permission to modify the code. The project does not make a request for a specific citation. (</w:t>
+      </w:r>
+      <w:proofErr w:type="gramStart"/>
+      <w:r>
+        <w:t>mention</w:t>
+      </w:r>
+      <w:proofErr w:type="gramEnd"/>
+      <w:r>
+        <w:t xml:space="preserve"> identifier: bioj:a2010-34-AUST_J_ENTOMOL-B02)</w:t>
       </w:r>
     </w:p>
     <w:p>
@@ -4021,8 +4460,37 @@
         <w:pStyle w:val="normal0"/>
         <w:ind w:left="480"/>
       </w:pPr>
-      <w:r>
-        <w:t xml:space="preserve">Abrescia, N. G. a, Cockburn, J. J. B., Grimes, J. M., Sutton, G. C., Diprose, J. M., Butcher, S. J., … Bamford, J. K. H. (2004). Insights into assembly from structural analysis of bacteriophage PRD1. </w:t>
+      <w:proofErr w:type="spellStart"/>
+      <w:r>
+        <w:t>Abrescia</w:t>
+      </w:r>
+      <w:proofErr w:type="spellEnd"/>
+      <w:r>
+        <w:t xml:space="preserve">, N. G. a, Cockburn, J. J. B., Grimes, J. M., Sutton, G. C., </w:t>
+      </w:r>
+      <w:proofErr w:type="spellStart"/>
+      <w:r>
+        <w:t>Diprose</w:t>
+      </w:r>
+      <w:proofErr w:type="spellEnd"/>
+      <w:r>
+        <w:t xml:space="preserve">, J. M., Butcher, S. J., … </w:t>
+      </w:r>
+      <w:proofErr w:type="spellStart"/>
+      <w:r>
+        <w:t>Bamford</w:t>
+      </w:r>
+      <w:proofErr w:type="spellEnd"/>
+      <w:r>
+        <w:t xml:space="preserve">, J. K. H. (2004). </w:t>
+      </w:r>
+      <w:proofErr w:type="gramStart"/>
+      <w:r>
+        <w:t>Insights into assembly from structural analysis of bacteriophage PRD1.</w:t>
+      </w:r>
+      <w:proofErr w:type="gramEnd"/>
+      <w:r>
+        <w:t xml:space="preserve"> </w:t>
       </w:r>
       <w:r>
         <w:rPr>
@@ -4071,7 +4539,21 @@
         <w:rPr>
           <w:i/>
         </w:rPr>
-        <w:t>Data were analysed with DENZO [41] and the resolution limit was determined with TRIM_DENZO (D.I.S., unpublished program).</w:t>
+        <w:t xml:space="preserve">Data were </w:t>
+      </w:r>
+      <w:proofErr w:type="spellStart"/>
+      <w:r>
+        <w:rPr>
+          <w:i/>
+        </w:rPr>
+        <w:t>analysed</w:t>
+      </w:r>
+      <w:proofErr w:type="spellEnd"/>
+      <w:r>
+        <w:rPr>
+          <w:i/>
+        </w:rPr>
+        <w:t xml:space="preserve"> with DENZO [41] and the resolution limit was determined with TRIM_DENZO (D.I.S., unpublished program).</w:t>
       </w:r>
     </w:p>
     <w:p>
@@ -4101,7 +4583,31 @@
         <w:widowControl w:val="0"/>
       </w:pPr>
       <w:r>
-        <w:t>This sentence was coded as two software mentions, one for “DENZO” (with a reference), and one for “TRIM_DENZO”. Both were coded as software used by the authors, neither included version numbers, configuration details, dates or URLs. Both were coded as providing creator information (For TRIM_DENZO, the initials D.I.S. match the author’s initials, the reference provides creator information for DENZO). DENZO was found to be identifiable and findable, but there was no access to the software (which also implies no source code or permission to modify). TRIM_DENZO was coded as identifiable but unfindable (implying no source access or permission to modify). (Mention identifiers: bioj:a2004-46-NATURE-C11 and bioj:a2004-46-NATURE-C10).</w:t>
+        <w:t xml:space="preserve">This sentence was coded as two software mentions, one for “DENZO” (with a reference), and one for “TRIM_DENZO”. Both were </w:t>
+      </w:r>
+      <w:proofErr w:type="gramStart"/>
+      <w:r>
+        <w:t>coded</w:t>
+      </w:r>
+      <w:proofErr w:type="gramEnd"/>
+      <w:r>
+        <w:t xml:space="preserve"> as software used by the authors, neither included version numbers, configuration details, dates or URLs. Both were coded as providing creator information (For TRIM_DENZO, the initials D.I.S. match the author’s initials, the reference provides creator information for DENZO). DENZO was found to be identifiable and findable, but there was no access to the software (which also implies no source code or permission to modify). TRIM_DENZO was coded as identifiable but </w:t>
+      </w:r>
+      <w:proofErr w:type="spellStart"/>
+      <w:r>
+        <w:t>unfindable</w:t>
+      </w:r>
+      <w:proofErr w:type="spellEnd"/>
+      <w:r>
+        <w:t xml:space="preserve"> (implying no source access or permission to modify). (Mention identifiers: bioj</w:t>
+      </w:r>
+      <w:proofErr w:type="gramStart"/>
+      <w:r>
+        <w:t>:a2004</w:t>
+      </w:r>
+      <w:proofErr w:type="gramEnd"/>
+      <w:r>
+        <w:t>-46-NATURE-C11 and bioj:a2004-46-NATURE-C10).</w:t>
       </w:r>
     </w:p>
     <w:p>
@@ -4137,9 +4643,15 @@
         <w:widowControl w:val="0"/>
         <w:ind w:left="480"/>
       </w:pPr>
-      <w:r>
-        <w:t xml:space="preserve">Colman-Lerner, A., Chin, T. E., &amp; Brent, R. (2001). Yeast Cbk1 and Mob2 activate daughter-specific genetic programs to induce asymmetric cell fates. </w:t>
-      </w:r>
+      <w:proofErr w:type="gramStart"/>
+      <w:r>
+        <w:t>Colman-Lerner, A., Chin, T. E., &amp; Brent, R. (2001).</w:t>
+      </w:r>
+      <w:proofErr w:type="gramEnd"/>
+      <w:r>
+        <w:t xml:space="preserve"> Yeast Cbk1 and Mob2 activate daughter-specific genetic programs to induce asymmetric cell fates. </w:t>
+      </w:r>
+      <w:proofErr w:type="gramStart"/>
       <w:r>
         <w:rPr>
           <w:i/>
@@ -4156,7 +4668,11 @@
         <w:t>107</w:t>
       </w:r>
       <w:r>
-        <w:t>(6), 739–50. Retrieved from http://www.ncbi.nlm.nih.gov/pubmed/11747810</w:t>
+        <w:t>(6), 739–50.</w:t>
+      </w:r>
+      <w:proofErr w:type="gramEnd"/>
+      <w:r>
+        <w:t xml:space="preserve"> Retrieved from http://www.ncbi.nlm.nih.gov/pubmed/11747810</w:t>
       </w:r>
     </w:p>
     <w:p>
@@ -4189,22 +4705,70 @@
         <w:rPr>
           <w:i/>
         </w:rPr>
-        <w:t>We captured and analyzed images using a SPOT2e CCD camera (Diagnostic Instruments, Inc., Sterling Heights, MI) coupled to MetaMorph imaging software (Universal Imaging Corporation, Downingtown, PA).</w:t>
-      </w:r>
-    </w:p>
-    <w:p>
-      <w:pPr>
-        <w:pStyle w:val="normal0"/>
-        <w:widowControl w:val="0"/>
-      </w:pPr>
-    </w:p>
-    <w:p>
-      <w:pPr>
-        <w:pStyle w:val="normal0"/>
-        <w:widowControl w:val="0"/>
-      </w:pPr>
-      <w:r>
-        <w:t>This was coded as a software mention of software used by the authors. The software name was “MetaMorph.”  There were no configuration details and no url, version_number or date but the mention included a creator (“Universal Imaging Corporation, Downingtown, PA”). Second round coding showed the software to be identifiable and findable. Access was possible through purchase, but the source was unavailable and modifications were prohibited. (Mention identifier: bioj:a2001-50-CELL-C02).</w:t>
+        <w:t xml:space="preserve">We captured and analyzed images using a SPOT2e CCD camera (Diagnostic Instruments, Inc., Sterling Heights, MI) coupled to </w:t>
+      </w:r>
+      <w:proofErr w:type="spellStart"/>
+      <w:r>
+        <w:rPr>
+          <w:i/>
+        </w:rPr>
+        <w:t>MetaMorph</w:t>
+      </w:r>
+      <w:proofErr w:type="spellEnd"/>
+      <w:r>
+        <w:rPr>
+          <w:i/>
+        </w:rPr>
+        <w:t xml:space="preserve"> imaging software (Universal Imaging Corporation, Downingtown, PA).</w:t>
+      </w:r>
+    </w:p>
+    <w:p>
+      <w:pPr>
+        <w:pStyle w:val="normal0"/>
+        <w:widowControl w:val="0"/>
+      </w:pPr>
+    </w:p>
+    <w:p>
+      <w:pPr>
+        <w:pStyle w:val="normal0"/>
+        <w:widowControl w:val="0"/>
+      </w:pPr>
+      <w:r>
+        <w:t>This was coded as a software mention of software used by the authors. The software name was “</w:t>
+      </w:r>
+      <w:proofErr w:type="spellStart"/>
+      <w:r>
+        <w:t>MetaMorph</w:t>
+      </w:r>
+      <w:proofErr w:type="spellEnd"/>
+      <w:r>
+        <w:t xml:space="preserve">.”  There were no configuration details and no </w:t>
+      </w:r>
+      <w:proofErr w:type="spellStart"/>
+      <w:proofErr w:type="gramStart"/>
+      <w:r>
+        <w:t>url</w:t>
+      </w:r>
+      <w:proofErr w:type="spellEnd"/>
+      <w:proofErr w:type="gramEnd"/>
+      <w:r>
+        <w:t xml:space="preserve">, </w:t>
+      </w:r>
+      <w:proofErr w:type="spellStart"/>
+      <w:r>
+        <w:t>version_number</w:t>
+      </w:r>
+      <w:proofErr w:type="spellEnd"/>
+      <w:r>
+        <w:t xml:space="preserve"> or date but the mention included a creator (“Universal Imaging Corporation, Downingtown, PA”). Second round coding showed the software to be identifiable and findable. Access was possible through purchase, but the source was unavailable and modifications were prohibited. (Mention identifier: bioj</w:t>
+      </w:r>
+      <w:proofErr w:type="gramStart"/>
+      <w:r>
+        <w:t>:a2001</w:t>
+      </w:r>
+      <w:proofErr w:type="gramEnd"/>
+      <w:r>
+        <w:t>-50-CELL-C02).</w:t>
       </w:r>
     </w:p>
     <w:p>
@@ -4677,11 +5241,19 @@
               <w:pStyle w:val="normal0"/>
               <w:spacing w:line="240" w:lineRule="auto"/>
             </w:pPr>
+            <w:proofErr w:type="gramStart"/>
             <w:r>
               <w:rPr>
                 <w:rFonts w:ascii="Calibri" w:eastAsia="Calibri" w:hAnsi="Calibri" w:cs="Calibri"/>
               </w:rPr>
-              <w:t>as %</w:t>
+              <w:t>as</w:t>
+            </w:r>
+            <w:proofErr w:type="gramEnd"/>
+            <w:r>
+              <w:rPr>
+                <w:rFonts w:ascii="Calibri" w:eastAsia="Calibri" w:hAnsi="Calibri" w:cs="Calibri"/>
+              </w:rPr>
+              <w:t xml:space="preserve"> %</w:t>
             </w:r>
           </w:p>
         </w:tc>
@@ -4730,7 +5302,71 @@
                 <w:rFonts w:ascii="Calibri" w:eastAsia="Calibri" w:hAnsi="Calibri" w:cs="Calibri"/>
                 <w:i/>
               </w:rPr>
-              <w:t>… was calculated using biosys (Swofford &amp; Selander 1981).</w:t>
+              <w:t xml:space="preserve">… </w:t>
+            </w:r>
+            <w:proofErr w:type="gramStart"/>
+            <w:r>
+              <w:rPr>
+                <w:rFonts w:ascii="Calibri" w:eastAsia="Calibri" w:hAnsi="Calibri" w:cs="Calibri"/>
+                <w:i/>
+              </w:rPr>
+              <w:t>was</w:t>
+            </w:r>
+            <w:proofErr w:type="gramEnd"/>
+            <w:r>
+              <w:rPr>
+                <w:rFonts w:ascii="Calibri" w:eastAsia="Calibri" w:hAnsi="Calibri" w:cs="Calibri"/>
+                <w:i/>
+              </w:rPr>
+              <w:t xml:space="preserve"> calculated using </w:t>
+            </w:r>
+            <w:proofErr w:type="spellStart"/>
+            <w:r>
+              <w:rPr>
+                <w:rFonts w:ascii="Calibri" w:eastAsia="Calibri" w:hAnsi="Calibri" w:cs="Calibri"/>
+                <w:i/>
+              </w:rPr>
+              <w:t>biosys</w:t>
+            </w:r>
+            <w:proofErr w:type="spellEnd"/>
+            <w:r>
+              <w:rPr>
+                <w:rFonts w:ascii="Calibri" w:eastAsia="Calibri" w:hAnsi="Calibri" w:cs="Calibri"/>
+                <w:i/>
+              </w:rPr>
+              <w:t xml:space="preserve"> (</w:t>
+            </w:r>
+            <w:proofErr w:type="spellStart"/>
+            <w:r>
+              <w:rPr>
+                <w:rFonts w:ascii="Calibri" w:eastAsia="Calibri" w:hAnsi="Calibri" w:cs="Calibri"/>
+                <w:i/>
+              </w:rPr>
+              <w:t>Swofford</w:t>
+            </w:r>
+            <w:proofErr w:type="spellEnd"/>
+            <w:r>
+              <w:rPr>
+                <w:rFonts w:ascii="Calibri" w:eastAsia="Calibri" w:hAnsi="Calibri" w:cs="Calibri"/>
+                <w:i/>
+              </w:rPr>
+              <w:t xml:space="preserve"> &amp; </w:t>
+            </w:r>
+            <w:proofErr w:type="spellStart"/>
+            <w:r>
+              <w:rPr>
+                <w:rFonts w:ascii="Calibri" w:eastAsia="Calibri" w:hAnsi="Calibri" w:cs="Calibri"/>
+                <w:i/>
+              </w:rPr>
+              <w:t>Selander</w:t>
+            </w:r>
+            <w:proofErr w:type="spellEnd"/>
+            <w:r>
+              <w:rPr>
+                <w:rFonts w:ascii="Calibri" w:eastAsia="Calibri" w:hAnsi="Calibri" w:cs="Calibri"/>
+                <w:i/>
+              </w:rPr>
+              <w:t xml:space="preserve"> 1981).</w:t>
             </w:r>
           </w:p>
         </w:tc>
@@ -4825,7 +5461,55 @@
                 <w:rFonts w:ascii="Calibri" w:eastAsia="Calibri" w:hAnsi="Calibri" w:cs="Calibri"/>
                 <w:i/>
               </w:rPr>
-              <w:t>…  as analyzed by the BIAevaluation software (Biacore, 1997).</w:t>
+              <w:t xml:space="preserve">…  </w:t>
+            </w:r>
+            <w:proofErr w:type="gramStart"/>
+            <w:r>
+              <w:rPr>
+                <w:rFonts w:ascii="Calibri" w:eastAsia="Calibri" w:hAnsi="Calibri" w:cs="Calibri"/>
+                <w:i/>
+              </w:rPr>
+              <w:t>as</w:t>
+            </w:r>
+            <w:proofErr w:type="gramEnd"/>
+            <w:r>
+              <w:rPr>
+                <w:rFonts w:ascii="Calibri" w:eastAsia="Calibri" w:hAnsi="Calibri" w:cs="Calibri"/>
+                <w:i/>
+              </w:rPr>
+              <w:t xml:space="preserve"> analyzed by the </w:t>
+            </w:r>
+            <w:proofErr w:type="spellStart"/>
+            <w:r>
+              <w:rPr>
+                <w:rFonts w:ascii="Calibri" w:eastAsia="Calibri" w:hAnsi="Calibri" w:cs="Calibri"/>
+                <w:i/>
+              </w:rPr>
+              <w:t>BIAevaluation</w:t>
+            </w:r>
+            <w:proofErr w:type="spellEnd"/>
+            <w:r>
+              <w:rPr>
+                <w:rFonts w:ascii="Calibri" w:eastAsia="Calibri" w:hAnsi="Calibri" w:cs="Calibri"/>
+                <w:i/>
+              </w:rPr>
+              <w:t xml:space="preserve"> software (</w:t>
+            </w:r>
+            <w:proofErr w:type="spellStart"/>
+            <w:r>
+              <w:rPr>
+                <w:rFonts w:ascii="Calibri" w:eastAsia="Calibri" w:hAnsi="Calibri" w:cs="Calibri"/>
+                <w:i/>
+              </w:rPr>
+              <w:t>Biacore</w:t>
+            </w:r>
+            <w:proofErr w:type="spellEnd"/>
+            <w:r>
+              <w:rPr>
+                <w:rFonts w:ascii="Calibri" w:eastAsia="Calibri" w:hAnsi="Calibri" w:cs="Calibri"/>
+                <w:i/>
+              </w:rPr>
+              <w:t>, 1997).</w:t>
             </w:r>
           </w:p>
           <w:p>
@@ -4837,7 +5521,63 @@
               <w:rPr>
                 <w:rFonts w:ascii="Calibri" w:eastAsia="Calibri" w:hAnsi="Calibri" w:cs="Calibri"/>
               </w:rPr>
-              <w:t>Reference List has: Biacore, I. (1997). BIAevaluation Software Handbook, version 3.0 (Uppsala, Sweden: Biacore, Inc)</w:t>
+              <w:t xml:space="preserve">Reference List has: </w:t>
+            </w:r>
+            <w:proofErr w:type="spellStart"/>
+            <w:r>
+              <w:rPr>
+                <w:rFonts w:ascii="Calibri" w:eastAsia="Calibri" w:hAnsi="Calibri" w:cs="Calibri"/>
+              </w:rPr>
+              <w:t>Biacore</w:t>
+            </w:r>
+            <w:proofErr w:type="spellEnd"/>
+            <w:r>
+              <w:rPr>
+                <w:rFonts w:ascii="Calibri" w:eastAsia="Calibri" w:hAnsi="Calibri" w:cs="Calibri"/>
+              </w:rPr>
+              <w:t xml:space="preserve">, I. (1997). </w:t>
+            </w:r>
+            <w:proofErr w:type="spellStart"/>
+            <w:r>
+              <w:rPr>
+                <w:rFonts w:ascii="Calibri" w:eastAsia="Calibri" w:hAnsi="Calibri" w:cs="Calibri"/>
+              </w:rPr>
+              <w:t>BIAevaluation</w:t>
+            </w:r>
+            <w:proofErr w:type="spellEnd"/>
+            <w:r>
+              <w:rPr>
+                <w:rFonts w:ascii="Calibri" w:eastAsia="Calibri" w:hAnsi="Calibri" w:cs="Calibri"/>
+              </w:rPr>
+              <w:t xml:space="preserve"> Software Handbook, version 3.0 (Uppsala, Sweden: </w:t>
+            </w:r>
+            <w:proofErr w:type="spellStart"/>
+            <w:r>
+              <w:rPr>
+                <w:rFonts w:ascii="Calibri" w:eastAsia="Calibri" w:hAnsi="Calibri" w:cs="Calibri"/>
+              </w:rPr>
+              <w:t>Biacore</w:t>
+            </w:r>
+            <w:proofErr w:type="spellEnd"/>
+            <w:r>
+              <w:rPr>
+                <w:rFonts w:ascii="Calibri" w:eastAsia="Calibri" w:hAnsi="Calibri" w:cs="Calibri"/>
+              </w:rPr>
+              <w:t xml:space="preserve">, </w:t>
+            </w:r>
+            <w:proofErr w:type="spellStart"/>
+            <w:r>
+              <w:rPr>
+                <w:rFonts w:ascii="Calibri" w:eastAsia="Calibri" w:hAnsi="Calibri" w:cs="Calibri"/>
+              </w:rPr>
+              <w:t>Inc</w:t>
+            </w:r>
+            <w:proofErr w:type="spellEnd"/>
+            <w:r>
+              <w:rPr>
+                <w:rFonts w:ascii="Calibri" w:eastAsia="Calibri" w:hAnsi="Calibri" w:cs="Calibri"/>
+              </w:rPr>
+              <w:t>)</w:t>
             </w:r>
           </w:p>
         </w:tc>
@@ -4933,12 +5673,37 @@
               </w:rPr>
               <w:t xml:space="preserve">… </w:t>
             </w:r>
+            <w:proofErr w:type="gramStart"/>
             <w:r>
               <w:rPr>
                 <w:rFonts w:ascii="Calibri" w:eastAsia="Calibri" w:hAnsi="Calibri" w:cs="Calibri"/>
                 <w:i/>
               </w:rPr>
-              <w:t>using the program Autodecay version 4.0.29 PPC (Eriksson 1998).</w:t>
+              <w:t>using</w:t>
+            </w:r>
+            <w:proofErr w:type="gramEnd"/>
+            <w:r>
+              <w:rPr>
+                <w:rFonts w:ascii="Calibri" w:eastAsia="Calibri" w:hAnsi="Calibri" w:cs="Calibri"/>
+                <w:i/>
+              </w:rPr>
+              <w:t xml:space="preserve"> the program </w:t>
+            </w:r>
+            <w:proofErr w:type="spellStart"/>
+            <w:r>
+              <w:rPr>
+                <w:rFonts w:ascii="Calibri" w:eastAsia="Calibri" w:hAnsi="Calibri" w:cs="Calibri"/>
+                <w:i/>
+              </w:rPr>
+              <w:t>Autodecay</w:t>
+            </w:r>
+            <w:proofErr w:type="spellEnd"/>
+            <w:r>
+              <w:rPr>
+                <w:rFonts w:ascii="Calibri" w:eastAsia="Calibri" w:hAnsi="Calibri" w:cs="Calibri"/>
+                <w:i/>
+              </w:rPr>
+              <w:t xml:space="preserve"> version 4.0.29 PPC (Eriksson 1998).</w:t>
             </w:r>
           </w:p>
           <w:p>
@@ -4957,7 +5722,39 @@
                 <w:rFonts w:ascii="Calibri" w:eastAsia="Calibri" w:hAnsi="Calibri" w:cs="Calibri"/>
                 <w:i/>
               </w:rPr>
-              <w:t>ERIKSSON, T. 1998. Autodecay, vers. 4.0.29 Stockholm: Department of Botany.</w:t>
+              <w:t xml:space="preserve">ERIKSSON, T. 1998. </w:t>
+            </w:r>
+            <w:proofErr w:type="spellStart"/>
+            <w:r>
+              <w:rPr>
+                <w:rFonts w:ascii="Calibri" w:eastAsia="Calibri" w:hAnsi="Calibri" w:cs="Calibri"/>
+                <w:i/>
+              </w:rPr>
+              <w:t>Autodecay</w:t>
+            </w:r>
+            <w:proofErr w:type="spellEnd"/>
+            <w:r>
+              <w:rPr>
+                <w:rFonts w:ascii="Calibri" w:eastAsia="Calibri" w:hAnsi="Calibri" w:cs="Calibri"/>
+                <w:i/>
+              </w:rPr>
+              <w:t xml:space="preserve">, </w:t>
+            </w:r>
+            <w:proofErr w:type="spellStart"/>
+            <w:r>
+              <w:rPr>
+                <w:rFonts w:ascii="Calibri" w:eastAsia="Calibri" w:hAnsi="Calibri" w:cs="Calibri"/>
+                <w:i/>
+              </w:rPr>
+              <w:t>vers</w:t>
+            </w:r>
+            <w:proofErr w:type="spellEnd"/>
+            <w:r>
+              <w:rPr>
+                <w:rFonts w:ascii="Calibri" w:eastAsia="Calibri" w:hAnsi="Calibri" w:cs="Calibri"/>
+                <w:i/>
+              </w:rPr>
+              <w:t>. 4.0.29 Stockholm: Department of Botany.</w:t>
             </w:r>
           </w:p>
         </w:tc>
@@ -5053,12 +5850,37 @@
               </w:rPr>
               <w:t xml:space="preserve">… </w:t>
             </w:r>
+            <w:proofErr w:type="gramStart"/>
             <w:r>
               <w:rPr>
                 <w:rFonts w:ascii="Calibri" w:eastAsia="Calibri" w:hAnsi="Calibri" w:cs="Calibri"/>
                 <w:i/>
               </w:rPr>
-              <w:t>were analyzed using MapQTL (4.0) software.</w:t>
+              <w:t>were</w:t>
+            </w:r>
+            <w:proofErr w:type="gramEnd"/>
+            <w:r>
+              <w:rPr>
+                <w:rFonts w:ascii="Calibri" w:eastAsia="Calibri" w:hAnsi="Calibri" w:cs="Calibri"/>
+                <w:i/>
+              </w:rPr>
+              <w:t xml:space="preserve"> analyzed using </w:t>
+            </w:r>
+            <w:proofErr w:type="spellStart"/>
+            <w:r>
+              <w:rPr>
+                <w:rFonts w:ascii="Calibri" w:eastAsia="Calibri" w:hAnsi="Calibri" w:cs="Calibri"/>
+                <w:i/>
+              </w:rPr>
+              <w:t>MapQTL</w:t>
+            </w:r>
+            <w:proofErr w:type="spellEnd"/>
+            <w:r>
+              <w:rPr>
+                <w:rFonts w:ascii="Calibri" w:eastAsia="Calibri" w:hAnsi="Calibri" w:cs="Calibri"/>
+                <w:i/>
+              </w:rPr>
+              <w:t xml:space="preserve"> (4.0) software.</w:t>
             </w:r>
           </w:p>
         </w:tc>
@@ -5154,12 +5976,37 @@
               </w:rPr>
               <w:t xml:space="preserve">… </w:t>
             </w:r>
+            <w:proofErr w:type="gramStart"/>
             <w:r>
               <w:rPr>
                 <w:rFonts w:ascii="Calibri" w:eastAsia="Calibri" w:hAnsi="Calibri" w:cs="Calibri"/>
                 <w:i/>
               </w:rPr>
-              <w:t>calculated by t-test using the Prism 3.0 software (GraphPad Software, San Diego, CA, USA).</w:t>
+              <w:t>calculated</w:t>
+            </w:r>
+            <w:proofErr w:type="gramEnd"/>
+            <w:r>
+              <w:rPr>
+                <w:rFonts w:ascii="Calibri" w:eastAsia="Calibri" w:hAnsi="Calibri" w:cs="Calibri"/>
+                <w:i/>
+              </w:rPr>
+              <w:t xml:space="preserve"> by t-test using the Prism 3.0 software (</w:t>
+            </w:r>
+            <w:proofErr w:type="spellStart"/>
+            <w:r>
+              <w:rPr>
+                <w:rFonts w:ascii="Calibri" w:eastAsia="Calibri" w:hAnsi="Calibri" w:cs="Calibri"/>
+                <w:i/>
+              </w:rPr>
+              <w:t>GraphPad</w:t>
+            </w:r>
+            <w:proofErr w:type="spellEnd"/>
+            <w:r>
+              <w:rPr>
+                <w:rFonts w:ascii="Calibri" w:eastAsia="Calibri" w:hAnsi="Calibri" w:cs="Calibri"/>
+                <w:i/>
+              </w:rPr>
+              <w:t xml:space="preserve"> Software, San Diego, CA, USA).</w:t>
             </w:r>
           </w:p>
         </w:tc>
@@ -5254,7 +6101,23 @@
                 <w:rFonts w:ascii="Calibri" w:eastAsia="Calibri" w:hAnsi="Calibri" w:cs="Calibri"/>
                 <w:i/>
               </w:rPr>
-              <w:t>… freely available from http://www.cibiv.at/software/pda/ .</w:t>
+              <w:t xml:space="preserve">… </w:t>
+            </w:r>
+            <w:proofErr w:type="gramStart"/>
+            <w:r>
+              <w:rPr>
+                <w:rFonts w:ascii="Calibri" w:eastAsia="Calibri" w:hAnsi="Calibri" w:cs="Calibri"/>
+                <w:i/>
+              </w:rPr>
+              <w:t>freely</w:t>
+            </w:r>
+            <w:proofErr w:type="gramEnd"/>
+            <w:r>
+              <w:rPr>
+                <w:rFonts w:ascii="Calibri" w:eastAsia="Calibri" w:hAnsi="Calibri" w:cs="Calibri"/>
+                <w:i/>
+              </w:rPr>
+              <w:t xml:space="preserve"> available from http://www.cibiv.at/software/pda/ .</w:t>
             </w:r>
           </w:p>
         </w:tc>
@@ -5349,7 +6212,23 @@
                 <w:rFonts w:ascii="Calibri" w:eastAsia="Calibri" w:hAnsi="Calibri" w:cs="Calibri"/>
                 <w:i/>
               </w:rPr>
-              <w:t>… was carried out using software implemented in the Java programming language.</w:t>
+              <w:t xml:space="preserve">… </w:t>
+            </w:r>
+            <w:proofErr w:type="gramStart"/>
+            <w:r>
+              <w:rPr>
+                <w:rFonts w:ascii="Calibri" w:eastAsia="Calibri" w:hAnsi="Calibri" w:cs="Calibri"/>
+                <w:i/>
+              </w:rPr>
+              <w:t>was</w:t>
+            </w:r>
+            <w:proofErr w:type="gramEnd"/>
+            <w:r>
+              <w:rPr>
+                <w:rFonts w:ascii="Calibri" w:eastAsia="Calibri" w:hAnsi="Calibri" w:cs="Calibri"/>
+                <w:i/>
+              </w:rPr>
+              <w:t xml:space="preserve"> carried out using software implemented in the Java programming language.</w:t>
             </w:r>
           </w:p>
         </w:tc>
@@ -5621,30 +6500,8 @@
       <w:pPr>
         <w:pStyle w:val="normal0"/>
       </w:pPr>
-    </w:p>
-    <w:p>
-      <w:pPr>
-        <w:pStyle w:val="normal0"/>
-      </w:pPr>
-      <w:r>
-        <w:rPr>
-          <w:rFonts w:ascii="Calibri" w:eastAsia="Calibri" w:hAnsi="Calibri" w:cs="Calibri"/>
-        </w:rPr>
-        <w:t>TODO: what proportion of mentions had creator</w:t>
-      </w:r>
-      <w:r>
-        <w:rPr>
-          <w:rFonts w:ascii="Calibri" w:eastAsia="Calibri" w:hAnsi="Calibri" w:cs="Calibri"/>
-        </w:rPr>
-        <w:t>.</w:t>
-      </w:r>
       <w:bookmarkStart w:id="19" w:name="_GoBack"/>
       <w:bookmarkEnd w:id="19"/>
-    </w:p>
-    <w:p>
-      <w:pPr>
-        <w:pStyle w:val="normal0"/>
-      </w:pPr>
     </w:p>
     <w:p>
       <w:pPr>
@@ -5773,12 +6630,28 @@
               <w:pStyle w:val="normal0"/>
               <w:spacing w:line="240" w:lineRule="auto"/>
             </w:pPr>
+            <w:proofErr w:type="spellStart"/>
             <w:r>
               <w:rPr>
                 <w:rFonts w:ascii="Calibri" w:eastAsia="Calibri" w:hAnsi="Calibri" w:cs="Calibri"/>
               </w:rPr>
-              <w:t>ClustalW / ClustalX</w:t>
-            </w:r>
+              <w:t>ClustalW</w:t>
+            </w:r>
+            <w:proofErr w:type="spellEnd"/>
+            <w:r>
+              <w:rPr>
+                <w:rFonts w:ascii="Calibri" w:eastAsia="Calibri" w:hAnsi="Calibri" w:cs="Calibri"/>
+              </w:rPr>
+              <w:t xml:space="preserve"> / </w:t>
+            </w:r>
+            <w:proofErr w:type="spellStart"/>
+            <w:r>
+              <w:rPr>
+                <w:rFonts w:ascii="Calibri" w:eastAsia="Calibri" w:hAnsi="Calibri" w:cs="Calibri"/>
+              </w:rPr>
+              <w:t>ClustalX</w:t>
+            </w:r>
+            <w:proofErr w:type="spellEnd"/>
           </w:p>
           <w:p>
             <w:pPr>
@@ -6257,7 +7130,15 @@
         <w:widowControl w:val="0"/>
       </w:pPr>
       <w:r>
-        <w:t>Improving the situation presented in this paper requires action across a number of domains of scientific practice, both in design and then in driving change.  Certainly one area is to design and standardize improved forms for describing software use in scientific papers, tackling the functions of identification and findability (at the level of specific versions) as well as giving credit in a manner that motivates excellent software work.  Yet moving beyond those basic functions requires change not in how papers are written but in how software is made available, changes that have to occur outside the process of writing papers, at the projects that build software.</w:t>
+        <w:t xml:space="preserve">Improving the situation presented in this paper requires action across a number of domains of scientific practice, both in design and then in driving change.  Certainly one area is to design and standardize improved forms for describing software use in scientific papers, tackling the functions of identification and </w:t>
+      </w:r>
+      <w:proofErr w:type="spellStart"/>
+      <w:r>
+        <w:t>findability</w:t>
+      </w:r>
+      <w:proofErr w:type="spellEnd"/>
+      <w:r>
+        <w:t xml:space="preserve"> (at the level of specific versions) as well as giving credit in a manner that motivates excellent software work.  Yet moving beyond those basic functions requires change not in how papers are written but in how software is made available, changes that have to occur outside the process of writing papers, at the projects that build software.</w:t>
       </w:r>
     </w:p>
     <w:p>
@@ -6294,7 +7175,21 @@
         <w:rPr>
           <w:b/>
         </w:rPr>
-        <w:t>Improving identification and findability.</w:t>
+        <w:t xml:space="preserve">Improving identification and </w:t>
+      </w:r>
+      <w:proofErr w:type="spellStart"/>
+      <w:r>
+        <w:rPr>
+          <w:b/>
+        </w:rPr>
+        <w:t>findability</w:t>
+      </w:r>
+      <w:proofErr w:type="spellEnd"/>
+      <w:r>
+        <w:rPr>
+          <w:b/>
+        </w:rPr>
+        <w:t>.</w:t>
       </w:r>
       <w:r>
         <w:t xml:space="preserve"> The most basic function of mentioning software in a paper is to allow readers, including reviewers, to identify and locate the software used.  This function is directly analogous to the ability to identify and find a specific publication, or the ability to identify and find a specific material or instrument. In the case of software, which unlike a typical publication continues to change after its initial release, this also involves specific version numbers.  While we do not h</w:t>
@@ -6303,7 +7198,15 @@
         <w:t>a</w:t>
       </w:r>
       <w:r>
-        <w:t>ve specific data on authors intentions, given that they mentioned the software at all, the problem in this area appears not to be motivation but a lack of clear standards and norms for mentioning software.  The way forward, then, seems fairly straightforward: First, we need clear and consistent practices for citing software, and second, we need to disseminate, encourage and enforce their use.</w:t>
+        <w:t xml:space="preserve">ve specific data on </w:t>
+      </w:r>
+      <w:proofErr w:type="gramStart"/>
+      <w:r>
+        <w:t>authors</w:t>
+      </w:r>
+      <w:proofErr w:type="gramEnd"/>
+      <w:r>
+        <w:t xml:space="preserve"> intentions, given that they mentioned the software at all, the problem in this area appears not to be motivation but a lack of clear standards and norms for mentioning software.  The way forward, then, seems fairly straightforward: First, we need clear and consistent practices for citing software, and second, we need to disseminate, encourage and enforce their use.</w:t>
       </w:r>
     </w:p>
     <w:p>
@@ -6324,7 +7227,23 @@
         <w:t xml:space="preserve"> XXXX</w:t>
       </w:r>
       <w:r>
-        <w:t>. Recent efforts in this space include work analogous to data citation, such as that undertaken by DataOne and the ESIP organization. A promising way to incorporate version information is to link directly to the source code repositories that development teams use to track their development, and automating the creation of a Digital Object identifier or other Handles. Systems with this approach have been developed at CERN XXXX and by the Mozilla Science Project XXXX.</w:t>
+        <w:t xml:space="preserve">. Recent efforts in this space include work analogous to data citation, such as that undertaken by </w:t>
+      </w:r>
+      <w:proofErr w:type="spellStart"/>
+      <w:r>
+        <w:t>DataOne</w:t>
+      </w:r>
+      <w:proofErr w:type="spellEnd"/>
+      <w:r>
+        <w:t xml:space="preserve"> and the ESIP organization. A promising way to incorporate version information is to link directly to the source code repositories that development teams use to track their development, and automating the creation of a Digital Object identifier or other Handles. </w:t>
+      </w:r>
+      <w:proofErr w:type="gramStart"/>
+      <w:r>
+        <w:t>Systems with this approach have been developed at CERN XXXX and by the Mozilla Science Project XXXX</w:t>
+      </w:r>
+      <w:proofErr w:type="gramEnd"/>
+      <w:r>
+        <w:t>.</w:t>
       </w:r>
     </w:p>
     <w:p>
@@ -6345,7 +7264,15 @@
         <w:t>that</w:t>
       </w:r>
       <w:r>
-        <w:t xml:space="preserve"> are more broadly expected by authors, reviewers, editors and readers, that journals efforts at enforcement will improve.  On the other hand it may be appropriate to build systems that automatically check the form of software citations, ensuring that they follow the required styles and that they correctly resolve to a specific version in a repository.</w:t>
+        <w:t xml:space="preserve"> are more broadly expected by authors, reviewers, editors and </w:t>
+      </w:r>
+      <w:proofErr w:type="gramStart"/>
+      <w:r>
+        <w:t>readers, that</w:t>
+      </w:r>
+      <w:proofErr w:type="gramEnd"/>
+      <w:r>
+        <w:t xml:space="preserve"> journals efforts at enforcement will improve.  On the other hand it may be appropriate to build systems that automatically check the form of software citations, ensuring that they follow the required styles and that they correctly resolve to a specific version in a repository.</w:t>
       </w:r>
     </w:p>
     <w:p>
@@ -6366,7 +7293,15 @@
         <w:t>Improving crediting.</w:t>
       </w:r>
       <w:r>
-        <w:t xml:space="preserve"> As with identification and findability, authors appear committed to providing information about the origins of software, facilitating crediting their authors or contributors and post-hoc bibliographic analyses.  Yet some forms of mentions offer more potential than others. In particular citations to accompanying publications most directly enable contributors to demonstrate their scientific impact, reusing existing bibliographic analysis systems.  Yet using citations to papers can run counter to the need to identify and find the software itself, particularly because the publication citations remain static.  More, these citations can “fix” the contributor list at a particular time, creating a disincentive for later potential participants to contribute their changes to a project and thus leading to competing forks </w:t>
+        <w:t xml:space="preserve"> As with identification and </w:t>
+      </w:r>
+      <w:proofErr w:type="spellStart"/>
+      <w:r>
+        <w:t>findability</w:t>
+      </w:r>
+      <w:proofErr w:type="spellEnd"/>
+      <w:r>
+        <w:t xml:space="preserve">, authors appear committed to providing information about the origins of software, facilitating crediting their authors or contributors and post-hoc bibliographic analyses.  Yet some forms of mentions offer more potential than others. In particular citations to accompanying publications most directly enable contributors to demonstrate their scientific impact, reusing existing bibliographic analysis systems.  Yet using citations to papers can run counter to the need to identify and find the software itself, particularly because the publication citations remain static.  More, these citations can “fix” the contributor list at a particular time, creating a disincentive for later potential participants to contribute their changes to a project and thus leading to competing forks </w:t>
       </w:r>
       <w:r>
         <w:fldChar w:fldCharType="begin"/>
@@ -6442,7 +7377,15 @@
         <w:t>es</w:t>
       </w:r>
       <w:r>
-        <w:t xml:space="preserve"> the question of integration by suggesting a system of indirect credit, dividing citation credit accruing to top-level projects between their developers and the developers of the components they draw on. Other approaches take an altmetrics approach and focus not on the appearance of code in publications but on metrics such as download or use, including analysis of traces such as downloads and analysis of workflow repositories</w:t>
+        <w:t xml:space="preserve"> the question of integration by suggesting a system of indirect credit, dividing citation credit accruing to top-level projects between their developers and the developers of the components they draw on. Other approaches take an </w:t>
+      </w:r>
+      <w:proofErr w:type="spellStart"/>
+      <w:r>
+        <w:t>altmetrics</w:t>
+      </w:r>
+      <w:proofErr w:type="spellEnd"/>
+      <w:r>
+        <w:t xml:space="preserve"> approach and focus not on the appearance of code in publications but on metrics such as download or use, including analysis of traces such as downloads and analysis of workflow repositories</w:t>
       </w:r>
       <w:r>
         <w:t xml:space="preserve"> </w:t>
@@ -6508,7 +7451,15 @@
         <w:widowControl w:val="0"/>
       </w:pPr>
       <w:r>
-        <w:t>One possibility to improve the situation is for authors to make correct acknowledgement a requirement of permission to use the software; all requests we observed were phrased as requests and not as requirements. In our interviews and discussions with producers of scientific software there is hesitancy to make such requirements, both in fear of losing users and in a belief that such requirements violate principles of scientific sharing.  Certainly authors of papers don’t have to make such requests, but publishers often do, backed by requirements of copyright law and the quite intense threat of punishment for plagiarism by incorrect attribution.  Moreover, there is precedent for using licenses (and thus contract law) to require specific acknowledgements within the domain of open source software and open cultural production, atlhough such requirements are controversial. The GNU GPL and the Apache license requires software users to retain all attribution notices in the code, and the original BSD license required acknowledgement of the University of California; the Open Source Initiative approves licenses requiring attribution (e.g., the “Common Public Attribution License”</w:t>
+        <w:t xml:space="preserve">One possibility to improve the situation is for authors to make correct acknowledgement a requirement of permission to use the software; all requests we observed were phrased as requests and not as requirements. In our interviews and discussions with producers of scientific software there is hesitancy to make such requirements, both in fear of losing users and in a belief that such requirements violate principles of scientific sharing.  Certainly authors of papers don’t have to make such requests, but publishers often do, backed by requirements of copyright law and the quite intense threat of punishment for plagiarism by incorrect attribution.  Moreover, there is precedent for using licenses (and thus contract law) to require specific acknowledgements within the domain of open source software and open cultural production, </w:t>
+      </w:r>
+      <w:proofErr w:type="spellStart"/>
+      <w:r>
+        <w:t>atlhough</w:t>
+      </w:r>
+      <w:proofErr w:type="spellEnd"/>
+      <w:r>
+        <w:t xml:space="preserve"> such requirements are controversial. The GNU GPL and the Apache license requires software users to retain all attribution notices in the code, and the original BSD license required acknowledgement of the University of California; the Open Source Initiative approves licenses requiring attribution (e.g., the “Common Public Attribution License”</w:t>
       </w:r>
       <w:r>
         <w:rPr>
@@ -6517,7 +7468,15 @@
         <w:footnoteReference w:id="1"/>
       </w:r>
       <w:r>
-        <w:t xml:space="preserve"> used for the code behind Reddit). All Creative Commons licenses require attribution (other than the Public Domain Dedication, CC0) as a condition of use, and the project provides guidelines on appropriate </w:t>
+        <w:t xml:space="preserve"> used for the code behind </w:t>
+      </w:r>
+      <w:proofErr w:type="spellStart"/>
+      <w:r>
+        <w:t>Reddit</w:t>
+      </w:r>
+      <w:proofErr w:type="spellEnd"/>
+      <w:r>
+        <w:t xml:space="preserve">). All Creative Commons licenses require attribution (other than the Public Domain Dedication, CC0) as a condition of use, and the project provides guidelines on appropriate </w:t>
       </w:r>
       <w:r>
         <w:lastRenderedPageBreak/>
@@ -6575,7 +7534,15 @@
         <w:t xml:space="preserve"> </w:t>
       </w:r>
       <w:r>
-        <w:t xml:space="preserve">or perhaps “virtual machines” replicating the entire analysis execution environment. An extension of this approach is the the “executable paper,” </w:t>
+        <w:t xml:space="preserve">or perhaps “virtual machines” replicating the entire analysis execution environment. An extension of this approach is the </w:t>
+      </w:r>
+      <w:proofErr w:type="spellStart"/>
+      <w:r>
+        <w:t>the</w:t>
+      </w:r>
+      <w:proofErr w:type="spellEnd"/>
+      <w:r>
+        <w:t xml:space="preserve"> “executable paper,” </w:t>
       </w:r>
       <w:r>
         <w:fldChar w:fldCharType="begin"/>
@@ -6602,7 +7569,15 @@
         <w:t>which calls for bundling all the data and software needed to produce the results and the paper, right through to plots and, ultimately, the article PDF.  These are promising approaches, avoiding the reproducibility issue from incomplete software and workflow descriptions demonstrated by failed attempt</w:t>
       </w:r>
       <w:r>
-        <w:t xml:space="preserve">s at replication by Ince et al. </w:t>
+        <w:t xml:space="preserve">s at replication by </w:t>
+      </w:r>
+      <w:proofErr w:type="spellStart"/>
+      <w:r>
+        <w:t>Ince</w:t>
+      </w:r>
+      <w:proofErr w:type="spellEnd"/>
+      <w:r>
+        <w:t xml:space="preserve"> et al. </w:t>
       </w:r>
       <w:r>
         <w:fldChar w:fldCharType="begin"/>
@@ -6655,11 +7630,16 @@
       <w:r>
         <w:t xml:space="preserve">. The Journal of Money, Banking, and Finance has had a data and software repository for many years, yet an attempt to use the contents of the repository for replication showed that only 69 of the 193 articles that should have had entries actually did, and the </w:t>
       </w:r>
+      <w:proofErr w:type="spellStart"/>
       <w:r>
         <w:t>authors</w:t>
       </w:r>
       <w:r>
-        <w:t>were only able to use code to successfully replicate the analysis in 14 cases. Clearly a policy is only as good as its enforcement. Finally, this approach assumes that authors have the right to redistribute the software code they used, somethi</w:t>
+        <w:t>were</w:t>
+      </w:r>
+      <w:proofErr w:type="spellEnd"/>
+      <w:r>
+        <w:t xml:space="preserve"> only able to use code to successfully replicate the analysis in 14 cases. Clearly a policy is only as good as its enforcement. Finally, this approach assumes that authors have the right to redistribute the software code they used, somethi</w:t>
       </w:r>
       <w:r>
         <w:t>ng that is not always the case.</w:t>
@@ -6762,7 +7742,15 @@
         <w:t>,</w:t>
       </w:r>
       <w:r>
-        <w:t xml:space="preserve"> such as is common with Matlab code: a for-profit, closed source engine, but a great deal of open sharing of analysis code.</w:t>
+        <w:t xml:space="preserve"> such as is common with </w:t>
+      </w:r>
+      <w:proofErr w:type="spellStart"/>
+      <w:r>
+        <w:t>Matlab</w:t>
+      </w:r>
+      <w:proofErr w:type="spellEnd"/>
+      <w:r>
+        <w:t xml:space="preserve"> code: a for-profit, closed source engine, but a great deal of open sharing of analysis code.</w:t>
       </w:r>
     </w:p>
     <w:p>
@@ -6792,7 +7780,15 @@
         <w:t>In summary we have examined and analyzed the manner in which software is mentioned in scientific papers, and we conclude that the practices are varied and appear relatively ad-hoc. It is not too surprising, then, that we also find that the way that software is mentioned and the way that it is made accessible to users of the scientific literature fails to accomplish many of the intended functions of citations in scholarly communication.</w:t>
       </w:r>
       <w:r>
-        <w:t xml:space="preserve">  Certainly it is clear that studies of software in publications, or efforts to assess the impact of software through bibliometrics, must look beyond formal citations</w:t>
+        <w:t xml:space="preserve">  Certainly it is clear that studies of software in publications, or efforts to assess the impact of software through </w:t>
+      </w:r>
+      <w:proofErr w:type="spellStart"/>
+      <w:r>
+        <w:t>bibliometrics</w:t>
+      </w:r>
+      <w:proofErr w:type="spellEnd"/>
+      <w:r>
+        <w:t>, must look beyond formal citations</w:t>
       </w:r>
       <w:r>
         <w:t xml:space="preserve"> or reference lists since these </w:t>
@@ -6813,7 +7809,15 @@
         <w:widowControl w:val="0"/>
       </w:pPr>
       <w:r>
-        <w:t>There are a great number of interesting research questions that ought to be pursued. Certainly efforts are needed in the design of improved software citation approaches. This is especially true with regards to such approaches potential influence on collaboration. For example, how does the re-use of the publication system through “software papers” as requested citations influence the willingness of developers to cooperate?  How might a software citation system acknowledge the many contributors to software dependencies on which user-facing components are built (in-direct crediting)? Can scholarly articles bear the sheer amount of citations that such a system would call for, or are systems outside papers themselves called for? Who might provide, and fund, such systems? Further, we know little about how scientists reason about what ought to be cited and how they make these decisions. Such behavioral questions are crucial and closely related to the open questions of how best to influence scientists and therefore make useful change in the diverse and often inadequate practices reported in this paper.</w:t>
+        <w:t xml:space="preserve">There are a great number of interesting research questions that ought to be pursued. Certainly efforts are needed in the design of improved software citation approaches. This is especially true with regards to such approaches potential influence on collaboration. For example, how does the re-use of the publication system through “software papers” as requested citations influence the willingness of developers to cooperate?  How might a software citation system acknowledge the many contributors to software dependencies on which user-facing components are built (in-direct crediting)? Can scholarly articles bear the sheer amount of citations that such a system would call for, or are systems outside papers themselves called for? Who might provide, and fund, such systems? Further, we know little about how </w:t>
+      </w:r>
+      <w:proofErr w:type="gramStart"/>
+      <w:r>
+        <w:t>scientists</w:t>
+      </w:r>
+      <w:proofErr w:type="gramEnd"/>
+      <w:r>
+        <w:t xml:space="preserve"> reason about what ought to be cited and how they make these decisions. Such behavioral questions are crucial and closely related to the open questions of how best to influence scientists and therefore make useful change in the diverse and often inadequate practices reported in this paper.</w:t>
       </w:r>
     </w:p>
     <w:p>
@@ -6861,9 +7865,23 @@
       <w:r>
         <w:fldChar w:fldCharType="separate"/>
       </w:r>
-      <w:r>
-        <w:t xml:space="preserve">Altman, M., &amp; King, G. (2007). A proposed standard for the scholarly citation of quantitative data. </w:t>
-      </w:r>
+      <w:proofErr w:type="gramStart"/>
+      <w:r>
+        <w:t>Altman, M., &amp; King, G. (2007).</w:t>
+      </w:r>
+      <w:proofErr w:type="gramEnd"/>
+      <w:r>
+        <w:t xml:space="preserve"> </w:t>
+      </w:r>
+      <w:proofErr w:type="gramStart"/>
+      <w:r>
+        <w:t>A proposed standard for the scholarly citation of quantitative data.</w:t>
+      </w:r>
+      <w:proofErr w:type="gramEnd"/>
+      <w:r>
+        <w:t xml:space="preserve"> </w:t>
+      </w:r>
+      <w:proofErr w:type="gramStart"/>
       <w:r>
         <w:rPr>
           <w:i/>
@@ -6882,15 +7900,45 @@
         <w:t>13</w:t>
       </w:r>
       <w:r>
-        <w:t>(3/4). Retrieved from http://papers.ssrn.com/sol3/papers.cfm?abstract_id=1081955</w:t>
+        <w:t>(3/4).</w:t>
+      </w:r>
+      <w:proofErr w:type="gramEnd"/>
+      <w:r>
+        <w:t xml:space="preserve"> Retrieved from http://papers.ssrn.com/sol3/papers.cfm?abstract_id=1081955</w:t>
       </w:r>
     </w:p>
     <w:p>
       <w:pPr>
         <w:pStyle w:val="Bibliography"/>
       </w:pPr>
-      <w:r>
-        <w:t xml:space="preserve">Borgman, C. L., Wallis, J. C., &amp; Mayernik, M. S. (2012). Who’s Got the Data? Interdependencies in Science and Technology Collaborations. </w:t>
+      <w:proofErr w:type="spellStart"/>
+      <w:proofErr w:type="gramStart"/>
+      <w:r>
+        <w:t>Borgman</w:t>
+      </w:r>
+      <w:proofErr w:type="spellEnd"/>
+      <w:r>
+        <w:t xml:space="preserve">, C. L., Wallis, J. C., &amp; </w:t>
+      </w:r>
+      <w:proofErr w:type="spellStart"/>
+      <w:r>
+        <w:t>Mayernik</w:t>
+      </w:r>
+      <w:proofErr w:type="spellEnd"/>
+      <w:r>
+        <w:t>, M. S. (2012).</w:t>
+      </w:r>
+      <w:proofErr w:type="gramEnd"/>
+      <w:r>
+        <w:t xml:space="preserve"> Who’s Got the Data? </w:t>
+      </w:r>
+      <w:proofErr w:type="gramStart"/>
+      <w:r>
+        <w:t>Interdependencies in Science and Technology Collaborations.</w:t>
+      </w:r>
+      <w:proofErr w:type="gramEnd"/>
+      <w:r>
+        <w:t xml:space="preserve"> </w:t>
       </w:r>
       <w:r>
         <w:rPr>
@@ -6910,15 +7958,28 @@
         <w:t>21</w:t>
       </w:r>
       <w:r>
-        <w:t>(6), 485–523. doi:10.1007/s10606-012-9169-z</w:t>
+        <w:t xml:space="preserve">(6), 485–523. </w:t>
+      </w:r>
+      <w:proofErr w:type="gramStart"/>
+      <w:r>
+        <w:t>doi:10.1007</w:t>
+      </w:r>
+      <w:proofErr w:type="gramEnd"/>
+      <w:r>
+        <w:t>/s10606-012-9169-z</w:t>
       </w:r>
     </w:p>
     <w:p>
       <w:pPr>
         <w:pStyle w:val="Bibliography"/>
       </w:pPr>
-      <w:r>
-        <w:t xml:space="preserve">Cano, V. (1989). Citation behavior: Classification, utility, and location. </w:t>
+      <w:proofErr w:type="gramStart"/>
+      <w:r>
+        <w:t>Cano, V. (1989).</w:t>
+      </w:r>
+      <w:proofErr w:type="gramEnd"/>
+      <w:r>
+        <w:t xml:space="preserve"> Citation behavior: Classification, utility, and location. </w:t>
       </w:r>
       <w:r>
         <w:rPr>
@@ -6948,6 +8009,7 @@
       <w:r>
         <w:t xml:space="preserve">CODATA-ICSTI Task Group on Data Citation Standards and Practices. (2013). Out of cite, out of mind: The current state of practice, policy, and technology for the citation of data. </w:t>
       </w:r>
+      <w:proofErr w:type="gramStart"/>
       <w:r>
         <w:rPr>
           <w:i/>
@@ -6968,13 +8030,38 @@
       <w:r>
         <w:t>(September).</w:t>
       </w:r>
+      <w:proofErr w:type="gramEnd"/>
     </w:p>
     <w:p>
       <w:pPr>
         <w:pStyle w:val="Bibliography"/>
       </w:pPr>
       <w:r>
-        <w:t xml:space="preserve">Edwards, P. N., Jackson, S. J., Chalmers, M. K., Bowker, G. C., Borgman, C. L., Ribes, D., … Calvert, S. (2013). </w:t>
+        <w:t xml:space="preserve">Edwards, P. N., Jackson, S. J., Chalmers, M. K., </w:t>
+      </w:r>
+      <w:proofErr w:type="spellStart"/>
+      <w:r>
+        <w:t>Bowker</w:t>
+      </w:r>
+      <w:proofErr w:type="spellEnd"/>
+      <w:r>
+        <w:t xml:space="preserve">, G. C., </w:t>
+      </w:r>
+      <w:proofErr w:type="spellStart"/>
+      <w:r>
+        <w:t>Borgman</w:t>
+      </w:r>
+      <w:proofErr w:type="spellEnd"/>
+      <w:r>
+        <w:t xml:space="preserve">, C. L., </w:t>
+      </w:r>
+      <w:proofErr w:type="spellStart"/>
+      <w:r>
+        <w:t>Ribes</w:t>
+      </w:r>
+      <w:proofErr w:type="spellEnd"/>
+      <w:r>
+        <w:t xml:space="preserve">, D., … Calvert, S. (2013). </w:t>
       </w:r>
       <w:r>
         <w:rPr>
@@ -6992,7 +8079,15 @@
         <w:pStyle w:val="Bibliography"/>
       </w:pPr>
       <w:r>
-        <w:t xml:space="preserve">Gambardella, A., &amp; Hall, B. H. (2006). Proprietary versus public domain licensing of software and research products. </w:t>
+        <w:t xml:space="preserve">Gambardella, A., &amp; Hall, B. H. (2006). </w:t>
+      </w:r>
+      <w:proofErr w:type="gramStart"/>
+      <w:r>
+        <w:t>Proprietary versus public domain licensing of software and research products.</w:t>
+      </w:r>
+      <w:proofErr w:type="gramEnd"/>
+      <w:r>
+        <w:t xml:space="preserve"> </w:t>
       </w:r>
       <w:r>
         <w:rPr>
@@ -7012,71 +8107,75 @@
         <w:t>35</w:t>
       </w:r>
       <w:r>
-        <w:t>(6), -892. doi:doi: DOI: 10.1016/j.respol.2006.04.004</w:t>
+        <w:t xml:space="preserve">(6), </w:t>
+      </w:r>
+      <w:proofErr w:type="gramStart"/>
+      <w:r>
+        <w:t>-</w:t>
+      </w:r>
+      <w:proofErr w:type="gramEnd"/>
+      <w:r>
+        <w:t xml:space="preserve">892. </w:t>
+      </w:r>
+      <w:proofErr w:type="spellStart"/>
+      <w:proofErr w:type="gramStart"/>
+      <w:r>
+        <w:t>doi:doi</w:t>
+      </w:r>
+      <w:proofErr w:type="spellEnd"/>
+      <w:proofErr w:type="gramEnd"/>
+      <w:r>
+        <w:t>: DOI: 10.1016/j.respol.2006.04.004</w:t>
       </w:r>
     </w:p>
     <w:p>
       <w:pPr>
         <w:pStyle w:val="Bibliography"/>
       </w:pPr>
-      <w:r>
-        <w:t xml:space="preserve">Gamer, M., Lemon, J., Singh, P., &amp; Fellows, I. (2012). </w:t>
-      </w:r>
+      <w:proofErr w:type="gramStart"/>
+      <w:r>
+        <w:t>Gamer, M., Lemon, J., Singh, P., &amp; Fellows, I. (2012).</w:t>
+      </w:r>
+      <w:proofErr w:type="gramEnd"/>
+      <w:r>
+        <w:t xml:space="preserve"> </w:t>
+      </w:r>
+      <w:proofErr w:type="spellStart"/>
+      <w:proofErr w:type="gramStart"/>
       <w:r>
         <w:rPr>
           <w:i/>
           <w:iCs/>
         </w:rPr>
-        <w:t>irr: Various Coefficients of Interrater Reliability and Agreement</w:t>
-      </w:r>
-      <w:r>
-        <w:t>. Retrieved from http://CRAN.R-project.org/package=irr</w:t>
-      </w:r>
-    </w:p>
-    <w:p>
-      <w:pPr>
-        <w:pStyle w:val="Bibliography"/>
-      </w:pPr>
-      <w:r>
-        <w:t xml:space="preserve">Goble, C., Roure, D. D., &amp; Bechhofer, S. (2013). Accelerating Scientists’ Knowledge Turns. In A. Fred, J. L. G. Dietz, K. Liu, &amp; J. Filipe (Eds.), </w:t>
-      </w:r>
+        <w:t>irr</w:t>
+      </w:r>
+      <w:proofErr w:type="spellEnd"/>
+      <w:proofErr w:type="gramEnd"/>
       <w:r>
         <w:rPr>
           <w:i/>
           <w:iCs/>
         </w:rPr>
-        <w:t>Knowledge Discovery, Knowledge Engineering and Knowledge Management</w:t>
-      </w:r>
-      <w:r>
-        <w:t xml:space="preserve"> (pp. 3–25). Springer Berlin Heidelberg. Retrieved from http://link.springer.com/chapter/10.1007/978-3-642-37186-8_1</w:t>
-      </w:r>
-    </w:p>
-    <w:p>
-      <w:pPr>
-        <w:pStyle w:val="Bibliography"/>
-      </w:pPr>
-      <w:r>
-        <w:t xml:space="preserve">Goh, D., &amp; Ng, P. (2007). Link decay in leading information science journals. </w:t>
-      </w:r>
+        <w:t xml:space="preserve">: Various Coefficients of </w:t>
+      </w:r>
+      <w:proofErr w:type="spellStart"/>
       <w:r>
         <w:rPr>
           <w:i/>
           <w:iCs/>
         </w:rPr>
-        <w:t>Journal of the American Society for Information Science and Technology</w:t>
-      </w:r>
-      <w:r>
-        <w:t xml:space="preserve">, </w:t>
-      </w:r>
+        <w:t>Interrater</w:t>
+      </w:r>
+      <w:proofErr w:type="spellEnd"/>
       <w:r>
         <w:rPr>
           <w:i/>
           <w:iCs/>
         </w:rPr>
-        <w:t>58</w:t>
-      </w:r>
-      <w:r>
-        <w:t>(2002), 15–24. doi:10.1002/asi</w:t>
+        <w:t xml:space="preserve"> Reliability and Agreement</w:t>
+      </w:r>
+      <w:r>
+        <w:t>. Retrieved from http://CRAN.R-project.org/package=irr</w:t>
       </w:r>
     </w:p>
     <w:p>
@@ -7084,63 +8183,129 @@
         <w:pStyle w:val="Bibliography"/>
       </w:pPr>
       <w:r>
-        <w:t xml:space="preserve">Howison, J., &amp; Herbsleb, J. D. (2011). Scientific software production: incentives and collaboration. In </w:t>
+        <w:t xml:space="preserve">Goble, C., </w:t>
+      </w:r>
+      <w:proofErr w:type="spellStart"/>
+      <w:r>
+        <w:t>Roure</w:t>
+      </w:r>
+      <w:proofErr w:type="spellEnd"/>
+      <w:r>
+        <w:t xml:space="preserve">, D. D., &amp; </w:t>
+      </w:r>
+      <w:proofErr w:type="spellStart"/>
+      <w:r>
+        <w:t>Bechhofer</w:t>
+      </w:r>
+      <w:proofErr w:type="spellEnd"/>
+      <w:r>
+        <w:t xml:space="preserve">, S. (2013). Accelerating Scientists’ Knowledge Turns. In A. Fred, J. L. G. Dietz, K. Liu, &amp; J. Filipe (Eds.), </w:t>
       </w:r>
       <w:r>
         <w:rPr>
           <w:i/>
           <w:iCs/>
         </w:rPr>
-        <w:t>Proceedings of the ACM Conference on Computer Supported Cooperative Work</w:t>
-      </w:r>
-      <w:r>
-        <w:t xml:space="preserve"> (pp. 513–522). Hangzhou, China. doi:10.1145/1958824.1958904</w:t>
+        <w:t>Knowledge Discovery, Knowledge Engineering and Knowledge Management</w:t>
+      </w:r>
+      <w:r>
+        <w:t xml:space="preserve"> (pp. 3–25). </w:t>
+      </w:r>
+      <w:proofErr w:type="gramStart"/>
+      <w:r>
+        <w:t>Springer Berlin Heidelberg.</w:t>
+      </w:r>
+      <w:proofErr w:type="gramEnd"/>
+      <w:r>
+        <w:t xml:space="preserve"> Retrieved from http://link.springer.com/chapter/10.1007/978-3-642-37186-8_1</w:t>
       </w:r>
     </w:p>
     <w:p>
       <w:pPr>
         <w:pStyle w:val="Bibliography"/>
       </w:pPr>
-      <w:r>
-        <w:t xml:space="preserve">Howison, J., &amp; Herbsleb, J. D. (2013). Incentives and integration in scientific software production. In </w:t>
+      <w:proofErr w:type="spellStart"/>
+      <w:r>
+        <w:t>Goh</w:t>
+      </w:r>
+      <w:proofErr w:type="spellEnd"/>
+      <w:r>
+        <w:t xml:space="preserve">, D., &amp; Ng, P. (2007). </w:t>
+      </w:r>
+      <w:proofErr w:type="gramStart"/>
+      <w:r>
+        <w:t>Link decay in leading information science journals.</w:t>
+      </w:r>
+      <w:proofErr w:type="gramEnd"/>
+      <w:r>
+        <w:t xml:space="preserve"> </w:t>
       </w:r>
       <w:r>
         <w:rPr>
           <w:i/>
           <w:iCs/>
         </w:rPr>
-        <w:t>Proceedings of the ACM Conference on Computer Supported Cooperative Work</w:t>
-      </w:r>
-      <w:r>
-        <w:t xml:space="preserve"> (pp. 459–470). San Antonio, TX. doi:10.1145/2441776.2441828</w:t>
-      </w:r>
-    </w:p>
-    <w:p>
-      <w:pPr>
-        <w:pStyle w:val="Bibliography"/>
-      </w:pPr>
-      <w:r>
-        <w:t xml:space="preserve">Ince, D. C., Hatton, L., &amp; Graham-Cumming, J. (2012). The case for open computer programs. </w:t>
+        <w:t>Journal of the American Society for Information Science and Technology</w:t>
+      </w:r>
+      <w:r>
+        <w:t xml:space="preserve">, </w:t>
       </w:r>
       <w:r>
         <w:rPr>
           <w:i/>
           <w:iCs/>
         </w:rPr>
-        <w:t>Nature</w:t>
-      </w:r>
-      <w:r>
-        <w:t xml:space="preserve">, </w:t>
+        <w:t>58</w:t>
+      </w:r>
+      <w:r>
+        <w:t xml:space="preserve">(2002), 15–24. </w:t>
+      </w:r>
+      <w:proofErr w:type="gramStart"/>
+      <w:r>
+        <w:t>doi:10.1002</w:t>
+      </w:r>
+      <w:proofErr w:type="gramEnd"/>
+      <w:r>
+        <w:t>/</w:t>
+      </w:r>
+      <w:proofErr w:type="spellStart"/>
+      <w:r>
+        <w:t>asi</w:t>
+      </w:r>
+      <w:proofErr w:type="spellEnd"/>
+    </w:p>
+    <w:p>
+      <w:pPr>
+        <w:pStyle w:val="Bibliography"/>
+      </w:pPr>
+      <w:r>
+        <w:t xml:space="preserve">Howison, J., &amp; Herbsleb, J. D. (2011). Scientific software production: incentives and collaboration. </w:t>
+      </w:r>
+      <w:proofErr w:type="gramStart"/>
+      <w:r>
+        <w:t xml:space="preserve">In </w:t>
       </w:r>
       <w:r>
         <w:rPr>
           <w:i/>
           <w:iCs/>
         </w:rPr>
-        <w:t>482</w:t>
-      </w:r>
-      <w:r>
-        <w:t>(7386), 485–488. doi:10.1038/nature10836</w:t>
+        <w:t>Proceedings of the ACM Conference on Computer Supported Cooperative Work</w:t>
+      </w:r>
+      <w:r>
+        <w:t xml:space="preserve"> (pp. 513–522).</w:t>
+      </w:r>
+      <w:proofErr w:type="gramEnd"/>
+      <w:r>
+        <w:t xml:space="preserve"> Hangzhou, China. </w:t>
+      </w:r>
+      <w:proofErr w:type="gramStart"/>
+      <w:r>
+        <w:t>doi:10.1145</w:t>
+      </w:r>
+      <w:proofErr w:type="gramEnd"/>
+      <w:r>
+        <w:t>/1958824.1958904</w:t>
       </w:r>
     </w:p>
     <w:p>
@@ -7148,32 +8313,74 @@
         <w:pStyle w:val="Bibliography"/>
       </w:pPr>
       <w:r>
-        <w:t xml:space="preserve">Katz, D. S. (2013). Citation and Attribution of Digital Products: Social and Technological Concerns. In </w:t>
+        <w:t xml:space="preserve">Howison, J., &amp; Herbsleb, J. D. (2013). </w:t>
+      </w:r>
+      <w:proofErr w:type="gramStart"/>
+      <w:r>
+        <w:t>Incentives and integration in scientific software production.</w:t>
+      </w:r>
+      <w:proofErr w:type="gramEnd"/>
+      <w:r>
+        <w:t xml:space="preserve"> </w:t>
+      </w:r>
+      <w:proofErr w:type="gramStart"/>
+      <w:r>
+        <w:t xml:space="preserve">In </w:t>
       </w:r>
       <w:r>
         <w:rPr>
           <w:i/>
           <w:iCs/>
         </w:rPr>
-        <w:t>Papers presented at WSSSPE (Working towards Sustainable Software for Science: Practice and Experiences) at Supercomputing 2013</w:t>
-      </w:r>
-      <w:r>
-        <w:t>. Denver, CO. doi:10.6084/m9.figshare.791606</w:t>
+        <w:t>Proceedings of the ACM Conference on Computer Supported Cooperative Work</w:t>
+      </w:r>
+      <w:r>
+        <w:t xml:space="preserve"> (pp. 459–470).</w:t>
+      </w:r>
+      <w:proofErr w:type="gramEnd"/>
+      <w:r>
+        <w:t xml:space="preserve"> San Antonio, TX. </w:t>
+      </w:r>
+      <w:proofErr w:type="gramStart"/>
+      <w:r>
+        <w:t>doi:10.1145</w:t>
+      </w:r>
+      <w:proofErr w:type="gramEnd"/>
+      <w:r>
+        <w:t>/2441776.2441828</w:t>
       </w:r>
     </w:p>
     <w:p>
       <w:pPr>
         <w:pStyle w:val="Bibliography"/>
       </w:pPr>
-      <w:r>
-        <w:t xml:space="preserve">Katz, D. S., Choi, S.-C. T., Lapp, H., Maheshwari, K., Löffler, F., Turk, M., … Venters, C. (2014). Summary of the First Workshop on Sustainable Software for Science: Practice and Experiences (WSSSPE1). </w:t>
+      <w:proofErr w:type="spellStart"/>
+      <w:proofErr w:type="gramStart"/>
+      <w:r>
+        <w:t>Ince</w:t>
+      </w:r>
+      <w:proofErr w:type="spellEnd"/>
+      <w:r>
+        <w:t>, D. C., Hatton, L., &amp; Graham-Cumming, J. (2012).</w:t>
+      </w:r>
+      <w:proofErr w:type="gramEnd"/>
+      <w:r>
+        <w:t xml:space="preserve"> </w:t>
+      </w:r>
+      <w:proofErr w:type="gramStart"/>
+      <w:r>
+        <w:t>The case for open computer programs.</w:t>
+      </w:r>
+      <w:proofErr w:type="gramEnd"/>
+      <w:r>
+        <w:t xml:space="preserve"> </w:t>
       </w:r>
       <w:r>
         <w:rPr>
           <w:i/>
           <w:iCs/>
         </w:rPr>
-        <w:t>Journal of Open Research Software</w:t>
+        <w:t>Nature</w:t>
       </w:r>
       <w:r>
         <w:t xml:space="preserve">, </w:t>
@@ -7183,10 +8390,18 @@
           <w:i/>
           <w:iCs/>
         </w:rPr>
-        <w:t>2</w:t>
-      </w:r>
-      <w:r>
-        <w:t>(1). doi:10.5334/jors.an</w:t>
+        <w:t>482</w:t>
+      </w:r>
+      <w:r>
+        <w:t xml:space="preserve">(7386), 485–488. </w:t>
+      </w:r>
+      <w:proofErr w:type="gramStart"/>
+      <w:r>
+        <w:t>doi:10.1038</w:t>
+      </w:r>
+      <w:proofErr w:type="gramEnd"/>
+      <w:r>
+        <w:t>/nature10836</w:t>
       </w:r>
     </w:p>
     <w:p>
@@ -7194,17 +8409,25 @@
         <w:pStyle w:val="Bibliography"/>
       </w:pPr>
       <w:r>
-        <w:t xml:space="preserve">King, G. (1995). Replication, Replication. </w:t>
+        <w:t xml:space="preserve">Katz, D. S. (2013). Citation and Attribution of Digital Products: Social and Technological Concerns. In </w:t>
       </w:r>
       <w:r>
         <w:rPr>
           <w:i/>
           <w:iCs/>
         </w:rPr>
-        <w:t>Political Science &amp; Politics</w:t>
-      </w:r>
-      <w:r>
-        <w:t>, 444–452.</w:t>
+        <w:t>Papers presented at WSSSPE (Working towards Sustainable Software for Science: Practice and Experiences) at Supercomputing 2013</w:t>
+      </w:r>
+      <w:r>
+        <w:t>. Denver, CO. doi</w:t>
+      </w:r>
+      <w:proofErr w:type="gramStart"/>
+      <w:r>
+        <w:t>:10.6084</w:t>
+      </w:r>
+      <w:proofErr w:type="gramEnd"/>
+      <w:r>
+        <w:t>/m9.figshare.791606</w:t>
       </w:r>
     </w:p>
     <w:p>
@@ -7212,14 +8435,47 @@
         <w:pStyle w:val="Bibliography"/>
       </w:pPr>
       <w:r>
-        <w:t xml:space="preserve">Koehler, W. (1999). An analysis of web page and web site constancy and permanence. </w:t>
-      </w:r>
+        <w:t>Katz, D. S., Choi, S</w:t>
+      </w:r>
+      <w:proofErr w:type="gramStart"/>
+      <w:r>
+        <w:t>.-</w:t>
+      </w:r>
+      <w:proofErr w:type="gramEnd"/>
+      <w:r>
+        <w:t xml:space="preserve">C. T., Lapp, H., </w:t>
+      </w:r>
+      <w:proofErr w:type="spellStart"/>
+      <w:r>
+        <w:t>Maheshwari</w:t>
+      </w:r>
+      <w:proofErr w:type="spellEnd"/>
+      <w:r>
+        <w:t xml:space="preserve">, K., </w:t>
+      </w:r>
+      <w:proofErr w:type="spellStart"/>
+      <w:r>
+        <w:t>Löffler</w:t>
+      </w:r>
+      <w:proofErr w:type="spellEnd"/>
+      <w:r>
+        <w:t xml:space="preserve">, F., Turk, M., … </w:t>
+      </w:r>
+      <w:proofErr w:type="spellStart"/>
+      <w:r>
+        <w:t>Venters</w:t>
+      </w:r>
+      <w:proofErr w:type="spellEnd"/>
+      <w:r>
+        <w:t xml:space="preserve">, C. (2014). Summary of the First Workshop on Sustainable Software for Science: Practice and Experiences (WSSSPE1). </w:t>
+      </w:r>
+      <w:proofErr w:type="gramStart"/>
       <w:r>
         <w:rPr>
           <w:i/>
           <w:iCs/>
         </w:rPr>
-        <w:t>Journal of the American Society for Information Science</w:t>
+        <w:t>Journal of Open Research Software</w:t>
       </w:r>
       <w:r>
         <w:t xml:space="preserve">, </w:t>
@@ -7229,10 +8485,22 @@
           <w:i/>
           <w:iCs/>
         </w:rPr>
-        <w:t>50</w:t>
-      </w:r>
-      <w:r>
-        <w:t>(2), 162–180. doi:10.1002/(SICI)1097-4571(1999)50:2&lt;162::AID-ASI7&gt;3.0.CO;2-B</w:t>
+        <w:t>2</w:t>
+      </w:r>
+      <w:r>
+        <w:t>(1).</w:t>
+      </w:r>
+      <w:proofErr w:type="gramEnd"/>
+      <w:r>
+        <w:t xml:space="preserve"> </w:t>
+      </w:r>
+      <w:proofErr w:type="gramStart"/>
+      <w:r>
+        <w:t>doi:10.5334</w:t>
+      </w:r>
+      <w:proofErr w:type="gramEnd"/>
+      <w:r>
+        <w:t>/jors.an</w:t>
       </w:r>
     </w:p>
     <w:p>
@@ -7240,144 +8508,229 @@
         <w:pStyle w:val="Bibliography"/>
       </w:pPr>
       <w:r>
-        <w:t xml:space="preserve">Konkiel, S. (2013). Tracking citations and altmetrics for research data: Challenges and opportunities. </w:t>
+        <w:t xml:space="preserve">King, G. (1995). </w:t>
+      </w:r>
+      <w:proofErr w:type="gramStart"/>
+      <w:r>
+        <w:t>Replication, Replication.</w:t>
+      </w:r>
+      <w:proofErr w:type="gramEnd"/>
+      <w:r>
+        <w:t xml:space="preserve"> </w:t>
       </w:r>
       <w:r>
         <w:rPr>
           <w:i/>
           <w:iCs/>
         </w:rPr>
-        <w:t>Bulletin of the American Society for Information Science and Technology</w:t>
-      </w:r>
-      <w:r>
-        <w:t xml:space="preserve">, </w:t>
+        <w:t>Political Science &amp; Politics</w:t>
+      </w:r>
+      <w:r>
+        <w:t>, 444–452.</w:t>
+      </w:r>
+    </w:p>
+    <w:p>
+      <w:pPr>
+        <w:pStyle w:val="Bibliography"/>
+      </w:pPr>
+      <w:r>
+        <w:t xml:space="preserve">Koehler, W. (1999). </w:t>
+      </w:r>
+      <w:proofErr w:type="gramStart"/>
+      <w:r>
+        <w:t>An analysis of web page and web site constancy and permanence.</w:t>
+      </w:r>
+      <w:proofErr w:type="gramEnd"/>
+      <w:r>
+        <w:t xml:space="preserve"> </w:t>
       </w:r>
       <w:r>
         <w:rPr>
           <w:i/>
           <w:iCs/>
         </w:rPr>
-        <w:t>39</w:t>
-      </w:r>
-      <w:r>
-        <w:t>(6), 27–32. doi:10.1002/bult.2013.1720390610</w:t>
-      </w:r>
-    </w:p>
-    <w:p>
-      <w:pPr>
-        <w:pStyle w:val="Bibliography"/>
-      </w:pPr>
-      <w:r>
-        <w:t xml:space="preserve">Lawrence, S. (2001). Online or Invisible? </w:t>
+        <w:t>Journal of the American Society for Information Science</w:t>
+      </w:r>
+      <w:r>
+        <w:t xml:space="preserve">, </w:t>
       </w:r>
       <w:r>
         <w:rPr>
           <w:i/>
           <w:iCs/>
         </w:rPr>
-        <w:t>Nature</w:t>
-      </w:r>
-      <w:r>
-        <w:t xml:space="preserve">, </w:t>
+        <w:t>50</w:t>
+      </w:r>
+      <w:r>
+        <w:t xml:space="preserve">(2), 162–180. </w:t>
+      </w:r>
+      <w:proofErr w:type="gramStart"/>
+      <w:r>
+        <w:t>doi:10.1002</w:t>
+      </w:r>
+      <w:proofErr w:type="gramEnd"/>
+      <w:r>
+        <w:t>/(SICI)1097-4571(1999)50:2&lt;162::AID-ASI7&gt;3.0.CO;2-B</w:t>
+      </w:r>
+    </w:p>
+    <w:p>
+      <w:pPr>
+        <w:pStyle w:val="Bibliography"/>
+      </w:pPr>
+      <w:proofErr w:type="spellStart"/>
+      <w:proofErr w:type="gramStart"/>
+      <w:r>
+        <w:t>Konkiel</w:t>
+      </w:r>
+      <w:proofErr w:type="spellEnd"/>
+      <w:r>
+        <w:t>, S. (2013).</w:t>
+      </w:r>
+      <w:proofErr w:type="gramEnd"/>
+      <w:r>
+        <w:t xml:space="preserve"> Tracking citations and </w:t>
+      </w:r>
+      <w:proofErr w:type="spellStart"/>
+      <w:r>
+        <w:t>altmetrics</w:t>
+      </w:r>
+      <w:proofErr w:type="spellEnd"/>
+      <w:r>
+        <w:t xml:space="preserve"> for research data: Challenges and opportunities. </w:t>
       </w:r>
       <w:r>
         <w:rPr>
           <w:i/>
           <w:iCs/>
         </w:rPr>
-        <w:t>411</w:t>
-      </w:r>
-      <w:r>
-        <w:t>(6837).</w:t>
-      </w:r>
-    </w:p>
-    <w:p>
-      <w:pPr>
-        <w:pStyle w:val="Bibliography"/>
-      </w:pPr>
-      <w:r>
-        <w:t xml:space="preserve">Lipetz, B. (1965). Improvement of the Selectivity of Citation Indexes to Science Literature Through Inclusion of Citation Relationship Indicators. </w:t>
+        <w:t>Bulletin of the American Society for Information Science and Technology</w:t>
+      </w:r>
+      <w:r>
+        <w:t xml:space="preserve">, </w:t>
       </w:r>
       <w:r>
         <w:rPr>
           <w:i/>
           <w:iCs/>
         </w:rPr>
-        <w:t>American Documentation</w:t>
-      </w:r>
-      <w:r>
-        <w:t xml:space="preserve">, </w:t>
-      </w:r>
+        <w:t>39</w:t>
+      </w:r>
+      <w:r>
+        <w:t xml:space="preserve">(6), 27–32. </w:t>
+      </w:r>
+      <w:proofErr w:type="gramStart"/>
+      <w:r>
+        <w:t>doi:10.1002</w:t>
+      </w:r>
+      <w:proofErr w:type="gramEnd"/>
+      <w:r>
+        <w:t>/bult.2013.1720390610</w:t>
+      </w:r>
+    </w:p>
+    <w:p>
+      <w:pPr>
+        <w:pStyle w:val="Bibliography"/>
+      </w:pPr>
+      <w:r>
+        <w:t xml:space="preserve">Lawrence, S. (2001). Online or Invisible? </w:t>
+      </w:r>
+      <w:proofErr w:type="gramStart"/>
       <w:r>
         <w:rPr>
           <w:i/>
           <w:iCs/>
         </w:rPr>
-        <w:t>16</w:t>
-      </w:r>
-      <w:r>
-        <w:t>(2).</w:t>
-      </w:r>
-    </w:p>
-    <w:p>
-      <w:pPr>
-        <w:pStyle w:val="Bibliography"/>
-      </w:pPr>
-      <w:r>
-        <w:t xml:space="preserve">Mayernik, M. S. (2012). Data citation initiatives and issues. </w:t>
+        <w:t>Nature</w:t>
+      </w:r>
+      <w:r>
+        <w:t xml:space="preserve">, </w:t>
       </w:r>
       <w:r>
         <w:rPr>
           <w:i/>
           <w:iCs/>
         </w:rPr>
-        <w:t>Bulletin of the American Society for Information Science and Technology</w:t>
-      </w:r>
-      <w:r>
-        <w:t xml:space="preserve">, </w:t>
-      </w:r>
+        <w:t>411</w:t>
+      </w:r>
+      <w:r>
+        <w:t>(6837).</w:t>
+      </w:r>
+      <w:proofErr w:type="gramEnd"/>
+    </w:p>
+    <w:p>
+      <w:pPr>
+        <w:pStyle w:val="Bibliography"/>
+      </w:pPr>
+      <w:proofErr w:type="spellStart"/>
+      <w:r>
+        <w:t>Lipetz</w:t>
+      </w:r>
+      <w:proofErr w:type="spellEnd"/>
+      <w:r>
+        <w:t xml:space="preserve">, B. (1965). </w:t>
+      </w:r>
+      <w:proofErr w:type="gramStart"/>
+      <w:r>
+        <w:t>Improvement of the Selectivity of Citation Indexes to Science Literature Through Inclusion of Citation Relationship Indicators.</w:t>
+      </w:r>
+      <w:proofErr w:type="gramEnd"/>
+      <w:r>
+        <w:t xml:space="preserve"> </w:t>
+      </w:r>
+      <w:proofErr w:type="gramStart"/>
       <w:r>
         <w:rPr>
           <w:i/>
           <w:iCs/>
         </w:rPr>
-        <w:t>38</w:t>
-      </w:r>
-      <w:r>
-        <w:t>(5), 23–28. doi:10.1002/bult.2012.1720380508</w:t>
-      </w:r>
-    </w:p>
-    <w:p>
-      <w:pPr>
-        <w:pStyle w:val="Bibliography"/>
-      </w:pPr>
-      <w:r>
-        <w:t xml:space="preserve">McConahy, A., Eisenbraun, B., Howison, J., Herbsleb, J. D., &amp; Sliz, P. (2012). Techniques for Monitoring Runtime Architectures of Socio-technical Ecosystems. In </w:t>
+        <w:t>American Documentation</w:t>
+      </w:r>
+      <w:r>
+        <w:t xml:space="preserve">, </w:t>
       </w:r>
       <w:r>
         <w:rPr>
           <w:i/>
           <w:iCs/>
         </w:rPr>
-        <w:t>Workshop on Data-Intensive Collaboration in Science and Engineering (CSCW 2012)</w:t>
-      </w:r>
-      <w:r>
-        <w:t>.</w:t>
-      </w:r>
+        <w:t>16</w:t>
+      </w:r>
+      <w:r>
+        <w:t>(2).</w:t>
+      </w:r>
+      <w:proofErr w:type="gramEnd"/>
     </w:p>
     <w:p>
       <w:pPr>
         <w:pStyle w:val="Bibliography"/>
       </w:pPr>
-      <w:r>
-        <w:t xml:space="preserve">McCullough, B. D., McGeary, K. A., &amp; Harrison, T. D. (2006). Lessons from the JMCB Archive. </w:t>
+      <w:proofErr w:type="spellStart"/>
+      <w:proofErr w:type="gramStart"/>
+      <w:r>
+        <w:t>Mayernik</w:t>
+      </w:r>
+      <w:proofErr w:type="spellEnd"/>
+      <w:r>
+        <w:t>, M. S. (2012).</w:t>
+      </w:r>
+      <w:proofErr w:type="gramEnd"/>
+      <w:r>
+        <w:t xml:space="preserve"> </w:t>
+      </w:r>
+      <w:proofErr w:type="gramStart"/>
+      <w:r>
+        <w:t>Data citation initiatives and issues.</w:t>
+      </w:r>
+      <w:proofErr w:type="gramEnd"/>
+      <w:r>
+        <w:t xml:space="preserve"> </w:t>
       </w:r>
       <w:r>
         <w:rPr>
           <w:i/>
           <w:iCs/>
         </w:rPr>
-        <w:t>Journal of Money, Credit, and Banking</w:t>
+        <w:t>Bulletin of the American Society for Information Science and Technology</w:t>
       </w:r>
       <w:r>
         <w:t xml:space="preserve">, </w:t>
@@ -7390,124 +8743,253 @@
         <w:t>38</w:t>
       </w:r>
       <w:r>
-        <w:t>(4), 1093–1107.</w:t>
+        <w:t xml:space="preserve">(5), 23–28. </w:t>
+      </w:r>
+      <w:proofErr w:type="gramStart"/>
+      <w:r>
+        <w:t>doi:10.1002</w:t>
+      </w:r>
+      <w:proofErr w:type="gramEnd"/>
+      <w:r>
+        <w:t>/bult.2012.1720380508</w:t>
       </w:r>
     </w:p>
     <w:p>
       <w:pPr>
         <w:pStyle w:val="Bibliography"/>
       </w:pPr>
-      <w:r>
-        <w:t xml:space="preserve">McLennan, M., &amp; Kennell, R. (2010). HUBzero: A Platform for Dissemination and Collaboration in Computational Science and Engineering. </w:t>
+      <w:proofErr w:type="spellStart"/>
+      <w:r>
+        <w:t>McConahy</w:t>
+      </w:r>
+      <w:proofErr w:type="spellEnd"/>
+      <w:r>
+        <w:t xml:space="preserve">, A., </w:t>
+      </w:r>
+      <w:proofErr w:type="spellStart"/>
+      <w:r>
+        <w:t>Eisenbraun</w:t>
+      </w:r>
+      <w:proofErr w:type="spellEnd"/>
+      <w:r>
+        <w:t xml:space="preserve">, B., Howison, J., Herbsleb, J. D., &amp; </w:t>
+      </w:r>
+      <w:proofErr w:type="spellStart"/>
+      <w:r>
+        <w:t>Sliz</w:t>
+      </w:r>
+      <w:proofErr w:type="spellEnd"/>
+      <w:r>
+        <w:t xml:space="preserve">, P. (2012). </w:t>
+      </w:r>
+      <w:proofErr w:type="gramStart"/>
+      <w:r>
+        <w:t>Techniques for Monitoring Runtime Architectures of Socio-technical Ecosystems.</w:t>
+      </w:r>
+      <w:proofErr w:type="gramEnd"/>
+      <w:r>
+        <w:t xml:space="preserve"> </w:t>
+      </w:r>
+      <w:proofErr w:type="gramStart"/>
+      <w:r>
+        <w:t xml:space="preserve">In </w:t>
       </w:r>
       <w:r>
         <w:rPr>
           <w:i/>
           <w:iCs/>
         </w:rPr>
-        <w:t>Computing in Science &amp; Engineering</w:t>
-      </w:r>
-      <w:r>
-        <w:t xml:space="preserve">, </w:t>
+        <w:t>Workshop on Data-Intensive Collaboration in Science and Engineering (CSCW 2012)</w:t>
+      </w:r>
+      <w:r>
+        <w:t>.</w:t>
+      </w:r>
+      <w:proofErr w:type="gramEnd"/>
+    </w:p>
+    <w:p>
+      <w:pPr>
+        <w:pStyle w:val="Bibliography"/>
+      </w:pPr>
+      <w:r>
+        <w:t xml:space="preserve">McCullough, B. D., </w:t>
+      </w:r>
+      <w:proofErr w:type="spellStart"/>
+      <w:r>
+        <w:t>McGeary</w:t>
+      </w:r>
+      <w:proofErr w:type="spellEnd"/>
+      <w:r>
+        <w:t xml:space="preserve">, K. A., &amp; Harrison, T. D. (2006). </w:t>
+      </w:r>
+      <w:proofErr w:type="gramStart"/>
+      <w:r>
+        <w:t>Lessons from the JMCB Archive.</w:t>
+      </w:r>
+      <w:proofErr w:type="gramEnd"/>
+      <w:r>
+        <w:t xml:space="preserve"> </w:t>
       </w:r>
       <w:r>
         <w:rPr>
           <w:i/>
           <w:iCs/>
         </w:rPr>
-        <w:t>12</w:t>
-      </w:r>
-      <w:r>
-        <w:t>(2), 48–53. doi:10.1109/MCSE.2010.41</w:t>
-      </w:r>
-    </w:p>
-    <w:p>
-      <w:pPr>
-        <w:pStyle w:val="Bibliography"/>
-      </w:pPr>
-      <w:r>
-        <w:t xml:space="preserve">Mooney, H., &amp; Newton, M. (2012). The Anatomy of a Data Citation: Discovery, Reuse, and Credit. </w:t>
+        <w:t>Journal of Money, Credit, and Banking</w:t>
+      </w:r>
+      <w:r>
+        <w:t xml:space="preserve">, </w:t>
       </w:r>
       <w:r>
         <w:rPr>
           <w:i/>
           <w:iCs/>
         </w:rPr>
-        <w:t>Journal of Librarianship &amp; Scholarly Communication</w:t>
-      </w:r>
-      <w:r>
-        <w:t xml:space="preserve">, </w:t>
+        <w:t>38</w:t>
+      </w:r>
+      <w:r>
+        <w:t>(4), 1093–1107.</w:t>
+      </w:r>
+    </w:p>
+    <w:p>
+      <w:pPr>
+        <w:pStyle w:val="Bibliography"/>
+      </w:pPr>
+      <w:proofErr w:type="gramStart"/>
+      <w:r>
+        <w:t xml:space="preserve">McLennan, M., &amp; </w:t>
+      </w:r>
+      <w:proofErr w:type="spellStart"/>
+      <w:r>
+        <w:t>Kennell</w:t>
+      </w:r>
+      <w:proofErr w:type="spellEnd"/>
+      <w:r>
+        <w:t>, R. (2010).</w:t>
+      </w:r>
+      <w:proofErr w:type="gramEnd"/>
+      <w:r>
+        <w:t xml:space="preserve"> </w:t>
+      </w:r>
+      <w:proofErr w:type="spellStart"/>
+      <w:r>
+        <w:t>HUBzero</w:t>
+      </w:r>
+      <w:proofErr w:type="spellEnd"/>
+      <w:r>
+        <w:t xml:space="preserve">: A Platform for Dissemination and Collaboration in Computational Science and Engineering. </w:t>
       </w:r>
       <w:r>
         <w:rPr>
           <w:i/>
           <w:iCs/>
         </w:rPr>
-        <w:t>1</w:t>
-      </w:r>
-      <w:r>
-        <w:t>(1). Retrieved from http://search.ebscohost.com/login.aspx?direct=true&amp;profile=ehost&amp;scope=site&amp;authtype=crawler&amp;jrnl=21623309&amp;AN=81282417&amp;h=KyFyGvBtN1pUxKw268SjCV8MjJr6S95LPW0W5IUyE2UbpAfhmb2UQEdO7j2QXMwHK1XVdxKSNa5SIyrCV3Bf%2FA%3D%3D&amp;crl=c</w:t>
-      </w:r>
-    </w:p>
-    <w:p>
-      <w:pPr>
-        <w:pStyle w:val="Bibliography"/>
-      </w:pPr>
-      <w:r>
-        <w:t xml:space="preserve">Moravcsik, M. J., &amp; Murugesan, P. (1975). Some Results on the Function and Quality of Citations. </w:t>
+        <w:t>Computing in Science &amp; Engineering</w:t>
+      </w:r>
+      <w:r>
+        <w:t xml:space="preserve">, </w:t>
       </w:r>
       <w:r>
         <w:rPr>
           <w:i/>
           <w:iCs/>
         </w:rPr>
-        <w:t>Social Studies of Science</w:t>
-      </w:r>
-      <w:r>
-        <w:t xml:space="preserve">, </w:t>
-      </w:r>
+        <w:t>12</w:t>
+      </w:r>
+      <w:r>
+        <w:t xml:space="preserve">(2), </w:t>
+      </w:r>
+      <w:proofErr w:type="gramStart"/>
+      <w:r>
+        <w:t>48</w:t>
+      </w:r>
+      <w:proofErr w:type="gramEnd"/>
+      <w:r>
+        <w:t xml:space="preserve">–53. </w:t>
+      </w:r>
+      <w:proofErr w:type="gramStart"/>
+      <w:r>
+        <w:t>doi:10.1109</w:t>
+      </w:r>
+      <w:proofErr w:type="gramEnd"/>
+      <w:r>
+        <w:t>/MCSE.2010.41</w:t>
+      </w:r>
+    </w:p>
+    <w:p>
+      <w:pPr>
+        <w:pStyle w:val="Bibliography"/>
+      </w:pPr>
+      <w:r>
+        <w:t xml:space="preserve">Mooney, H., &amp; Newton, M. (2012). The Anatomy of a Data Citation: Discovery, Reuse, and Credit. </w:t>
+      </w:r>
+      <w:proofErr w:type="gramStart"/>
       <w:r>
         <w:rPr>
           <w:i/>
           <w:iCs/>
         </w:rPr>
-        <w:t>5</w:t>
-      </w:r>
-      <w:r>
-        <w:t>(1), 86–92. doi:10.2307/284557</w:t>
-      </w:r>
-    </w:p>
-    <w:p>
-      <w:pPr>
-        <w:pStyle w:val="Bibliography"/>
-      </w:pPr>
-      <w:r>
-        <w:t xml:space="preserve">Pham, S., &amp; Hoffmann, A. (2003). A new approach for scientific citation classification using cue phrases. </w:t>
+        <w:t>Journal of Librarianship &amp; Scholarly Communication</w:t>
+      </w:r>
+      <w:r>
+        <w:t xml:space="preserve">, </w:t>
       </w:r>
       <w:r>
         <w:rPr>
           <w:i/>
           <w:iCs/>
         </w:rPr>
-        <w:t>AI 2003: Advances in Artificial Intelligence</w:t>
-      </w:r>
-      <w:r>
-        <w:t>. Retrieved from http://link.springer.com/chapter/10.1007/978-3-540-24581-0_65</w:t>
+        <w:t>1</w:t>
+      </w:r>
+      <w:r>
+        <w:t>(1).</w:t>
+      </w:r>
+      <w:proofErr w:type="gramEnd"/>
+      <w:r>
+        <w:t xml:space="preserve"> Retrieved from http://search.ebscohost.com/login.aspx</w:t>
+      </w:r>
+      <w:proofErr w:type="gramStart"/>
+      <w:r>
+        <w:t>?direct</w:t>
+      </w:r>
+      <w:proofErr w:type="gramEnd"/>
+      <w:r>
+        <w:t>=true&amp;profile=ehost&amp;scope=site&amp;authtype=crawler&amp;jrnl=21623309&amp;AN=81282417&amp;h=KyFyGvBtN1pUxKw268SjCV8MjJr6S95LPW0W5IUyE2UbpAfhmb2UQEdO7j2QXMwHK1XVdxKSNa5SIyrCV3Bf%2FA%3D%3D&amp;crl=c</w:t>
       </w:r>
     </w:p>
     <w:p>
       <w:pPr>
         <w:pStyle w:val="Bibliography"/>
       </w:pPr>
-      <w:r>
-        <w:t xml:space="preserve">Piwowar, H., &amp; Priem, J. (2013). The power of altmetrics on a CV. </w:t>
+      <w:proofErr w:type="spellStart"/>
+      <w:r>
+        <w:t>Moravcsik</w:t>
+      </w:r>
+      <w:proofErr w:type="spellEnd"/>
+      <w:r>
+        <w:t xml:space="preserve">, M. J., &amp; </w:t>
+      </w:r>
+      <w:proofErr w:type="spellStart"/>
+      <w:r>
+        <w:t>Murugesan</w:t>
+      </w:r>
+      <w:proofErr w:type="spellEnd"/>
+      <w:r>
+        <w:t xml:space="preserve">, P. (1975). </w:t>
+      </w:r>
+      <w:proofErr w:type="gramStart"/>
+      <w:r>
+        <w:t>Some Results on the Function and Quality of Citations.</w:t>
+      </w:r>
+      <w:proofErr w:type="gramEnd"/>
+      <w:r>
+        <w:t xml:space="preserve"> </w:t>
       </w:r>
       <w:r>
         <w:rPr>
           <w:i/>
           <w:iCs/>
         </w:rPr>
-        <w:t>Bulletin of the American Society for Information Science and Technology</w:t>
+        <w:t>Social Studies of Science</w:t>
       </w:r>
       <w:r>
         <w:t xml:space="preserve">, </w:t>
@@ -7517,240 +8999,644 @@
           <w:i/>
           <w:iCs/>
         </w:rPr>
-        <w:t>39</w:t>
-      </w:r>
-      <w:r>
-        <w:t>(4), 10–13. doi:10.1002/bult.2013.1720390405</w:t>
+        <w:t>5</w:t>
+      </w:r>
+      <w:r>
+        <w:t xml:space="preserve">(1), 86–92. </w:t>
+      </w:r>
+      <w:proofErr w:type="gramStart"/>
+      <w:r>
+        <w:t>doi:10.2307</w:t>
+      </w:r>
+      <w:proofErr w:type="gramEnd"/>
+      <w:r>
+        <w:t>/284557</w:t>
       </w:r>
     </w:p>
     <w:p>
       <w:pPr>
         <w:pStyle w:val="Bibliography"/>
       </w:pPr>
-      <w:r>
-        <w:t xml:space="preserve">Roure, D. D., Goble, C., Aleksejevs, S., Bechhofer, S., Bhagat, J., Cruickshank, D., … Poschen, M. (2009). Towards Open Science: The myExperiment approach. </w:t>
+      <w:proofErr w:type="gramStart"/>
+      <w:r>
+        <w:t>Pham, S., &amp; Hoffmann, A. (2003).</w:t>
+      </w:r>
+      <w:proofErr w:type="gramEnd"/>
+      <w:r>
+        <w:t xml:space="preserve"> </w:t>
+      </w:r>
+      <w:proofErr w:type="gramStart"/>
+      <w:r>
+        <w:t>A new approach for scientific citation classification using cue phrases.</w:t>
+      </w:r>
+      <w:proofErr w:type="gramEnd"/>
+      <w:r>
+        <w:t xml:space="preserve"> </w:t>
       </w:r>
       <w:r>
         <w:rPr>
           <w:i/>
           <w:iCs/>
         </w:rPr>
-        <w:t>Concurrency and Computation: Practice and Experience</w:t>
-      </w:r>
-      <w:r>
-        <w:t xml:space="preserve">, </w:t>
+        <w:t>AI 2003: Advances in Artificial Intelligence</w:t>
+      </w:r>
+      <w:r>
+        <w:t>. Retrieved from http://link.springer.com/chapter/10.1007/978-3-540-24581-0_65</w:t>
+      </w:r>
+    </w:p>
+    <w:p>
+      <w:pPr>
+        <w:pStyle w:val="Bibliography"/>
+      </w:pPr>
+      <w:proofErr w:type="spellStart"/>
+      <w:r>
+        <w:t>Piwowar</w:t>
+      </w:r>
+      <w:proofErr w:type="spellEnd"/>
+      <w:r>
+        <w:t xml:space="preserve">, H., &amp; </w:t>
+      </w:r>
+      <w:proofErr w:type="spellStart"/>
+      <w:r>
+        <w:t>Priem</w:t>
+      </w:r>
+      <w:proofErr w:type="spellEnd"/>
+      <w:r>
+        <w:t xml:space="preserve">, J. (2013). The power of </w:t>
+      </w:r>
+      <w:proofErr w:type="spellStart"/>
+      <w:r>
+        <w:t>altmetrics</w:t>
+      </w:r>
+      <w:proofErr w:type="spellEnd"/>
+      <w:r>
+        <w:t xml:space="preserve"> on a CV. </w:t>
       </w:r>
       <w:r>
         <w:rPr>
           <w:i/>
           <w:iCs/>
         </w:rPr>
-        <w:t>22</w:t>
-      </w:r>
-      <w:r>
-        <w:t>(17), 2335–2353.</w:t>
-      </w:r>
-    </w:p>
-    <w:p>
-      <w:pPr>
-        <w:pStyle w:val="Bibliography"/>
-      </w:pPr>
-      <w:r>
-        <w:t xml:space="preserve">Science Watch. (2003). Twenty Years of Citation Superstars. </w:t>
+        <w:t>Bulletin of the American Society for Information Science and Technology</w:t>
+      </w:r>
+      <w:r>
+        <w:t xml:space="preserve">, </w:t>
       </w:r>
       <w:r>
         <w:rPr>
           <w:i/>
           <w:iCs/>
         </w:rPr>
-        <w:t>Science Watch</w:t>
-      </w:r>
-      <w:r>
-        <w:t xml:space="preserve">, </w:t>
+        <w:t>39</w:t>
+      </w:r>
+      <w:r>
+        <w:t xml:space="preserve">(4), 10–13. </w:t>
+      </w:r>
+      <w:proofErr w:type="gramStart"/>
+      <w:r>
+        <w:t>doi:10.1002</w:t>
+      </w:r>
+      <w:proofErr w:type="gramEnd"/>
+      <w:r>
+        <w:t>/bult.2013.1720390405</w:t>
+      </w:r>
+    </w:p>
+    <w:p>
+      <w:pPr>
+        <w:pStyle w:val="Bibliography"/>
+      </w:pPr>
+      <w:proofErr w:type="spellStart"/>
+      <w:proofErr w:type="gramStart"/>
+      <w:r>
+        <w:t>Roure</w:t>
+      </w:r>
+      <w:proofErr w:type="spellEnd"/>
+      <w:r>
+        <w:t xml:space="preserve">, D. D., Goble, C., </w:t>
+      </w:r>
+      <w:proofErr w:type="spellStart"/>
+      <w:r>
+        <w:t>Aleksejevs</w:t>
+      </w:r>
+      <w:proofErr w:type="spellEnd"/>
+      <w:r>
+        <w:t xml:space="preserve">, S., </w:t>
+      </w:r>
+      <w:proofErr w:type="spellStart"/>
+      <w:r>
+        <w:t>Bechhofer</w:t>
+      </w:r>
+      <w:proofErr w:type="spellEnd"/>
+      <w:r>
+        <w:t xml:space="preserve">, S., </w:t>
+      </w:r>
+      <w:proofErr w:type="spellStart"/>
+      <w:r>
+        <w:t>Bhagat</w:t>
+      </w:r>
+      <w:proofErr w:type="spellEnd"/>
+      <w:r>
+        <w:t xml:space="preserve">, J., Cruickshank, D., … </w:t>
+      </w:r>
+      <w:proofErr w:type="spellStart"/>
+      <w:r>
+        <w:t>Poschen</w:t>
+      </w:r>
+      <w:proofErr w:type="spellEnd"/>
+      <w:r>
+        <w:t>, M. (2009).</w:t>
+      </w:r>
+      <w:proofErr w:type="gramEnd"/>
+      <w:r>
+        <w:t xml:space="preserve"> Towards Open Science: The </w:t>
+      </w:r>
+      <w:proofErr w:type="spellStart"/>
+      <w:r>
+        <w:t>myExperiment</w:t>
+      </w:r>
+      <w:proofErr w:type="spellEnd"/>
+      <w:r>
+        <w:t xml:space="preserve"> approach. </w:t>
       </w:r>
       <w:r>
         <w:rPr>
           <w:i/>
           <w:iCs/>
         </w:rPr>
-        <w:t>14</w:t>
-      </w:r>
-      <w:r>
-        <w:t>(5). Retrieved from http://www.sciencewatch.com/sept-oct2003/sw_sept-oct2003_page1.htm</w:t>
-      </w:r>
-    </w:p>
-    <w:p>
-      <w:pPr>
-        <w:pStyle w:val="Bibliography"/>
-      </w:pPr>
-      <w:r>
-        <w:t xml:space="preserve">Sellitto, C. (2005). The impact of impermanent Web-located citations: A study of 123 scholarly conference publications. </w:t>
+        <w:t>Concurrency and Computation: Practice and Experience</w:t>
+      </w:r>
+      <w:r>
+        <w:t xml:space="preserve">, </w:t>
       </w:r>
       <w:r>
         <w:rPr>
           <w:i/>
           <w:iCs/>
         </w:rPr>
-        <w:t>Journal of the American Society for Information Science and Technology</w:t>
-      </w:r>
-      <w:r>
-        <w:t xml:space="preserve">, </w:t>
-      </w:r>
+        <w:t>22</w:t>
+      </w:r>
+      <w:r>
+        <w:t>(17), 2335–2353.</w:t>
+      </w:r>
+    </w:p>
+    <w:p>
+      <w:pPr>
+        <w:pStyle w:val="Bibliography"/>
+      </w:pPr>
+      <w:r>
+        <w:t>Science Watch. (2003)</w:t>
+      </w:r>
+      <w:proofErr w:type="gramStart"/>
+      <w:r>
+        <w:t>. Twenty Years of Citation Superstars.</w:t>
+      </w:r>
+      <w:proofErr w:type="gramEnd"/>
+      <w:r>
+        <w:t xml:space="preserve"> </w:t>
+      </w:r>
+      <w:proofErr w:type="gramStart"/>
       <w:r>
         <w:rPr>
           <w:i/>
           <w:iCs/>
         </w:rPr>
-        <w:t>56</w:t>
-      </w:r>
-      <w:r>
-        <w:t>(7), 695–703. doi:10.1002/asi.20159</w:t>
-      </w:r>
-    </w:p>
-    <w:p>
-      <w:pPr>
-        <w:pStyle w:val="Bibliography"/>
-      </w:pPr>
-      <w:r>
-        <w:t xml:space="preserve">Simons, N., Visser, K., &amp; Searle, S. (2013). Growing Institutional Support for Data Citation: Results of a Partnership Between Griffith University and the Australian National Data Service. </w:t>
+        <w:t>Science Watch</w:t>
+      </w:r>
+      <w:r>
+        <w:t xml:space="preserve">, </w:t>
       </w:r>
       <w:r>
         <w:rPr>
           <w:i/>
           <w:iCs/>
         </w:rPr>
-        <w:t>D-Lib Magazine</w:t>
-      </w:r>
-      <w:r>
-        <w:t xml:space="preserve">, </w:t>
+        <w:t>14</w:t>
+      </w:r>
+      <w:r>
+        <w:t>(5).</w:t>
+      </w:r>
+      <w:proofErr w:type="gramEnd"/>
+      <w:r>
+        <w:t xml:space="preserve"> Retrieved from http://www.sciencewatch.com/sept-oct2003/sw_sept-oct2003_page1.htm</w:t>
+      </w:r>
+    </w:p>
+    <w:p>
+      <w:pPr>
+        <w:pStyle w:val="Bibliography"/>
+      </w:pPr>
+      <w:proofErr w:type="spellStart"/>
+      <w:r>
+        <w:t>Sellitto</w:t>
+      </w:r>
+      <w:proofErr w:type="spellEnd"/>
+      <w:r>
+        <w:t xml:space="preserve">, C. (2005). The impact of impermanent Web-located citations: A study of 123 scholarly conference publications. </w:t>
       </w:r>
       <w:r>
         <w:rPr>
           <w:i/>
           <w:iCs/>
         </w:rPr>
-        <w:t>19</w:t>
-      </w:r>
-      <w:r>
-        <w:t>(11/12). doi:10.1045/november2013-simons</w:t>
-      </w:r>
-    </w:p>
-    <w:p>
-      <w:pPr>
-        <w:pStyle w:val="Bibliography"/>
-      </w:pPr>
-      <w:r>
-        <w:t>Stewart, C. A., Almes, G. T., &amp; Wheeler, B. C. (Eds.). (2010). NSF Cyberinfrastructure Software Sustainability and Reusability Workshop Report. Retrieved from http://hdl.handle.net/2022/6701</w:t>
-      </w:r>
-    </w:p>
-    <w:p>
-      <w:pPr>
-        <w:pStyle w:val="Bibliography"/>
-      </w:pPr>
-      <w:r>
-        <w:t xml:space="preserve">Stodden, V., Donoho, D., Fomel, S., Friedlander, M., Gerstein, M., LeVeque, R., … Wiggins, C. (2010). Reproducible Research. </w:t>
+        <w:t>Journal of the American Society for Information Science and Technology</w:t>
+      </w:r>
+      <w:r>
+        <w:t xml:space="preserve">, </w:t>
       </w:r>
       <w:r>
         <w:rPr>
           <w:i/>
           <w:iCs/>
         </w:rPr>
-        <w:t>Computing in Science and Engineering</w:t>
-      </w:r>
-      <w:r>
-        <w:t xml:space="preserve">, </w:t>
-      </w:r>
+        <w:t>56</w:t>
+      </w:r>
+      <w:r>
+        <w:t xml:space="preserve">(7), 695–703. </w:t>
+      </w:r>
+      <w:proofErr w:type="gramStart"/>
+      <w:r>
+        <w:t>doi:10.1002</w:t>
+      </w:r>
+      <w:proofErr w:type="gramEnd"/>
+      <w:r>
+        <w:t>/asi.20159</w:t>
+      </w:r>
+    </w:p>
+    <w:p>
+      <w:pPr>
+        <w:pStyle w:val="Bibliography"/>
+      </w:pPr>
+      <w:r>
+        <w:t xml:space="preserve">Simons, N., </w:t>
+      </w:r>
+      <w:proofErr w:type="spellStart"/>
+      <w:r>
+        <w:t>Visser</w:t>
+      </w:r>
+      <w:proofErr w:type="spellEnd"/>
+      <w:r>
+        <w:t xml:space="preserve">, K., &amp; Searle, S. (2013). Growing Institutional Support for Data Citation: Results of a Partnership Between Griffith University and the Australian National Data Service. </w:t>
+      </w:r>
+      <w:proofErr w:type="gramStart"/>
       <w:r>
         <w:rPr>
           <w:i/>
           <w:iCs/>
         </w:rPr>
-        <w:t>12</w:t>
-      </w:r>
-      <w:r>
-        <w:t>(5), 8–13.</w:t>
-      </w:r>
-    </w:p>
-    <w:p>
-      <w:pPr>
-        <w:pStyle w:val="Bibliography"/>
-      </w:pPr>
-      <w:r>
-        <w:t xml:space="preserve">Stodden, V., Guo, P., &amp; Ma, Z. (2013). Toward Reproducible Computational Research: An Empirical Analysis of Data and Code Policy Adoption by Journals. </w:t>
+        <w:t>D-Lib Magazine</w:t>
+      </w:r>
+      <w:r>
+        <w:t xml:space="preserve">, </w:t>
       </w:r>
       <w:r>
         <w:rPr>
           <w:i/>
           <w:iCs/>
         </w:rPr>
-        <w:t>PLoS ONE</w:t>
-      </w:r>
-      <w:r>
-        <w:t xml:space="preserve">, </w:t>
-      </w:r>
+        <w:t>19</w:t>
+      </w:r>
+      <w:r>
+        <w:t>(11/12).</w:t>
+      </w:r>
+      <w:proofErr w:type="gramEnd"/>
+      <w:r>
+        <w:t xml:space="preserve"> </w:t>
+      </w:r>
+      <w:proofErr w:type="gramStart"/>
+      <w:r>
+        <w:t>doi:10.1045</w:t>
+      </w:r>
+      <w:proofErr w:type="gramEnd"/>
+      <w:r>
+        <w:t>/november2013-simons</w:t>
+      </w:r>
+    </w:p>
+    <w:p>
+      <w:pPr>
+        <w:pStyle w:val="Bibliography"/>
+      </w:pPr>
+      <w:proofErr w:type="gramStart"/>
+      <w:r>
+        <w:t xml:space="preserve">Stewart, C. A., </w:t>
+      </w:r>
+      <w:proofErr w:type="spellStart"/>
+      <w:r>
+        <w:t>Almes</w:t>
+      </w:r>
+      <w:proofErr w:type="spellEnd"/>
+      <w:r>
+        <w:t>, G. T., &amp; Wheeler, B. C. (Eds.).</w:t>
+      </w:r>
+      <w:proofErr w:type="gramEnd"/>
+      <w:r>
+        <w:t xml:space="preserve"> (2010)</w:t>
+      </w:r>
+      <w:proofErr w:type="gramStart"/>
+      <w:r>
+        <w:t>. NSF Cyberinfrastructure Software Sustainability and Reusability Workshop Report.</w:t>
+      </w:r>
+      <w:proofErr w:type="gramEnd"/>
+      <w:r>
+        <w:t xml:space="preserve"> Retrieved from http://hdl.handle.net/2022/6701</w:t>
+      </w:r>
+    </w:p>
+    <w:p>
+      <w:pPr>
+        <w:pStyle w:val="Bibliography"/>
+      </w:pPr>
+      <w:proofErr w:type="spellStart"/>
+      <w:proofErr w:type="gramStart"/>
+      <w:r>
+        <w:t>Stodden</w:t>
+      </w:r>
+      <w:proofErr w:type="spellEnd"/>
+      <w:r>
+        <w:t xml:space="preserve">, V., </w:t>
+      </w:r>
+      <w:proofErr w:type="spellStart"/>
+      <w:r>
+        <w:t>Donoho</w:t>
+      </w:r>
+      <w:proofErr w:type="spellEnd"/>
+      <w:r>
+        <w:t xml:space="preserve">, D., </w:t>
+      </w:r>
+      <w:proofErr w:type="spellStart"/>
+      <w:r>
+        <w:t>Fomel</w:t>
+      </w:r>
+      <w:proofErr w:type="spellEnd"/>
+      <w:r>
+        <w:t xml:space="preserve">, S., Friedlander, M., Gerstein, M., </w:t>
+      </w:r>
+      <w:proofErr w:type="spellStart"/>
+      <w:r>
+        <w:t>LeVeque</w:t>
+      </w:r>
+      <w:proofErr w:type="spellEnd"/>
+      <w:r>
+        <w:t>, R., … Wiggins, C. (2010).</w:t>
+      </w:r>
+      <w:proofErr w:type="gramEnd"/>
+      <w:r>
+        <w:t xml:space="preserve"> Reproducible Research. </w:t>
+      </w:r>
+      <w:proofErr w:type="gramStart"/>
       <w:r>
         <w:rPr>
           <w:i/>
           <w:iCs/>
         </w:rPr>
-        <w:t>8</w:t>
-      </w:r>
-      <w:r>
-        <w:t>(6), e67111. doi:10.1371/journal.pone.0067111</w:t>
-      </w:r>
-    </w:p>
-    <w:p>
-      <w:pPr>
-        <w:pStyle w:val="Bibliography"/>
-      </w:pPr>
-      <w:r>
-        <w:t xml:space="preserve">Stodden, V., Hurlin, C., &amp; Perignon, C. (2012). RunMyCode.org: A novel dissemination and collaboration platform for executing published computational results. In </w:t>
+        <w:t>Computing in Science and Engineering</w:t>
+      </w:r>
+      <w:r>
+        <w:t xml:space="preserve">, </w:t>
       </w:r>
       <w:r>
         <w:rPr>
           <w:i/>
           <w:iCs/>
         </w:rPr>
-        <w:t>2012 IEEE 8th International Conference on E-Science (e-Science)</w:t>
-      </w:r>
-      <w:r>
-        <w:t xml:space="preserve"> (pp. 1–8). doi:10.1109/eScience.2012.6404455</w:t>
-      </w:r>
+        <w:t>12</w:t>
+      </w:r>
+      <w:r>
+        <w:t>(5), 8–13.</w:t>
+      </w:r>
+      <w:proofErr w:type="gramEnd"/>
     </w:p>
     <w:p>
       <w:pPr>
         <w:pStyle w:val="Bibliography"/>
       </w:pPr>
-      <w:r>
-        <w:t xml:space="preserve">Strijkers, R., Cushing, R., Vasyunin, D., de Laat, C., Belloum, A. S. Z., &amp; Meijer, R. (2011). Toward Executable Scientiﬁc Publications. </w:t>
-      </w:r>
+      <w:proofErr w:type="spellStart"/>
+      <w:proofErr w:type="gramStart"/>
+      <w:r>
+        <w:t>Stodden</w:t>
+      </w:r>
+      <w:proofErr w:type="spellEnd"/>
+      <w:r>
+        <w:t xml:space="preserve">, V., </w:t>
+      </w:r>
+      <w:proofErr w:type="spellStart"/>
+      <w:r>
+        <w:t>Guo</w:t>
+      </w:r>
+      <w:proofErr w:type="spellEnd"/>
+      <w:r>
+        <w:t>, P., &amp; Ma, Z. (2013).</w:t>
+      </w:r>
+      <w:proofErr w:type="gramEnd"/>
+      <w:r>
+        <w:t xml:space="preserve"> Toward Reproducible Computational Research: An Empirical Analysis of Data and Code Policy Adoption by Journals. </w:t>
+      </w:r>
+      <w:proofErr w:type="spellStart"/>
       <w:r>
         <w:rPr>
           <w:i/>
           <w:iCs/>
         </w:rPr>
-        <w:t>Procedia Computer Science</w:t>
-      </w:r>
-      <w:r>
-        <w:t xml:space="preserve">, </w:t>
-      </w:r>
+        <w:t>PLoS</w:t>
+      </w:r>
+      <w:proofErr w:type="spellEnd"/>
       <w:r>
         <w:rPr>
           <w:i/>
           <w:iCs/>
         </w:rPr>
+        <w:t xml:space="preserve"> ONE</w:t>
+      </w:r>
+      <w:r>
+        <w:t xml:space="preserve">, </w:t>
+      </w:r>
+      <w:r>
+        <w:rPr>
+          <w:i/>
+          <w:iCs/>
+        </w:rPr>
+        <w:t>8</w:t>
+      </w:r>
+      <w:r>
+        <w:t xml:space="preserve">(6), e67111. </w:t>
+      </w:r>
+      <w:proofErr w:type="gramStart"/>
+      <w:r>
+        <w:t>doi:10.1371</w:t>
+      </w:r>
+      <w:proofErr w:type="gramEnd"/>
+      <w:r>
+        <w:t>/journal.pone.0067111</w:t>
+      </w:r>
+    </w:p>
+    <w:p>
+      <w:pPr>
+        <w:pStyle w:val="Bibliography"/>
+      </w:pPr>
+      <w:proofErr w:type="spellStart"/>
+      <w:proofErr w:type="gramStart"/>
+      <w:r>
+        <w:t>Stodden</w:t>
+      </w:r>
+      <w:proofErr w:type="spellEnd"/>
+      <w:r>
+        <w:t xml:space="preserve">, V., </w:t>
+      </w:r>
+      <w:proofErr w:type="spellStart"/>
+      <w:r>
+        <w:t>Hurlin</w:t>
+      </w:r>
+      <w:proofErr w:type="spellEnd"/>
+      <w:r>
+        <w:t xml:space="preserve">, C., &amp; </w:t>
+      </w:r>
+      <w:proofErr w:type="spellStart"/>
+      <w:r>
+        <w:t>Perignon</w:t>
+      </w:r>
+      <w:proofErr w:type="spellEnd"/>
+      <w:r>
+        <w:t>, C. (2012).</w:t>
+      </w:r>
+      <w:proofErr w:type="gramEnd"/>
+      <w:r>
+        <w:t xml:space="preserve"> RunMyCode.org: A novel dissemination and collaboration platform for executing published computational results. In </w:t>
+      </w:r>
+      <w:r>
+        <w:rPr>
+          <w:i/>
+          <w:iCs/>
+        </w:rPr>
+        <w:t>2012 IEEE 8th International Conference on E-Science (e-Science)</w:t>
+      </w:r>
+      <w:r>
+        <w:t xml:space="preserve"> (pp. 1–8). doi</w:t>
+      </w:r>
+      <w:proofErr w:type="gramStart"/>
+      <w:r>
+        <w:t>:10.1109</w:t>
+      </w:r>
+      <w:proofErr w:type="gramEnd"/>
+      <w:r>
+        <w:t>/eScience.2012.6404455</w:t>
+      </w:r>
+    </w:p>
+    <w:p>
+      <w:pPr>
+        <w:pStyle w:val="Bibliography"/>
+      </w:pPr>
+      <w:proofErr w:type="spellStart"/>
+      <w:r>
+        <w:t>Strijkers</w:t>
+      </w:r>
+      <w:proofErr w:type="spellEnd"/>
+      <w:r>
+        <w:t xml:space="preserve">, R., Cushing, R., </w:t>
+      </w:r>
+      <w:proofErr w:type="spellStart"/>
+      <w:r>
+        <w:t>Vasyunin</w:t>
+      </w:r>
+      <w:proofErr w:type="spellEnd"/>
+      <w:r>
+        <w:t xml:space="preserve">, D., de </w:t>
+      </w:r>
+      <w:proofErr w:type="spellStart"/>
+      <w:r>
+        <w:t>Laat</w:t>
+      </w:r>
+      <w:proofErr w:type="spellEnd"/>
+      <w:r>
+        <w:t xml:space="preserve">, C., </w:t>
+      </w:r>
+      <w:proofErr w:type="spellStart"/>
+      <w:r>
+        <w:t>Belloum</w:t>
+      </w:r>
+      <w:proofErr w:type="spellEnd"/>
+      <w:r>
+        <w:t xml:space="preserve">, A. S. Z., &amp; Meijer, R. (2011). </w:t>
+      </w:r>
+      <w:proofErr w:type="gramStart"/>
+      <w:r>
+        <w:t>Toward Executable Scientiﬁc Publications.</w:t>
+      </w:r>
+      <w:proofErr w:type="gramEnd"/>
+      <w:r>
+        <w:t xml:space="preserve"> </w:t>
+      </w:r>
+      <w:proofErr w:type="spellStart"/>
+      <w:proofErr w:type="gramStart"/>
+      <w:r>
+        <w:rPr>
+          <w:i/>
+          <w:iCs/>
+        </w:rPr>
+        <w:t>Procedia</w:t>
+      </w:r>
+      <w:proofErr w:type="spellEnd"/>
+      <w:r>
+        <w:rPr>
+          <w:i/>
+          <w:iCs/>
+        </w:rPr>
+        <w:t xml:space="preserve"> Computer Science</w:t>
+      </w:r>
+      <w:r>
+        <w:t xml:space="preserve">, </w:t>
+      </w:r>
+      <w:r>
+        <w:rPr>
+          <w:i/>
+          <w:iCs/>
+        </w:rPr>
         <w:t>4</w:t>
       </w:r>
       <w:r>
-        <w:t>, 707–715. doi:10.1016/j.procs.2011.04.074</w:t>
+        <w:t>, 707–715.</w:t>
+      </w:r>
+      <w:proofErr w:type="gramEnd"/>
+      <w:r>
+        <w:t xml:space="preserve"> </w:t>
+      </w:r>
+      <w:proofErr w:type="gramStart"/>
+      <w:r>
+        <w:t>doi:10.1016</w:t>
+      </w:r>
+      <w:proofErr w:type="gramEnd"/>
+      <w:r>
+        <w:t>/j.procs.2011.04.074</w:t>
       </w:r>
     </w:p>
     <w:p>
       <w:pPr>
         <w:pStyle w:val="Bibliography"/>
       </w:pPr>
-      <w:r>
-        <w:t xml:space="preserve">Teufel, S., &amp; Tidhar, D. (2006). Automatic classification of citation function. </w:t>
+      <w:proofErr w:type="spellStart"/>
+      <w:proofErr w:type="gramStart"/>
+      <w:r>
+        <w:t>Teufel</w:t>
+      </w:r>
+      <w:proofErr w:type="spellEnd"/>
+      <w:r>
+        <w:t xml:space="preserve">, S., &amp; </w:t>
+      </w:r>
+      <w:proofErr w:type="spellStart"/>
+      <w:r>
+        <w:t>Tidhar</w:t>
+      </w:r>
+      <w:proofErr w:type="spellEnd"/>
+      <w:r>
+        <w:t>, D. (2006).</w:t>
+      </w:r>
+      <w:proofErr w:type="gramEnd"/>
+      <w:r>
+        <w:t xml:space="preserve"> </w:t>
+      </w:r>
+      <w:proofErr w:type="gramStart"/>
+      <w:r>
+        <w:t>Automatic classification of citation function.</w:t>
+      </w:r>
+      <w:proofErr w:type="gramEnd"/>
+      <w:r>
+        <w:t xml:space="preserve"> </w:t>
       </w:r>
       <w:r>
         <w:rPr>
@@ -7823,7 +9709,15 @@
         <w:spacing w:line="240" w:lineRule="auto"/>
       </w:pPr>
       <w:r>
-        <w:t>Coding development (inc. agreement statistics)</w:t>
+        <w:t>Coding development (</w:t>
+      </w:r>
+      <w:proofErr w:type="spellStart"/>
+      <w:r>
+        <w:t>inc.</w:t>
+      </w:r>
+      <w:proofErr w:type="spellEnd"/>
+      <w:r>
+        <w:t xml:space="preserve"> agreement statistics)</w:t>
       </w:r>
     </w:p>
     <w:p>
@@ -7862,8 +9756,13 @@
         <w:widowControl w:val="0"/>
         <w:spacing w:line="240" w:lineRule="auto"/>
       </w:pPr>
-      <w:r>
-        <w:t>unique abbreviation for each journal</w:t>
+      <w:proofErr w:type="gramStart"/>
+      <w:r>
+        <w:t>unique</w:t>
+      </w:r>
+      <w:proofErr w:type="gramEnd"/>
+      <w:r>
+        <w:t xml:space="preserve"> abbreviation for each journal</w:t>
       </w:r>
     </w:p>
     <w:p>
@@ -7882,8 +9781,13 @@
         <w:widowControl w:val="0"/>
         <w:spacing w:line="240" w:lineRule="auto"/>
       </w:pPr>
-      <w:r>
-        <w:t>full title of journal</w:t>
+      <w:proofErr w:type="gramStart"/>
+      <w:r>
+        <w:t>full</w:t>
+      </w:r>
+      <w:proofErr w:type="gramEnd"/>
+      <w:r>
+        <w:t xml:space="preserve"> title of journal</w:t>
       </w:r>
     </w:p>
     <w:p>
@@ -7892,8 +9796,23 @@
         <w:widowControl w:val="0"/>
         <w:spacing w:line="240" w:lineRule="auto"/>
       </w:pPr>
-      <w:r>
-        <w:t>bioj:hasAuthorInstructions, label - url of the journal’s instructions to authors</w:t>
+      <w:proofErr w:type="spellStart"/>
+      <w:proofErr w:type="gramStart"/>
+      <w:r>
+        <w:t>bioj:hasAuthorInstructions</w:t>
+      </w:r>
+      <w:proofErr w:type="spellEnd"/>
+      <w:proofErr w:type="gramEnd"/>
+      <w:r>
+        <w:t xml:space="preserve">, label - </w:t>
+      </w:r>
+      <w:proofErr w:type="spellStart"/>
+      <w:r>
+        <w:t>url</w:t>
+      </w:r>
+      <w:proofErr w:type="spellEnd"/>
+      <w:r>
+        <w:t xml:space="preserve"> of the journal’s instructions to authors</w:t>
       </w:r>
     </w:p>
     <w:p>
@@ -7902,8 +9821,15 @@
         <w:widowControl w:val="0"/>
         <w:spacing w:line="240" w:lineRule="auto"/>
       </w:pPr>
-      <w:r>
-        <w:t>bioj:hasSoftwarePolicy, label - if present, full text of the software citation policy</w:t>
+      <w:proofErr w:type="spellStart"/>
+      <w:proofErr w:type="gramStart"/>
+      <w:r>
+        <w:t>bioj:hasSoftwarePolicy</w:t>
+      </w:r>
+      <w:proofErr w:type="spellEnd"/>
+      <w:proofErr w:type="gramEnd"/>
+      <w:r>
+        <w:t>, label - if present, full text of the software citation policy</w:t>
       </w:r>
     </w:p>
     <w:p>
@@ -7912,8 +9838,23 @@
         <w:widowControl w:val="0"/>
         <w:spacing w:line="240" w:lineRule="auto"/>
       </w:pPr>
-      <w:r>
-        <w:t>bioj:hasSoftwarePolicy, label - if present, the url of the page containing software citation policy/instructions</w:t>
+      <w:proofErr w:type="spellStart"/>
+      <w:proofErr w:type="gramStart"/>
+      <w:r>
+        <w:t>bioj:hasSoftwarePolicy</w:t>
+      </w:r>
+      <w:proofErr w:type="spellEnd"/>
+      <w:proofErr w:type="gramEnd"/>
+      <w:r>
+        <w:t xml:space="preserve">, label - if present, the </w:t>
+      </w:r>
+      <w:proofErr w:type="spellStart"/>
+      <w:r>
+        <w:t>url</w:t>
+      </w:r>
+      <w:proofErr w:type="spellEnd"/>
+      <w:r>
+        <w:t xml:space="preserve"> of the page containing software citation policy/instructions</w:t>
       </w:r>
     </w:p>
   </w:comment>
@@ -7925,7 +9866,23 @@
         <w:spacing w:line="240" w:lineRule="auto"/>
       </w:pPr>
       <w:r>
-        <w:t>I wonder if we shouldn't report this per software package?  I think this is dealt with using the bioj:references_same_software codes.</w:t>
+        <w:t xml:space="preserve">I wonder if we shouldn't report this per software package?  I think this is dealt with using the </w:t>
+      </w:r>
+      <w:proofErr w:type="spellStart"/>
+      <w:r>
+        <w:t>bioj</w:t>
+      </w:r>
+      <w:proofErr w:type="gramStart"/>
+      <w:r>
+        <w:t>:references</w:t>
+      </w:r>
+      <w:proofErr w:type="gramEnd"/>
+      <w:r>
+        <w:t>_same_software</w:t>
+      </w:r>
+      <w:proofErr w:type="spellEnd"/>
+      <w:r>
+        <w:t xml:space="preserve"> codes.</w:t>
       </w:r>
     </w:p>
   </w:comment>

</xml_diff>

<commit_message>
As mailed to Julia for comment
</commit_message>
<xml_diff>
--- a/paper/SoftwareCitationArticle.docx
+++ b/paper/SoftwareCitationArticle.docx
@@ -2564,7 +2564,31 @@
         <w:widowControl w:val="0"/>
       </w:pPr>
       <w:r>
-        <w:t xml:space="preserve">Our second coding scheme identified characteristics of software mentions. These codes are shown in Table XXXX. We tested the reliability of this scheme by applying them to the mentions coded in the 12 article sub-sample discussed above; this set included 32 mentions drawn from the 5 articles that mentioned software. Since this coding involved applying codes to a pre-agreed set of mentions we report inter-coder reliability using Cohen kappa. Specifically we use the formulation in Byrt et al (cite) </w:t>
+        <w:t xml:space="preserve">Our second coding scheme identified characteristics of software mentions. These codes are shown in Table XXXX. We tested the reliability of this scheme by applying them to the mentions coded in the 12 article sub-sample discussed above; this set included 32 mentions drawn from the 5 articles that mentioned software. Since this coding involved applying codes to a pre-agreed set of mentions we report inter-coder reliability using Cohen kappa. Specifically we use the </w:t>
+      </w:r>
+      <w:r>
+        <w:t xml:space="preserve">formulation in Byrt et al </w:t>
+      </w:r>
+      <w:r>
+        <w:fldChar w:fldCharType="begin"/>
+      </w:r>
+      <w:r>
+        <w:instrText xml:space="preserve"> ADDIN ZOTERO_ITEM CSL_CITATION {"citationID":"2e929fm72g","properties":{"formattedCitation":"(Byrt, Bishop, &amp; Carlin, 1993)","plainCitation":"(Byrt, Bishop, &amp; Carlin, 1993)"},"citationItems":[{"id":3298,"uris":["http://zotero.org/users/59249/items/P7F567UV"],"uri":["http://zotero.org/users/59249/items/P7F567UV"],"itemData":{"id":3298,"type":"article-journal","title":"Bias, prevalence and kappa","container-title":"Journal of Clinical Epidemiology","page":"423-429","volume":"46","issue":"5","source":"ScienceDirect","abstract":"Since the introduction of Cohen's kappa as a chance-adjusted measure of agreement between two observers, several “paradoxes” in its interpretation have been pointed out. The difficulties occur because kappa not only measures agreement but is also affected in complex ways by the presence of bias between observers and by the distributions of data across the categories that are used (“prevalence”). In this paper, new indices that provide independent measures of bias and prevalence, as well as of observed agreement, are defined and a simple formula is derived that expresses kappa in terms of these three indices. When comparisons are made between agreement studies it can be misleading to report kappa values alone, and it is recommended that researchers also include quantitative indicators of bias and prevalence.","DOI":"10.1016/0895-4356(93)90018-V","ISSN":"0895-4356","journalAbbreviation":"Journal of Clinical Epidemiology","author":[{"family":"Byrt","given":"Ted"},{"family":"Bishop","given":"Janet"},{"family":"Carlin","given":"John B."}],"issued":{"date-parts":[["1993",5]]},"accessed":{"date-parts":[["2014",6,19]]}}}],"schema":"https://github.com/citation-style-language/schema/raw/master/csl-citation.json"} </w:instrText>
+      </w:r>
+      <w:r>
+        <w:fldChar w:fldCharType="separate"/>
+      </w:r>
+      <w:r>
+        <w:rPr>
+          <w:noProof/>
+        </w:rPr>
+        <w:t>(Byrt, Bishop, &amp; Carlin, 1993)</w:t>
+      </w:r>
+      <w:r>
+        <w:fldChar w:fldCharType="end"/>
+      </w:r>
+      <w:r>
+        <w:t xml:space="preserve"> </w:t>
       </w:r>
       <w:r>
         <w:t>because it</w:t>
@@ -2662,7 +2686,10 @@
               <w:spacing w:line="240" w:lineRule="auto"/>
             </w:pPr>
             <w:r>
-              <w:t>Agreement (Byrt, Bishop and Carlin 1993)</w:t>
+              <w:t xml:space="preserve">Agreement </w:t>
+            </w:r>
+            <w:r>
+              <w:t>(kappa)</w:t>
             </w:r>
           </w:p>
         </w:tc>
@@ -3485,18 +3512,6 @@
     </w:p>
     <w:p>
       <w:pPr>
-        <w:pStyle w:val="normal0"/>
-        <w:widowControl w:val="0"/>
-      </w:pPr>
-    </w:p>
-    <w:p>
-      <w:pPr>
-        <w:pStyle w:val="normal0"/>
-        <w:widowControl w:val="0"/>
-      </w:pPr>
-    </w:p>
-    <w:p>
-      <w:pPr>
         <w:pStyle w:val="Heading3"/>
         <w:widowControl w:val="0"/>
         <w:contextualSpacing w:val="0"/>
@@ -3513,7 +3528,12 @@
         <w:widowControl w:val="0"/>
       </w:pPr>
       <w:r>
-        <w:t xml:space="preserve">In the third round we coded to assess the extent to which the mention performed the functions of citation identified above (e.g., location, credit-giving). </w:t>
+        <w:t>In the third round we coded to assess the extent to which the mention performed the functions of citation identified above (e.g., location, credit-giving</w:t>
+      </w:r>
+      <w:bookmarkStart w:id="12" w:name="_GoBack"/>
+      <w:bookmarkEnd w:id="12"/>
+      <w:r>
+        <w:t xml:space="preserve">). </w:t>
       </w:r>
       <w:r>
         <w:t>W</w:t>
@@ -3924,8 +3944,8 @@
         <w:widowControl w:val="0"/>
         <w:contextualSpacing w:val="0"/>
       </w:pPr>
-      <w:bookmarkStart w:id="12" w:name="h.cmthu8r3irbp" w:colFirst="0" w:colLast="0"/>
-      <w:bookmarkEnd w:id="12"/>
+      <w:bookmarkStart w:id="13" w:name="h.cmthu8r3irbp" w:colFirst="0" w:colLast="0"/>
+      <w:bookmarkEnd w:id="13"/>
       <w:r>
         <w:t xml:space="preserve">Examples of software mentions with codes </w:t>
       </w:r>
@@ -4246,10 +4266,9 @@
         <w:pStyle w:val="Heading1"/>
         <w:contextualSpacing w:val="0"/>
       </w:pPr>
-      <w:bookmarkStart w:id="13" w:name="h.it17l7i66c3a" w:colFirst="0" w:colLast="0"/>
-      <w:bookmarkEnd w:id="13"/>
-      <w:r>
-        <w:lastRenderedPageBreak/>
+      <w:bookmarkStart w:id="14" w:name="h.it17l7i66c3a" w:colFirst="0" w:colLast="0"/>
+      <w:bookmarkEnd w:id="14"/>
+      <w:r>
         <w:t>Results</w:t>
       </w:r>
     </w:p>
@@ -4263,8 +4282,8 @@
         <w:pStyle w:val="Heading2"/>
         <w:contextualSpacing w:val="0"/>
       </w:pPr>
-      <w:bookmarkStart w:id="14" w:name="h.g3u4dub7u3c6" w:colFirst="0" w:colLast="0"/>
-      <w:bookmarkEnd w:id="14"/>
+      <w:bookmarkStart w:id="15" w:name="h.g3u4dub7u3c6" w:colFirst="0" w:colLast="0"/>
+      <w:bookmarkEnd w:id="15"/>
       <w:r>
         <w:t>Overview</w:t>
       </w:r>
@@ -4500,7 +4519,7 @@
       <w:pPr>
         <w:pStyle w:val="Caption"/>
       </w:pPr>
-      <w:bookmarkStart w:id="15" w:name="_Ref269370410"/>
+      <w:bookmarkStart w:id="16" w:name="_Ref269370410"/>
       <w:r>
         <w:t xml:space="preserve">Figure </w:t>
       </w:r>
@@ -4512,7 +4531,7 @@
           <w:t>1</w:t>
         </w:r>
       </w:fldSimple>
-      <w:bookmarkEnd w:id="15"/>
+      <w:bookmarkEnd w:id="16"/>
       <w:r>
         <w:t>: Counts of mentions in articles, broken down by Impact Factor strata</w:t>
       </w:r>
@@ -4686,7 +4705,7 @@
         <w:pStyle w:val="Caption"/>
         <w:keepNext/>
       </w:pPr>
-      <w:bookmarkStart w:id="16" w:name="_Ref269368419"/>
+      <w:bookmarkStart w:id="17" w:name="_Ref269368419"/>
       <w:r>
         <w:t xml:space="preserve">Table </w:t>
       </w:r>
@@ -4698,7 +4717,7 @@
           <w:t>3</w:t>
         </w:r>
       </w:fldSimple>
-      <w:bookmarkEnd w:id="16"/>
+      <w:bookmarkEnd w:id="17"/>
       <w:r>
         <w:t>: Types of software mentions in publications</w:t>
       </w:r>
@@ -5440,7 +5459,6 @@
         <w:rPr>
           <w:noProof/>
         </w:rPr>
-        <w:lastRenderedPageBreak/>
         <w:drawing>
           <wp:inline distT="0" distB="0" distL="0" distR="0" wp14:anchorId="6159646D" wp14:editId="2625A573">
             <wp:extent cx="4658412" cy="3728720"/>
@@ -5495,7 +5513,7 @@
       <w:pPr>
         <w:pStyle w:val="Caption"/>
       </w:pPr>
-      <w:bookmarkStart w:id="17" w:name="_Ref269370672"/>
+      <w:bookmarkStart w:id="18" w:name="_Ref269370672"/>
       <w:r>
         <w:t xml:space="preserve">Figure </w:t>
       </w:r>
@@ -5507,7 +5525,7 @@
           <w:t>3</w:t>
         </w:r>
       </w:fldSimple>
-      <w:bookmarkEnd w:id="17"/>
+      <w:bookmarkEnd w:id="18"/>
       <w:r>
         <w:t>: Major software mention types by journal strata</w:t>
       </w:r>
@@ -5629,8 +5647,8 @@
         <w:pStyle w:val="Heading2"/>
         <w:contextualSpacing w:val="0"/>
       </w:pPr>
-      <w:bookmarkStart w:id="18" w:name="h.l8a5g2c9aaxf" w:colFirst="0" w:colLast="0"/>
-      <w:bookmarkEnd w:id="18"/>
+      <w:bookmarkStart w:id="19" w:name="h.l8a5g2c9aaxf" w:colFirst="0" w:colLast="0"/>
+      <w:bookmarkEnd w:id="19"/>
       <w:r>
         <w:t>Citation functions</w:t>
       </w:r>
@@ -5645,8 +5663,8 @@
         <w:pStyle w:val="Heading3"/>
         <w:contextualSpacing w:val="0"/>
       </w:pPr>
-      <w:bookmarkStart w:id="19" w:name="h.z67lob4dzwvt" w:colFirst="0" w:colLast="0"/>
-      <w:bookmarkEnd w:id="19"/>
+      <w:bookmarkStart w:id="20" w:name="h.z67lob4dzwvt" w:colFirst="0" w:colLast="0"/>
+      <w:bookmarkEnd w:id="20"/>
       <w:r>
         <w:t>Identifying and finding software</w:t>
       </w:r>
@@ -5667,14 +5685,7 @@
         <w:rPr>
           <w:rFonts w:ascii="Calibri" w:eastAsia="Calibri" w:hAnsi="Calibri" w:cs="Calibri"/>
         </w:rPr>
-        <w:t xml:space="preserve">We assessed our dataset to see whether the mentions gave sufficient information for identifying and finding software, addressing the question of how well authors do in providing sufficient information for readers to locate the software mentioned. As discussed above, for these codes, we drew on data in any </w:t>
-      </w:r>
-      <w:r>
-        <w:rPr>
-          <w:rFonts w:ascii="Calibri" w:eastAsia="Calibri" w:hAnsi="Calibri" w:cs="Calibri"/>
-        </w:rPr>
-        <w:lastRenderedPageBreak/>
-        <w:t xml:space="preserve">mention in an article, reasoning that a reader of a mention has immediate access to the other mentions in the article to help locate the piece of software, thus the unit of analysis here is pieces of software mentioned in an article. Since pieces of software are mentioned in multiple articles our dataset for this section is larger than the overall number of pieces of software; there are </w:t>
+        <w:t xml:space="preserve">We assessed our dataset to see whether the mentions gave sufficient information for identifying and finding software, addressing the question of how well authors do in providing sufficient information for readers to locate the software mentioned. As discussed above, for these codes, we drew on data in any mention in an article, reasoning that a reader of a mention has immediate access to the other mentions in the article to help locate the piece of software, thus the unit of analysis here is pieces of software mentioned in an article. Since pieces of software are mentioned in multiple articles our dataset for this section is larger than the overall number of pieces of software; there are </w:t>
       </w:r>
       <w:r>
         <w:rPr>
@@ -5989,8 +6000,8 @@
         <w:pStyle w:val="Heading3"/>
         <w:contextualSpacing w:val="0"/>
       </w:pPr>
-      <w:bookmarkStart w:id="20" w:name="h.6pf4bxslsw60" w:colFirst="0" w:colLast="0"/>
-      <w:bookmarkEnd w:id="20"/>
+      <w:bookmarkStart w:id="21" w:name="h.6pf4bxslsw60" w:colFirst="0" w:colLast="0"/>
+      <w:bookmarkEnd w:id="21"/>
       <w:r>
         <w:t>Accessibility and reusability</w:t>
       </w:r>
@@ -6390,8 +6401,8 @@
         <w:widowControl w:val="0"/>
         <w:contextualSpacing w:val="0"/>
       </w:pPr>
-      <w:bookmarkStart w:id="21" w:name="h.205c39kaboy1" w:colFirst="0" w:colLast="0"/>
-      <w:bookmarkEnd w:id="21"/>
+      <w:bookmarkStart w:id="22" w:name="h.205c39kaboy1" w:colFirst="0" w:colLast="0"/>
+      <w:bookmarkEnd w:id="22"/>
       <w:r>
         <w:t>Discussion</w:t>
       </w:r>
@@ -6501,12 +6512,7 @@
         <w:widowControl w:val="0"/>
       </w:pPr>
       <w:r>
-        <w:t>As we move further up the list of attributes necessary for reproducibility and for efficient innovation through building on the work of others, the sit</w:t>
-      </w:r>
-      <w:bookmarkStart w:id="22" w:name="_GoBack"/>
-      <w:bookmarkEnd w:id="22"/>
-      <w:r>
-        <w:t xml:space="preserve">uation declines even further.  Only </w:t>
+        <w:t xml:space="preserve">As we move further up the list of attributes necessary for reproducibility and for efficient innovation through building on the work of others, the situation declines even further.  Only </w:t>
       </w:r>
       <w:r>
         <w:t>79</w:t>
@@ -6662,11 +6668,7 @@
         <w:t>Improving crediting.</w:t>
       </w:r>
       <w:r>
-        <w:t xml:space="preserve"> As with identification and findability, authors appear committed to providing information about the origins of software, facilitating crediting their authors or contributors and post-hoc bibliographic analyses.  Yet some forms of mentions offer more potential than others. In particular citations to accompanying publications most directly enable contributors to demonstrate their scientific impact, reusing existing bibliographic analysis systems.  Yet using citations to papers can run counter to the need to identify and find the software itself, particularly because the publication citations remain static.  More, these citations can “fix” the contributor list at a particular time, creating a disincentive for later potential </w:t>
-      </w:r>
-      <w:r>
-        <w:lastRenderedPageBreak/>
-        <w:t xml:space="preserve">participants to contribute their changes to a project and thus leading to competing forks </w:t>
+        <w:t xml:space="preserve"> As with identification and findability, authors appear committed to providing information about the origins of software, facilitating crediting their authors or contributors and post-hoc bibliographic analyses.  Yet some forms of mentions offer more potential than others. In particular citations to accompanying publications most directly enable contributors to demonstrate their scientific impact, reusing existing bibliographic analysis systems.  Yet using citations to papers can run counter to the need to identify and find the software itself, particularly because the publication citations remain static.  More, these citations can “fix” the contributor list at a particular time, creating a disincentive for later potential participants to contribute their changes to a project and thus leading to competing forks </w:t>
       </w:r>
       <w:r>
         <w:fldChar w:fldCharType="begin"/>
@@ -6777,13 +6779,40 @@
         <w:widowControl w:val="0"/>
       </w:pPr>
       <w:r>
-        <w:t xml:space="preserve">One approach achievable in the short term is for projects themselves to specify the manner in which they would like to be mentioned. Many of the projects in our sample indeed did this, providing “preferred citations” which were themselves a mix of citations to domain and software papers and forms with corporate authorships (e.g., “The R project Team”). Most of these requests were contained on the homepage of the project or, in a few cases, in a “splash screen” or other part of the software interface. We recorded whether a project made such a request and coded, at the article level, whether authors appeared to follow the request.  We found that XX% did, leaving XX% of articles </w:t>
-      </w:r>
-      <w:r>
-        <w:t>that</w:t>
-      </w:r>
-      <w:r>
-        <w:t xml:space="preserve"> did not follow the author’s request. We can only speculate but this may be a combination of not being aware of the request, publisher</w:t>
+        <w:t xml:space="preserve">One approach achievable in the short term is for projects themselves to specify the manner in which they would like to be mentioned. Many of the projects in our sample indeed did this, providing “preferred citations” which were themselves a mix of citations to domain and software papers and forms with corporate authorships (e.g., “The R project Team”). Most of these requests were contained on the homepage of the project or, in a few cases, in a “splash screen” or other part of the software interface. We recorded whether a project made such a request and coded, at the article level, whether authors appeared to follow the request.  </w:t>
+      </w:r>
+      <w:r>
+        <w:t xml:space="preserve">We found that only 27 of our </w:t>
+      </w:r>
+      <w:r>
+        <w:t>146</w:t>
+      </w:r>
+      <w:r>
+        <w:t xml:space="preserve"> software packages </w:t>
+      </w:r>
+      <w:r>
+        <w:t xml:space="preserve">(18%) </w:t>
+      </w:r>
+      <w:r>
+        <w:t>made a specific request to be me</w:t>
+      </w:r>
+      <w:r>
+        <w:t>ntioned in some way. These were mentioned in 15 articles, resulting in 31 combinations of these packages and articles. We found 21 cases where the requested citation was used</w:t>
+      </w:r>
+      <w:r>
+        <w:t xml:space="preserve"> </w:t>
+      </w:r>
+      <w:r>
+        <w:t>(68%, across 11 articles)</w:t>
+      </w:r>
+      <w:r>
+        <w:t xml:space="preserve">, leaving </w:t>
+      </w:r>
+      <w:r>
+        <w:t>10 cases where the request was not followed (32%, occurring across 8 articles)</w:t>
+      </w:r>
+      <w:r>
+        <w:t>. We can only speculate but this may be a combination of not being aware of the request, publisher</w:t>
       </w:r>
       <w:r>
         <w:t>’</w:t>
@@ -6804,11 +6833,7 @@
         <w:widowControl w:val="0"/>
       </w:pPr>
       <w:r>
-        <w:t xml:space="preserve">One possibility to improve the situation is for authors to make correct acknowledgement a requirement of permission to use the software; all requests we observed were phrased as requests and not as requirements. In our interviews and discussions with producers of scientific software there is hesitancy to make such requirements, both in fear of losing users and in a belief that such requirements violate principles of scientific sharing.  Certainly authors of papers don’t have to make such requests, but publishers often do, backed by requirements of copyright law and the quite intense threat of punishment for plagiarism by incorrect attribution.  Moreover, there is precedent for using licenses (and thus contract law) to require specific acknowledgements within the domain of open source software and open cultural production, atlhough such requirements are controversial. The GNU GPL and the Apache license requires software users to retain all attribution notices in the code, and the original BSD license required acknowledgement of the University of California; the Open Source Initiative approves licenses </w:t>
-      </w:r>
-      <w:r>
-        <w:lastRenderedPageBreak/>
-        <w:t>requiring attribution (e.g., the “Common Public Attribution License”</w:t>
+        <w:t>One possibility to improve the situation is for authors to make correct acknowledgement a requirement of permission to use the software; all requests we observed were phrased as requests and not as requirements. In our interviews and discussions with producers of scientific software there is hesitancy to make such requirements, both in fear of losing users and in a belief that such requirements violate principles of scientific sharing.  Certainly authors of papers don’t have to make such requests, but publishers often do, backed by requirements of copyright law and the quite intense threat of punishment for plagiarism by incorrect attribution.  Moreover, there is precedent for using licenses (and thus contract law) to require specific acknowledgements within the domain of open source software and open cultural production, atlhough such requirements are controversial. The GNU GPL and the Apache license requires software users to retain all attribution notices in the code, and the original BSD license required acknowledgement of the University of California; the Open Source Initiative approves licenses requiring attribution (e.g., the “Common Public Attribution License”</w:t>
       </w:r>
       <w:r>
         <w:rPr>
@@ -6955,6 +6980,9 @@
         <w:t>authors</w:t>
       </w:r>
       <w:r>
+        <w:t xml:space="preserve"> </w:t>
+      </w:r>
+      <w:r>
         <w:t>were only able to use code to successfully replicate the analysis in 14 cases. Clearly a policy is only as good as its enforcement. Finally, this approach assumes that authors have the right to redistribute the software code they used, somethi</w:t>
       </w:r>
       <w:r>
@@ -7048,11 +7076,7 @@
         <w:t xml:space="preserve"> some cases openness and sustainability </w:t>
       </w:r>
       <w:r>
-        <w:t xml:space="preserve">are well aligned: if the project chooses to seek sustainability through open source community production, then the </w:t>
-      </w:r>
-      <w:r>
-        <w:lastRenderedPageBreak/>
-        <w:t>source and permission to modify are well aligned. If, however, the project chooses to pursue sustainability through commercial sales then the situation is more complex. For example, some code of great usefulness to scientists is supported by sales to the commercial market, in effect cross-subsidizing scientific use and making greater resources available to science.  Blanket policies such as “public money, public code” preclude models like this.  Nonetheless, hybrid models are possible</w:t>
+        <w:t>are well aligned: if the project chooses to seek sustainability through open source community production, then the source and permission to modify are well aligned. If, however, the project chooses to pursue sustainability through commercial sales then the situation is more complex. For example, some code of great usefulness to scientists is supported by sales to the commercial market, in effect cross-subsidizing scientific use and making greater resources available to science.  Blanket policies such as “public money, public code” preclude models like this.  Nonetheless, hybrid models are possible</w:t>
       </w:r>
       <w:r>
         <w:t>,</w:t>
@@ -7094,7 +7118,10 @@
         <w:t xml:space="preserve"> or reference lists since these </w:t>
       </w:r>
       <w:r>
-        <w:t>only constituted at most 40% of mentions of software.</w:t>
+        <w:t>only constituted 37</w:t>
+      </w:r>
+      <w:r>
+        <w:t>% of mentions of software.</w:t>
       </w:r>
     </w:p>
     <w:p>
@@ -7135,17 +7162,30 @@
     <w:p>
       <w:pPr>
         <w:pStyle w:val="normal0"/>
-      </w:pPr>
-      <w:r>
+        <w:rPr>
+          <w:b/>
+        </w:rPr>
+      </w:pPr>
+      <w:r>
+        <w:rPr>
+          <w:b/>
+        </w:rPr>
         <w:t>References</w:t>
       </w:r>
     </w:p>
     <w:p>
       <w:pPr>
+        <w:pStyle w:val="normal0"/>
+        <w:rPr>
+          <w:b/>
+        </w:rPr>
+      </w:pPr>
+    </w:p>
+    <w:p>
+      <w:pPr>
         <w:pStyle w:val="Bibliography"/>
       </w:pPr>
       <w:r>
-        <w:lastRenderedPageBreak/>
         <w:fldChar w:fldCharType="begin"/>
       </w:r>
       <w:r>
@@ -7204,6 +7244,34 @@
       </w:r>
       <w:r>
         <w:t>(6), 485–523. doi:10.1007/s10606-012-9169-z</w:t>
+      </w:r>
+    </w:p>
+    <w:p>
+      <w:pPr>
+        <w:pStyle w:val="Bibliography"/>
+      </w:pPr>
+      <w:r>
+        <w:t xml:space="preserve">Byrt, T., Bishop, J., &amp; Carlin, J. B. (1993). Bias, prevalence and kappa. </w:t>
+      </w:r>
+      <w:r>
+        <w:rPr>
+          <w:i/>
+          <w:iCs/>
+        </w:rPr>
+        <w:t>Journal of Clinical Epidemiology</w:t>
+      </w:r>
+      <w:r>
+        <w:t xml:space="preserve">, </w:t>
+      </w:r>
+      <w:r>
+        <w:rPr>
+          <w:i/>
+          <w:iCs/>
+        </w:rPr>
+        <w:t>46</w:t>
+      </w:r>
+      <w:r>
+        <w:t>(5), 423–429. doi:10.1016/0895-4356(93)90018-V</w:t>
       </w:r>
     </w:p>
     <w:p>

</xml_diff>

<commit_message>
Added calculations on which journals had software policies
</commit_message>
<xml_diff>
--- a/paper/SoftwareCitationArticle.docx
+++ b/paper/SoftwareCitationArticle.docx
@@ -7741,41 +7741,115 @@
       <w:pPr>
         <w:pStyle w:val="Normal1"/>
         <w:widowControl w:val="0"/>
-        <w:rPr>
-          <w:highlight w:val="yellow"/>
-        </w:rPr>
-      </w:pPr>
-      <w:r>
-        <w:rPr>
-          <w:highlight w:val="yellow"/>
-        </w:rPr>
-        <w:t>We are, of course, not the first to make this point. Indeed many citation style guides offer forms for citing software</w:t>
-      </w:r>
-      <w:r>
-        <w:rPr>
-          <w:highlight w:val="yellow"/>
-        </w:rPr>
-        <w:t xml:space="preserve"> XXXX</w:t>
-      </w:r>
-      <w:r>
-        <w:rPr>
-          <w:highlight w:val="yellow"/>
-        </w:rPr>
+      </w:pPr>
+      <w:r>
+        <w:t>We are, of course, not the first to make this point. Indeed many citation style guides</w:t>
+      </w:r>
+      <w:r>
+        <w:t xml:space="preserve"> offer forms for citing software, including APA</w:t>
+      </w:r>
+      <w:r>
         <w:t xml:space="preserve">. Recent efforts in this space include work analogous to data citation, such as that undertaken by </w:t>
       </w:r>
       <w:proofErr w:type="spellStart"/>
       <w:r>
-        <w:rPr>
-          <w:highlight w:val="yellow"/>
-        </w:rPr>
         <w:t>DataOne</w:t>
       </w:r>
       <w:proofErr w:type="spellEnd"/>
       <w:r>
-        <w:rPr>
-          <w:highlight w:val="yellow"/>
-        </w:rPr>
-        <w:t xml:space="preserve"> and the ESIP organization. A promising way to incorporate version information is to link directly to the source code repositories that development teams use to track their development, and automating the creation of a Digital Object identifier or other Handles. Systems with this approach have been developed at CERN XXXX and by the Mozilla Science Project XXXX.</w:t>
+        <w:t xml:space="preserve"> </w:t>
+      </w:r>
+      <w:r>
+        <w:fldChar w:fldCharType="begin"/>
+      </w:r>
+      <w:r>
+        <w:instrText xml:space="preserve"> ADDIN ZOTERO_ITEM CSL_CITATION {"citationID":"2mcugsom27","properties":{"formattedCitation":"(Mayernik, 2012)","plainCitation":"(Mayernik, 2012)"},"citationItems":[{"id":3383,"uris":["http://zotero.org/users/59249/items/IBSJPJS8"],"uri":["http://zotero.org/users/59249/items/IBSJPJS8"],"itemData":{"id":3383,"type":"article-journal","title":"Data citation initiatives and issues","container-title":"Bulletin of the American Society for Information Science and Technology","page":"23-28","volume":"38","issue":"5","DOI":"10.1002/bult.2012.1720380508","author":[{"family":"Mayernik","given":"Matthew S."}],"issued":{"date-parts":[["2012",6]]}}}],"schema":"https://github.com/citation-style-language/schema/raw/master/csl-citation.json"} </w:instrText>
+      </w:r>
+      <w:r>
+        <w:fldChar w:fldCharType="separate"/>
+      </w:r>
+      <w:r>
+        <w:rPr>
+          <w:noProof/>
+        </w:rPr>
+        <w:t>(Mayernik, 2012)</w:t>
+      </w:r>
+      <w:r>
+        <w:fldChar w:fldCharType="end"/>
+      </w:r>
+      <w:r>
+        <w:t xml:space="preserve"> </w:t>
+      </w:r>
+      <w:r>
+        <w:t>and the ESIP organization</w:t>
+      </w:r>
+      <w:r>
+        <w:t xml:space="preserve"> </w:t>
+      </w:r>
+      <w:r>
+        <w:fldChar w:fldCharType="begin"/>
+      </w:r>
+      <w:r>
+        <w:instrText xml:space="preserve"> ADDIN ZOTERO_ITEM CSL_CITATION {"citationID":"24i3dl8jkj","properties":{"formattedCitation":"(ESIP, 2012)","plainCitation":"(ESIP, 2012)"},"citationItems":[{"id":3406,"uris":["http://zotero.org/users/59249/items/BSBMVK4Q"],"uri":["http://zotero.org/users/59249/items/BSBMVK4Q"],"itemData":{"id":3406,"type":"article-journal","title":"Data Citation Guidelines for Data Providers and Archives","container-title":"ESIP Working Document","URL":"http://commons.esipfed.org/node/308","DOI":"10.7269/P34F1NNJ","author":[{"family":"ESIP","given":""}],"issued":{"date-parts":[["2012"]]}}}],"schema":"https://github.com/citation-style-language/schema/raw/master/csl-citation.json"} </w:instrText>
+      </w:r>
+      <w:r>
+        <w:fldChar w:fldCharType="separate"/>
+      </w:r>
+      <w:r>
+        <w:rPr>
+          <w:noProof/>
+        </w:rPr>
+        <w:t>(ESIP, 2012)</w:t>
+      </w:r>
+      <w:r>
+        <w:fldChar w:fldCharType="end"/>
+      </w:r>
+      <w:r>
+        <w:t xml:space="preserve">. </w:t>
+      </w:r>
+      <w:r>
+        <w:t>For software, a</w:t>
+      </w:r>
+      <w:r>
+        <w:t xml:space="preserve"> promising way to incorporate version information is to link directly to the source code repositories that development teams use to track their development, and automating the creation of a Digital Object identifier or other Handles. Systems with this approach </w:t>
+      </w:r>
+      <w:r>
+        <w:t xml:space="preserve">have been developed at CERN </w:t>
+      </w:r>
+      <w:r>
+        <w:fldChar w:fldCharType="begin"/>
+      </w:r>
+      <w:r>
+        <w:instrText xml:space="preserve"> ADDIN ZOTERO_ITEM CSL_CITATION {"citationID":"2ioj8upb8v","properties":{"formattedCitation":"(Purcell, 2014)","plainCitation":"(Purcell, 2014)"},"citationItems":[{"id":3392,"uris":["http://zotero.org/users/59249/items/8QRJC2DW"],"uri":["http://zotero.org/users/59249/items/8QRJC2DW"],"itemData":{"id":3392,"type":"personal_communication","title":"Tool developed at CERN makes software citation easier","URL":"http://www.isgtw.org/spotlight/tool-developed-cern-makes-software-citation-easier","author":[{"family":"Purcell","given":"Andrew"}],"issued":{"date-parts":[["2014"]]}}}],"schema":"https://github.com/citation-style-language/schema/raw/master/csl-citation.json"} </w:instrText>
+      </w:r>
+      <w:r>
+        <w:fldChar w:fldCharType="separate"/>
+      </w:r>
+      <w:r>
+        <w:rPr>
+          <w:noProof/>
+        </w:rPr>
+        <w:t>(Purcell, 2014)</w:t>
+      </w:r>
+      <w:r>
+        <w:fldChar w:fldCharType="end"/>
+      </w:r>
+      <w:r>
+        <w:t xml:space="preserve"> and by the Mozilla Science Project</w:t>
+      </w:r>
+      <w:r>
+        <w:t xml:space="preserve">, Github and </w:t>
+      </w:r>
+      <w:proofErr w:type="spellStart"/>
+      <w:r>
+        <w:t>Figshare</w:t>
+      </w:r>
+      <w:proofErr w:type="spellEnd"/>
+      <w:r>
+        <w:t xml:space="preserve"> (http://mozillascience.github.io/code-research-object/)</w:t>
+      </w:r>
+      <w:r>
+        <w:t>.</w:t>
       </w:r>
     </w:p>
     <w:p>
@@ -7796,40 +7870,94 @@
         <w:rPr>
           <w:highlight w:val="yellow"/>
         </w:rPr>
-        <w:t xml:space="preserve">The way forward here clearly involves journals and conferences adopting specific forms of citation and enforcing them as a condition of publication. We examined the “instructions to authors” for the journals in our sample, and found that only XX% had specific policies on citing software. Unsurprisingly journals in higher tiers seemed more likely to have such policies (XX in 1st tier, XX in 2nd tier and XX in the third tier).  We also examined whether authors, and the </w:t>
+        <w:t>The way forward here clearly involves journals and conferences adopting specific forms of citation and enforcing them as a condition of publication. We examined the “instructions to authors” for the journals in ou</w:t>
       </w:r>
       <w:r>
         <w:rPr>
           <w:highlight w:val="yellow"/>
         </w:rPr>
+        <w:t>r sample, and found that only 24</w:t>
+      </w:r>
+      <w:r>
+        <w:rPr>
+          <w:highlight w:val="yellow"/>
+        </w:rPr>
+        <w:t xml:space="preserve">% had specific policies on citing software. Unsurprisingly journals in higher tiers seemed more </w:t>
+      </w:r>
+      <w:r>
+        <w:rPr>
+          <w:highlight w:val="yellow"/>
+        </w:rPr>
+        <w:t>likely to have such policies (3 of 5 journals</w:t>
+      </w:r>
+      <w:r>
+        <w:rPr>
+          <w:highlight w:val="yellow"/>
+        </w:rPr>
+        <w:t xml:space="preserve"> in </w:t>
+      </w:r>
+      <w:r>
+        <w:rPr>
+          <w:highlight w:val="yellow"/>
+        </w:rPr>
         <w:lastRenderedPageBreak/>
-        <w:t xml:space="preserve">editorial process, was effective in enforcing these policies, finding that only XX% of mentions in journals with policies appeared to follow the policy. It may be that with clearer standards </w:t>
+        <w:t>1st tier</w:t>
       </w:r>
       <w:r>
         <w:rPr>
           <w:highlight w:val="yellow"/>
         </w:rPr>
+        <w:t xml:space="preserve"> (60%), 10 of 23</w:t>
+      </w:r>
+      <w:r>
+        <w:rPr>
+          <w:highlight w:val="yellow"/>
+        </w:rPr>
+        <w:t xml:space="preserve"> in 2nd tier</w:t>
+      </w:r>
+      <w:r>
+        <w:rPr>
+          <w:highlight w:val="yellow"/>
+        </w:rPr>
+        <w:t xml:space="preserve"> (43%) and 1 of 30</w:t>
+      </w:r>
+      <w:r>
+        <w:rPr>
+          <w:highlight w:val="yellow"/>
+        </w:rPr>
+        <w:t xml:space="preserve"> in the third tier</w:t>
+      </w:r>
+      <w:r>
+        <w:rPr>
+          <w:highlight w:val="yellow"/>
+        </w:rPr>
+        <w:t xml:space="preserve"> (3%</w:t>
+      </w:r>
+      <w:r>
+        <w:rPr>
+          <w:highlight w:val="yellow"/>
+        </w:rPr>
+        <w:t xml:space="preserve">). </w:t>
+      </w:r>
+      <w:bookmarkStart w:id="24" w:name="_GoBack"/>
+      <w:bookmarkEnd w:id="24"/>
+      <w:r>
+        <w:rPr>
+          <w:highlight w:val="yellow"/>
+        </w:rPr>
+        <w:t xml:space="preserve">It may be that with clearer standards </w:t>
+      </w:r>
+      <w:r>
+        <w:rPr>
+          <w:highlight w:val="yellow"/>
+        </w:rPr>
         <w:t>that</w:t>
       </w:r>
       <w:r>
         <w:rPr>
           <w:highlight w:val="yellow"/>
         </w:rPr>
-        <w:t xml:space="preserve"> are more broadly expected by authors, reviewers, editors and </w:t>
-      </w:r>
-      <w:proofErr w:type="gramStart"/>
-      <w:r>
-        <w:rPr>
-          <w:highlight w:val="yellow"/>
-        </w:rPr>
-        <w:t>readers, that</w:t>
-      </w:r>
-      <w:proofErr w:type="gramEnd"/>
-      <w:r>
-        <w:rPr>
-          <w:highlight w:val="yellow"/>
-        </w:rPr>
-        <w:t xml:space="preserve"> journals efforts at enforcement will improve.  On the other hand it may be appropriate to build systems that automatically check the form of software citations, ensuring that they follow the required styles and that they correctly resolve to a specific version in a repository.</w:t>
+        <w:t xml:space="preserve"> are more broadly expected by authors, reviewers, editors and readers, that journals efforts at enforcement will improve.  On the other hand it may be appropriate to build systems that automatically check the form of software citations, ensuring that they follow the required styles and that they correctly resolve to a specific version in a repository.</w:t>
       </w:r>
     </w:p>
     <w:p>
@@ -8008,17 +8136,17 @@
         <w:t>(68%, across 11 articles)</w:t>
       </w:r>
       <w:r>
-        <w:t xml:space="preserve">, leaving </w:t>
+        <w:t xml:space="preserve">, </w:t>
+      </w:r>
+      <w:r>
+        <w:lastRenderedPageBreak/>
+        <w:t xml:space="preserve">leaving </w:t>
       </w:r>
       <w:r>
         <w:t>10 cases where the request was not followed (32%, occurring across 8 articles)</w:t>
       </w:r>
       <w:r>
-        <w:t xml:space="preserve">. We can </w:t>
-      </w:r>
-      <w:r>
-        <w:lastRenderedPageBreak/>
-        <w:t>only speculate but this may be a combination of not being aware of the request, publisher</w:t>
+        <w:t>. We can only speculate but this may be a combination of not being aware of the request, publisher</w:t>
       </w:r>
       <w:r>
         <w:t>’</w:t>
@@ -8208,14 +8336,14 @@
         <w:t xml:space="preserve"> </w:t>
       </w:r>
       <w:r>
-        <w:t>were only able to use code to successfully replicate the analysis in 14 cases. Clearly a policy is only as good as its enforcement. Finally, this approach assumes that authors have the right to redistribute the software code they used, somethi</w:t>
-      </w:r>
-      <w:r>
-        <w:t xml:space="preserve">ng that is not </w:t>
+        <w:t xml:space="preserve">were only able to use code to successfully replicate the analysis in 14 cases. Clearly a policy is only as good as its enforcement. Finally, this approach assumes </w:t>
       </w:r>
       <w:r>
         <w:lastRenderedPageBreak/>
-        <w:t>always the case.</w:t>
+        <w:t>that authors have the right to redistribute the software code they used, somethi</w:t>
+      </w:r>
+      <w:r>
+        <w:t>ng that is not always the case.</w:t>
       </w:r>
     </w:p>
     <w:p>
@@ -8306,8 +8434,8 @@
         <w:widowControl w:val="0"/>
         <w:contextualSpacing w:val="0"/>
       </w:pPr>
-      <w:bookmarkStart w:id="24" w:name="h.4xrdh6tylsr7" w:colFirst="0" w:colLast="0"/>
-      <w:bookmarkEnd w:id="24"/>
+      <w:bookmarkStart w:id="25" w:name="h.4xrdh6tylsr7" w:colFirst="0" w:colLast="0"/>
+      <w:bookmarkEnd w:id="25"/>
       <w:r>
         <w:t>Conclusion and Future research</w:t>
       </w:r>
@@ -8614,8 +8742,6 @@
       <w:pPr>
         <w:pStyle w:val="Heading1"/>
       </w:pPr>
-      <w:bookmarkStart w:id="25" w:name="_GoBack"/>
-      <w:bookmarkEnd w:id="25"/>
       <w:r>
         <w:t>References</w:t>
       </w:r>
@@ -8970,7 +9096,6 @@
         <w:rPr>
           <w:color w:val="auto"/>
         </w:rPr>
-        <w:lastRenderedPageBreak/>
         <w:t xml:space="preserve">CODATA-ICSTI Task Group on Data Citation Standards and Practices. (2013). Out of cite, out of mind: The current state of practice, policy, and technology for the citation of data. </w:t>
       </w:r>
       <w:proofErr w:type="gramStart"/>
@@ -9085,14 +9210,14 @@
         <w:rPr>
           <w:color w:val="auto"/>
         </w:rPr>
-        <w:t xml:space="preserve">Gambardella, A., &amp; Hall, B. H. (2006). </w:t>
+        <w:t>ESIP. (2012)</w:t>
       </w:r>
       <w:proofErr w:type="gramStart"/>
       <w:r>
         <w:rPr>
           <w:color w:val="auto"/>
         </w:rPr>
-        <w:t>Proprietary versus public domain licensing of software and research products.</w:t>
+        <w:t>. Data Citation Guidelines for Data Providers and Archives.</w:t>
       </w:r>
       <w:proofErr w:type="gramEnd"/>
       <w:r>
@@ -9107,13 +9232,55 @@
           <w:iCs/>
           <w:color w:val="auto"/>
         </w:rPr>
-        <w:t>Research Policy</w:t>
-      </w:r>
-      <w:r>
-        <w:rPr>
-          <w:color w:val="auto"/>
-        </w:rPr>
-        <w:t xml:space="preserve">, </w:t>
+        <w:t>ESIP Working Document</w:t>
+      </w:r>
+      <w:r>
+        <w:rPr>
+          <w:color w:val="auto"/>
+        </w:rPr>
+        <w:t xml:space="preserve">. </w:t>
+      </w:r>
+      <w:proofErr w:type="gramStart"/>
+      <w:r>
+        <w:rPr>
+          <w:color w:val="auto"/>
+        </w:rPr>
+        <w:t>doi:10.7269</w:t>
+      </w:r>
+      <w:proofErr w:type="gramEnd"/>
+      <w:r>
+        <w:rPr>
+          <w:color w:val="auto"/>
+        </w:rPr>
+        <w:t>/P34F1NNJ</w:t>
+      </w:r>
+    </w:p>
+    <w:p>
+      <w:pPr>
+        <w:pStyle w:val="Bibliography"/>
+        <w:rPr>
+          <w:color w:val="auto"/>
+        </w:rPr>
+      </w:pPr>
+      <w:r>
+        <w:rPr>
+          <w:color w:val="auto"/>
+        </w:rPr>
+        <w:t xml:space="preserve">Gambardella, A., &amp; Hall, B. H. (2006). </w:t>
+      </w:r>
+      <w:proofErr w:type="gramStart"/>
+      <w:r>
+        <w:rPr>
+          <w:color w:val="auto"/>
+        </w:rPr>
+        <w:t>Proprietary versus public domain licensing of software and research products.</w:t>
+      </w:r>
+      <w:proofErr w:type="gramEnd"/>
+      <w:r>
+        <w:rPr>
+          <w:color w:val="auto"/>
+        </w:rPr>
+        <w:t xml:space="preserve"> </w:t>
       </w:r>
       <w:r>
         <w:rPr>
@@ -9121,6 +9288,20 @@
           <w:iCs/>
           <w:color w:val="auto"/>
         </w:rPr>
+        <w:t>Research Policy</w:t>
+      </w:r>
+      <w:r>
+        <w:rPr>
+          <w:color w:val="auto"/>
+        </w:rPr>
+        <w:t xml:space="preserve">, </w:t>
+      </w:r>
+      <w:r>
+        <w:rPr>
+          <w:i/>
+          <w:iCs/>
+          <w:color w:val="auto"/>
+        </w:rPr>
         <w:t>35</w:t>
       </w:r>
       <w:r>
@@ -9511,7 +9692,6 @@
         <w:rPr>
           <w:color w:val="auto"/>
         </w:rPr>
-        <w:lastRenderedPageBreak/>
         <w:t>Ince</w:t>
       </w:r>
       <w:proofErr w:type="spellEnd"/>
@@ -10777,6 +10957,20 @@
           <w:color w:val="auto"/>
         </w:rPr>
         <w:t>/bult.2013.1720390405</w:t>
+      </w:r>
+    </w:p>
+    <w:p>
+      <w:pPr>
+        <w:pStyle w:val="Bibliography"/>
+        <w:rPr>
+          <w:color w:val="auto"/>
+        </w:rPr>
+      </w:pPr>
+      <w:r>
+        <w:rPr>
+          <w:color w:val="auto"/>
+        </w:rPr>
+        <w:t>Purcell, A. (2014). Tool developed at CERN makes software citation easier. Retrieved from http://www.isgtw.org/spotlight/tool-developed-cern-makes-software-citation-easier</w:t>
       </w:r>
     </w:p>
     <w:p>
@@ -21614,7 +21808,7 @@
 </file>
 
 <file path=customXml/itemProps1.xml><?xml version="1.0" encoding="utf-8"?>
-<ds:datastoreItem xmlns:ds="http://schemas.openxmlformats.org/officeDocument/2006/customXml" ds:itemID="{4F202E46-9ED5-C34F-B2BB-D136F49E615E}">
+<ds:datastoreItem xmlns:ds="http://schemas.openxmlformats.org/officeDocument/2006/customXml" ds:itemID="{A8538DD6-33EC-314B-815F-6F34C0D300B2}">
   <ds:schemaRefs>
     <ds:schemaRef ds:uri="http://schemas.openxmlformats.org/officeDocument/2006/bibliography"/>
   </ds:schemaRefs>

</xml_diff>

<commit_message>
changed citation for Dan's article
</commit_message>
<xml_diff>
--- a/paper/SoftwareCitationArticle.docx
+++ b/paper/SoftwareCitationArticle.docx
@@ -1629,7 +1629,7 @@
         <w:fldChar w:fldCharType="begin"/>
       </w:r>
       <w:r>
-        <w:instrText xml:space="preserve"> ADDIN ZOTERO_ITEM CSL_CITATION {"citationID":"a07VyDvQ","properties":{"formattedCitation":"(e.g., Goble, Roure, &amp; Bechhofer, 2013; Katz, 2013; Stodden, Hurlin, &amp; Perignon, 2012)","plainCitation":"(e.g., Goble, Roure, &amp; Bechhofer, 2013; Katz, 2013; Stodden, Hurlin, &amp; Perignon, 2012)"},"citationItems":[{"id":756,"uris":["http://zotero.org/users/59249/items/CPMMETAU"],"uri":["http://zotero.org/users/59249/items/CPMMETAU"],"itemData":{"id":756,"type":"chapter","title":"Accelerating Scientists’ Knowledge Turns","container-title":"Knowledge Discovery, Knowledge Engineering and Knowledge Management","collection-title":"Communications in Computer and Information Science","collection-number":"348","publisher":"Springer Berlin Heidelberg","page":"3-25","source":"link.springer.com","abstract":"A “knowledge turn” is a cycle of a process by a professional, including the learning generated by the experience, deriving more good and leading to advance. The majority of scientific advances in the public domain result from collective efforts that depend on rapid exchange and effective reuse of results. We have powerful computational instruments, such as scientific workflows, coupled with widespread online information dissemination to accelerate knowledge cycles. However, turns between researchers continue to lag. In particular method obfuscation obstructs reproducibility. The exchange of “Research Objects” rather than articles proposes a technical solution; however the obstacles are mainly social ones that require the scientific community to rethink its current value systems for scholarship, data, methods and software.","URL":"http://link.springer.com/chapter/10.1007/978-3-642-37186-8_1","ISBN":"978-3-642-37185-1, 978-3-642-37186-8","author":[{"family":"Goble","given":"Carole"},{"family":"Roure","given":"David De"},{"family":"Bechhofer","given":"Sean"}],"editor":[{"family":"Fred","given":"Ana"},{"family":"Dietz","given":"Jan L. G."},{"family":"Liu","given":"Kecheng"},{"family":"Filipe","given":"Joaquim"}],"issued":{"date-parts":[["2013",1,1]]},"accessed":{"date-parts":[["2013",5,19]]}},"prefix":"e.g., "},{"id":1070,"uris":["http://zotero.org/users/59249/items/H2M55KGZ"],"uri":["http://zotero.org/users/59249/items/H2M55KGZ"],"itemData":{"id":1070,"type":"paper-conference","title":"Citation and Attribution of Digital Products: Social and Technological Concerns","container-title":"Papers presented at WSSSPE (Working towards Sustainable Software for Science: Practice and Experiences) at Supercomputing 2013","publisher-place":"Denver, CO","event-place":"Denver, CO","abstract":"The pursuit of science increasingly relies on activities that facilitate science but are not currently rewarded or recognized. Of particular concern are the sharing of data; development of common data resources, software, and methodologies; and annotation of data and publications. This situation has been documented in a number of recent reports that focus on changing needs and mechanisms for attribution and citation of digital products, from the use of alternative metrics that track popularity, to work on data.\nTo promote such activities, we must develop mechanisms for assigning credit, facilitate the appropriate attribution of research outcomes, devise incentives for activities that facilitate research, and allocate funds to maximize return on investment. In this article, I introduce the idea of transitive credit, which addresses the issue of crediting indirect contributions, and discuss potential solutions to these other problems.\n \n(submitted to Workshop on Sustainable Scientific Software: Practice and Experience - WSSSPE)","DOI":"10.6084/m9.figshare.791606","author":[{"family":"Katz","given":"Daniel S."}],"issued":{"date-parts":[["2013",9,8]]},"accessed":{"date-parts":[["2014",2,21]]}}},{"id":253,"uris":["http://zotero.org/users/59249/items/5BR98QUE"],"uri":["http://zotero.org/users/59249/items/5BR98QUE"],"itemData":{"id":253,"type":"paper-conference","title":"RunMyCode.org: A novel dissemination and collaboration platform for executing published computational results","container-title":"2012 IEEE 8th International Conference on E-Science (e-Science)","page":"1-8","source":"IEEE Xplore","event":"2012 IEEE 8th International Conference on E-Science (e-Science)","abstract":"We believe computational science as practiced today suffers from a growing credibility gap - it is impossible to replicate most of the computational results presented at conferences or published in papers today. We argue that this crisis can be addressed by the open availability of the code and data that generated the results, in other words practicing reproducible computational science. In this paper we present a new computational infrastructure called RunMyCode.org that is designed to support published articles by providing a dissemination platform for the code and data that generated the their results. Published articles are given a companion webpage on the RunMyCode.org website from which a visitor can both download the associated code and data, and execute the code in the cloud directly through the RunMyCode.org website. This permits results to be verified through the companion webpage or on a user's local system. RunMyCode.org also permits a user to upload their own data to the companion webpage to check the code by running it on novel datasets. Through the creation of “coder pages” for each contributor to RunMyCode.org, we seek to facilitate social network-like interaction. Descriptive information appears on each coder page, including demographic data and other companion pages to which they made contributions. In this paper we motivate the rationale and functionality of RunMyCode.org and outline a vision of its future.","DOI":"10.1109/eScience.2012.6404455","shortTitle":"RunMyCode.org","author":[{"family":"Stodden","given":"Victoria"},{"family":"Hurlin","given":"C."},{"family":"Perignon","given":"C."}],"issued":{"date-parts":[["2012"]]}}}],"schema":"https://github.com/citation-style-language/schema/raw/master/csl-citation.json"} </w:instrText>
+        <w:instrText xml:space="preserve"> ADDIN ZOTERO_ITEM CSL_CITATION {"citationID":"mthoYjnd","properties":{"formattedCitation":"(e.g., Goble, Roure, &amp; Bechhofer, 2013; Katz, 2014; Stodden, Hurlin, &amp; Perignon, 2012)","plainCitation":"(e.g., Goble, Roure, &amp; Bechhofer, 2013; Katz, 2014; Stodden, Hurlin, &amp; Perignon, 2012)"},"citationItems":[{"id":756,"uris":["http://zotero.org/users/59249/items/CPMMETAU"],"uri":["http://zotero.org/users/59249/items/CPMMETAU"],"itemData":{"id":756,"type":"chapter","title":"Accelerating Scientists’ Knowledge Turns","container-title":"Knowledge Discovery, Knowledge Engineering and Knowledge Management","collection-title":"Communications in Computer and Information Science","collection-number":"348","publisher":"Springer Berlin Heidelberg","page":"3-25","source":"link.springer.com","abstract":"A “knowledge turn” is a cycle of a process by a professional, including the learning generated by the experience, deriving more good and leading to advance. The majority of scientific advances in the public domain result from collective efforts that depend on rapid exchange and effective reuse of results. We have powerful computational instruments, such as scientific workflows, coupled with widespread online information dissemination to accelerate knowledge cycles. However, turns between researchers continue to lag. In particular method obfuscation obstructs reproducibility. The exchange of “Research Objects” rather than articles proposes a technical solution; however the obstacles are mainly social ones that require the scientific community to rethink its current value systems for scholarship, data, methods and software.","URL":"http://link.springer.com/chapter/10.1007/978-3-642-37186-8_1","ISBN":"978-3-642-37185-1, 978-3-642-37186-8","author":[{"family":"Goble","given":"Carole"},{"family":"Roure","given":"David De"},{"family":"Bechhofer","given":"Sean"}],"editor":[{"family":"Fred","given":"Ana"},{"family":"Dietz","given":"Jan L. G."},{"family":"Liu","given":"Kecheng"},{"family":"Filipe","given":"Joaquim"}],"issued":{"date-parts":[["2013",1,1]]},"accessed":{"date-parts":[["2013",5,19]]}},"prefix":"e.g., "},{"id":3409,"uris":["http://zotero.org/users/59249/items/UXDP3KF3"],"uri":["http://zotero.org/users/59249/items/UXDP3KF3"],"itemData":{"id":3409,"type":"article-journal","title":"Transitive Credit as a Means to Address Social and Technological Concerns Stemming from Citation and Attribution of Digital Products","container-title":"Journal of Open Research Software","page":"e20","volume":"2","issue":"1","source":"CrossRef","DOI":"10.5334/jors.be","ISSN":"2049-9647","language":"en","author":[{"family":"Katz","given":"Daniel S."}],"issued":{"date-parts":[["2014",9,7]]},"accessed":{"date-parts":[["2014",8,29]]}}},{"id":253,"uris":["http://zotero.org/users/59249/items/5BR98QUE"],"uri":["http://zotero.org/users/59249/items/5BR98QUE"],"itemData":{"id":253,"type":"paper-conference","title":"RunMyCode.org: A novel dissemination and collaboration platform for executing published computational results","container-title":"2012 IEEE 8th International Conference on E-Science (e-Science)","page":"1-8","source":"IEEE Xplore","event":"2012 IEEE 8th International Conference on E-Science (e-Science)","abstract":"We believe computational science as practiced today suffers from a growing credibility gap - it is impossible to replicate most of the computational results presented at conferences or published in papers today. We argue that this crisis can be addressed by the open availability of the code and data that generated the results, in other words practicing reproducible computational science. In this paper we present a new computational infrastructure called RunMyCode.org that is designed to support published articles by providing a dissemination platform for the code and data that generated the their results. Published articles are given a companion webpage on the RunMyCode.org website from which a visitor can both download the associated code and data, and execute the code in the cloud directly through the RunMyCode.org website. This permits results to be verified through the companion webpage or on a user's local system. RunMyCode.org also permits a user to upload their own data to the companion webpage to check the code by running it on novel datasets. Through the creation of “coder pages” for each contributor to RunMyCode.org, we seek to facilitate social network-like interaction. Descriptive information appears on each coder page, including demographic data and other companion pages to which they made contributions. In this paper we motivate the rationale and functionality of RunMyCode.org and outline a vision of its future.","DOI":"10.1109/eScience.2012.6404455","shortTitle":"RunMyCode.org","author":[{"family":"Stodden","given":"Victoria"},{"family":"Hurlin","given":"C."},{"family":"Perignon","given":"C."}],"issued":{"date-parts":[["2012"]]}}}],"schema":"https://github.com/citation-style-language/schema/raw/master/csl-citation.json"} </w:instrText>
       </w:r>
       <w:r>
         <w:fldChar w:fldCharType="separate"/>
@@ -1638,7 +1638,7 @@
         <w:rPr>
           <w:noProof/>
         </w:rPr>
-        <w:t>(e.g., Goble, Roure, &amp; Bechhofer, 2013; Katz, 2013; Stodden, Hurlin, &amp; Perignon, 2012)</w:t>
+        <w:t>(e.g., Goble, Roure, &amp; Bechhofer, 2013; Katz, 2014; Stodden, Hurlin, &amp; Perignon, 2012)</w:t>
       </w:r>
       <w:r>
         <w:fldChar w:fldCharType="end"/>
@@ -1953,14 +1953,27 @@
       <w:r>
         <w:t xml:space="preserve">Table </w:t>
       </w:r>
-      <w:fldSimple w:instr=" SEQ Table \* ARABIC ">
-        <w:r>
-          <w:rPr>
-            <w:noProof/>
-          </w:rPr>
-          <w:t>1</w:t>
-        </w:r>
-      </w:fldSimple>
+      <w:r>
+        <w:fldChar w:fldCharType="begin"/>
+      </w:r>
+      <w:r>
+        <w:instrText xml:space="preserve"> SEQ Table \* ARABIC </w:instrText>
+      </w:r>
+      <w:r>
+        <w:fldChar w:fldCharType="separate"/>
+      </w:r>
+      <w:r>
+        <w:rPr>
+          <w:noProof/>
+        </w:rPr>
+        <w:t>1</w:t>
+      </w:r>
+      <w:r>
+        <w:rPr>
+          <w:noProof/>
+        </w:rPr>
+        <w:fldChar w:fldCharType="end"/>
+      </w:r>
       <w:bookmarkEnd w:id="3"/>
       <w:r>
         <w:t>: Summary of sample and sample frame</w:t>
@@ -2402,14 +2415,27 @@
         <w:lastRenderedPageBreak/>
         <w:t xml:space="preserve">Table </w:t>
       </w:r>
-      <w:fldSimple w:instr=" SEQ Table \* ARABIC ">
-        <w:r>
-          <w:rPr>
-            <w:noProof/>
-          </w:rPr>
-          <w:t>2</w:t>
-        </w:r>
-      </w:fldSimple>
+      <w:r>
+        <w:fldChar w:fldCharType="begin"/>
+      </w:r>
+      <w:r>
+        <w:instrText xml:space="preserve"> SEQ Table \* ARABIC </w:instrText>
+      </w:r>
+      <w:r>
+        <w:fldChar w:fldCharType="separate"/>
+      </w:r>
+      <w:r>
+        <w:rPr>
+          <w:noProof/>
+        </w:rPr>
+        <w:t>2</w:t>
+      </w:r>
+      <w:r>
+        <w:rPr>
+          <w:noProof/>
+        </w:rPr>
+        <w:fldChar w:fldCharType="end"/>
+      </w:r>
       <w:bookmarkEnd w:id="4"/>
       <w:r>
         <w:t>: Numbers of articles included from Tier 1 journals</w:t>
@@ -2966,14 +2992,27 @@
         <w:lastRenderedPageBreak/>
         <w:t xml:space="preserve">Table </w:t>
       </w:r>
-      <w:fldSimple w:instr=" SEQ Table \* ARABIC ">
-        <w:r>
-          <w:rPr>
-            <w:noProof/>
-          </w:rPr>
-          <w:t>3</w:t>
-        </w:r>
-      </w:fldSimple>
+      <w:r>
+        <w:fldChar w:fldCharType="begin"/>
+      </w:r>
+      <w:r>
+        <w:instrText xml:space="preserve"> SEQ Table \* ARABIC </w:instrText>
+      </w:r>
+      <w:r>
+        <w:fldChar w:fldCharType="separate"/>
+      </w:r>
+      <w:r>
+        <w:rPr>
+          <w:noProof/>
+        </w:rPr>
+        <w:t>3</w:t>
+      </w:r>
+      <w:r>
+        <w:rPr>
+          <w:noProof/>
+        </w:rPr>
+        <w:fldChar w:fldCharType="end"/>
+      </w:r>
       <w:bookmarkEnd w:id="9"/>
       <w:r>
         <w:t>: Coding scheme for mentions of software</w:t>
@@ -3727,14 +3766,27 @@
         <w:lastRenderedPageBreak/>
         <w:t xml:space="preserve">Table </w:t>
       </w:r>
-      <w:fldSimple w:instr=" SEQ Table \* ARABIC ">
-        <w:r>
-          <w:rPr>
-            <w:noProof/>
-          </w:rPr>
-          <w:t>4</w:t>
-        </w:r>
-      </w:fldSimple>
+      <w:r>
+        <w:fldChar w:fldCharType="begin"/>
+      </w:r>
+      <w:r>
+        <w:instrText xml:space="preserve"> SEQ Table \* ARABIC </w:instrText>
+      </w:r>
+      <w:r>
+        <w:fldChar w:fldCharType="separate"/>
+      </w:r>
+      <w:r>
+        <w:rPr>
+          <w:noProof/>
+        </w:rPr>
+        <w:t>4</w:t>
+      </w:r>
+      <w:r>
+        <w:rPr>
+          <w:noProof/>
+        </w:rPr>
+        <w:fldChar w:fldCharType="end"/>
+      </w:r>
       <w:bookmarkEnd w:id="10"/>
       <w:r>
         <w:t>: Additional codes for references in software mentions</w:t>
@@ -4061,14 +4113,27 @@
       <w:r>
         <w:t xml:space="preserve">Table </w:t>
       </w:r>
-      <w:fldSimple w:instr=" SEQ Table \* ARABIC ">
-        <w:r>
-          <w:rPr>
-            <w:noProof/>
-          </w:rPr>
-          <w:t>5</w:t>
-        </w:r>
-      </w:fldSimple>
+      <w:r>
+        <w:fldChar w:fldCharType="begin"/>
+      </w:r>
+      <w:r>
+        <w:instrText xml:space="preserve"> SEQ Table \* ARABIC </w:instrText>
+      </w:r>
+      <w:r>
+        <w:fldChar w:fldCharType="separate"/>
+      </w:r>
+      <w:r>
+        <w:rPr>
+          <w:noProof/>
+        </w:rPr>
+        <w:t>5</w:t>
+      </w:r>
+      <w:r>
+        <w:rPr>
+          <w:noProof/>
+        </w:rPr>
+        <w:fldChar w:fldCharType="end"/>
+      </w:r>
       <w:r>
         <w:t>: Codes for functions</w:t>
       </w:r>
@@ -5081,14 +5146,27 @@
       <w:r>
         <w:t xml:space="preserve">Figure </w:t>
       </w:r>
-      <w:fldSimple w:instr=" SEQ Figure \* ARABIC ">
-        <w:r>
-          <w:rPr>
-            <w:noProof/>
-          </w:rPr>
-          <w:t>1</w:t>
-        </w:r>
-      </w:fldSimple>
+      <w:r>
+        <w:fldChar w:fldCharType="begin"/>
+      </w:r>
+      <w:r>
+        <w:instrText xml:space="preserve"> SEQ Figure \* ARABIC </w:instrText>
+      </w:r>
+      <w:r>
+        <w:fldChar w:fldCharType="separate"/>
+      </w:r>
+      <w:r>
+        <w:rPr>
+          <w:noProof/>
+        </w:rPr>
+        <w:t>1</w:t>
+      </w:r>
+      <w:r>
+        <w:rPr>
+          <w:noProof/>
+        </w:rPr>
+        <w:fldChar w:fldCharType="end"/>
+      </w:r>
       <w:bookmarkEnd w:id="15"/>
       <w:r>
         <w:t>: Counts of mentions in articles, broken down by Impact Factor strata</w:t>
@@ -5268,14 +5346,27 @@
         <w:lastRenderedPageBreak/>
         <w:t xml:space="preserve">Table </w:t>
       </w:r>
-      <w:fldSimple w:instr=" SEQ Table \* ARABIC ">
-        <w:r>
-          <w:rPr>
-            <w:noProof/>
-          </w:rPr>
-          <w:t>6</w:t>
-        </w:r>
-      </w:fldSimple>
+      <w:r>
+        <w:fldChar w:fldCharType="begin"/>
+      </w:r>
+      <w:r>
+        <w:instrText xml:space="preserve"> SEQ Table \* ARABIC </w:instrText>
+      </w:r>
+      <w:r>
+        <w:fldChar w:fldCharType="separate"/>
+      </w:r>
+      <w:r>
+        <w:rPr>
+          <w:noProof/>
+        </w:rPr>
+        <w:t>6</w:t>
+      </w:r>
+      <w:r>
+        <w:rPr>
+          <w:noProof/>
+        </w:rPr>
+        <w:fldChar w:fldCharType="end"/>
+      </w:r>
       <w:bookmarkEnd w:id="16"/>
       <w:r>
         <w:t>: Types of software mentions in publications</w:t>
@@ -6065,14 +6156,27 @@
       <w:r>
         <w:t xml:space="preserve">Figure </w:t>
       </w:r>
-      <w:fldSimple w:instr=" SEQ Figure \* ARABIC ">
-        <w:r>
-          <w:rPr>
-            <w:noProof/>
-          </w:rPr>
-          <w:t>2</w:t>
-        </w:r>
-      </w:fldSimple>
+      <w:r>
+        <w:fldChar w:fldCharType="begin"/>
+      </w:r>
+      <w:r>
+        <w:instrText xml:space="preserve"> SEQ Figure \* ARABIC </w:instrText>
+      </w:r>
+      <w:r>
+        <w:fldChar w:fldCharType="separate"/>
+      </w:r>
+      <w:r>
+        <w:rPr>
+          <w:noProof/>
+        </w:rPr>
+        <w:t>2</w:t>
+      </w:r>
+      <w:r>
+        <w:rPr>
+          <w:noProof/>
+        </w:rPr>
+        <w:fldChar w:fldCharType="end"/>
+      </w:r>
       <w:r>
         <w:t>: Types of software mentions</w:t>
       </w:r>
@@ -6145,14 +6249,27 @@
       <w:r>
         <w:t xml:space="preserve">Figure </w:t>
       </w:r>
-      <w:fldSimple w:instr=" SEQ Figure \* ARABIC ">
-        <w:r>
-          <w:rPr>
-            <w:noProof/>
-          </w:rPr>
-          <w:t>3</w:t>
-        </w:r>
-      </w:fldSimple>
+      <w:r>
+        <w:fldChar w:fldCharType="begin"/>
+      </w:r>
+      <w:r>
+        <w:instrText xml:space="preserve"> SEQ Figure \* ARABIC </w:instrText>
+      </w:r>
+      <w:r>
+        <w:fldChar w:fldCharType="separate"/>
+      </w:r>
+      <w:r>
+        <w:rPr>
+          <w:noProof/>
+        </w:rPr>
+        <w:t>3</w:t>
+      </w:r>
+      <w:r>
+        <w:rPr>
+          <w:noProof/>
+        </w:rPr>
+        <w:fldChar w:fldCharType="end"/>
+      </w:r>
       <w:bookmarkEnd w:id="17"/>
       <w:r>
         <w:t>: Major software mention types by journal strata</w:t>
@@ -7100,26 +7217,37 @@
           </wp:inline>
         </w:drawing>
       </w:r>
-      <w:bookmarkStart w:id="21" w:name="_GoBack"/>
+    </w:p>
+    <w:p>
+      <w:pPr>
+        <w:pStyle w:val="Caption"/>
+      </w:pPr>
+      <w:bookmarkStart w:id="21" w:name="_Ref270151781"/>
+      <w:r>
+        <w:t xml:space="preserve">Figure </w:t>
+      </w:r>
+      <w:r>
+        <w:fldChar w:fldCharType="begin"/>
+      </w:r>
+      <w:r>
+        <w:instrText xml:space="preserve"> SEQ Figure \* ARABIC </w:instrText>
+      </w:r>
+      <w:r>
+        <w:fldChar w:fldCharType="separate"/>
+      </w:r>
+      <w:r>
+        <w:rPr>
+          <w:noProof/>
+        </w:rPr>
+        <w:t>4</w:t>
+      </w:r>
+      <w:r>
+        <w:rPr>
+          <w:noProof/>
+        </w:rPr>
+        <w:fldChar w:fldCharType="end"/>
+      </w:r>
       <w:bookmarkEnd w:id="21"/>
-    </w:p>
-    <w:p>
-      <w:pPr>
-        <w:pStyle w:val="Caption"/>
-      </w:pPr>
-      <w:bookmarkStart w:id="22" w:name="_Ref270151781"/>
-      <w:r>
-        <w:t xml:space="preserve">Figure </w:t>
-      </w:r>
-      <w:fldSimple w:instr=" SEQ Figure \* ARABIC ">
-        <w:r>
-          <w:rPr>
-            <w:noProof/>
-          </w:rPr>
-          <w:t>4</w:t>
-        </w:r>
-      </w:fldSimple>
-      <w:bookmarkEnd w:id="22"/>
       <w:r>
         <w:t>: Accessibility and reusability of software by strata</w:t>
       </w:r>
@@ -7130,8 +7258,8 @@
         <w:widowControl w:val="0"/>
         <w:contextualSpacing w:val="0"/>
       </w:pPr>
-      <w:bookmarkStart w:id="23" w:name="h.205c39kaboy1" w:colFirst="0" w:colLast="0"/>
-      <w:bookmarkEnd w:id="23"/>
+      <w:bookmarkStart w:id="22" w:name="h.205c39kaboy1" w:colFirst="0" w:colLast="0"/>
+      <w:bookmarkEnd w:id="22"/>
       <w:r>
         <w:t>Discussion</w:t>
       </w:r>
@@ -7278,8 +7406,8 @@
         <w:widowControl w:val="0"/>
         <w:contextualSpacing w:val="0"/>
       </w:pPr>
-      <w:bookmarkStart w:id="24" w:name="h.19ksdyujm55t" w:colFirst="0" w:colLast="0"/>
-      <w:bookmarkEnd w:id="24"/>
+      <w:bookmarkStart w:id="23" w:name="h.19ksdyujm55t" w:colFirst="0" w:colLast="0"/>
+      <w:bookmarkEnd w:id="23"/>
       <w:r>
         <w:t>What is to be done?</w:t>
       </w:r>
@@ -7603,7 +7731,7 @@
         <w:fldChar w:fldCharType="begin"/>
       </w:r>
       <w:r>
-        <w:instrText xml:space="preserve"> ADDIN ZOTERO_ITEM CSL_CITATION {"citationID":"dtzp1xXQ","properties":{"formattedCitation":"(2013)","plainCitation":"(2013)"},"citationItems":[{"id":1070,"uris":["http://zotero.org/users/59249/items/H2M55KGZ"],"uri":["http://zotero.org/users/59249/items/H2M55KGZ"],"itemData":{"id":1070,"type":"paper-conference","title":"Citation and Attribution of Digital Products: Social and Technological Concerns","container-title":"Papers presented at WSSSPE (Working towards Sustainable Software for Science: Practice and Experiences) at Supercomputing 2013","publisher-place":"Denver, CO","event-place":"Denver, CO","abstract":"The pursuit of science increasingly relies on activities that facilitate science but are not currently rewarded or recognized. Of particular concern are the sharing of data; development of common data resources, software, and methodologies; and annotation of data and publications. This situation has been documented in a number of recent reports that focus on changing needs and mechanisms for attribution and citation of digital products, from the use of alternative metrics that track popularity, to work on data.\nTo promote such activities, we must develop mechanisms for assigning credit, facilitate the appropriate attribution of research outcomes, devise incentives for activities that facilitate research, and allocate funds to maximize return on investment. In this article, I introduce the idea of transitive credit, which addresses the issue of crediting indirect contributions, and discuss potential solutions to these other problems.\n \n(submitted to Workshop on Sustainable Scientific Software: Practice and Experience - WSSSPE)","DOI":"10.6084/m9.figshare.791606","author":[{"family":"Katz","given":"Daniel S."}],"issued":{"date-parts":[["2013",9,8]]},"accessed":{"date-parts":[["2014",2,21]]}},"suppress-author":true}],"schema":"https://github.com/citation-style-language/schema/raw/master/csl-citation.json"} </w:instrText>
+        <w:instrText xml:space="preserve"> ADDIN ZOTERO_ITEM CSL_CITATION {"citationID":"Au6DBSH4","properties":{"formattedCitation":"(2014)","plainCitation":"(2014)"},"citationItems":[{"id":3409,"uris":["http://zotero.org/users/59249/items/UXDP3KF3"],"uri":["http://zotero.org/users/59249/items/UXDP3KF3"],"itemData":{"id":3409,"type":"article-journal","title":"Transitive Credit as a Means to Address Social and Technological Concerns Stemming from Citation and Attribution of Digital Products","container-title":"Journal of Open Research Software","page":"e20","volume":"2","issue":"1","source":"CrossRef","DOI":"10.5334/jors.be","ISSN":"2049-9647","language":"en","author":[{"family":"Katz","given":"Daniel S."}],"issued":{"date-parts":[["2014",9,7]]},"accessed":{"date-parts":[["2014",8,29]]}},"suppress-author":true}],"schema":"https://github.com/citation-style-language/schema/raw/master/csl-citation.json"} </w:instrText>
       </w:r>
       <w:r>
         <w:fldChar w:fldCharType="separate"/>
@@ -7612,7 +7740,7 @@
         <w:rPr>
           <w:noProof/>
         </w:rPr>
-        <w:t>(2013)</w:t>
+        <w:t>(2014)</w:t>
       </w:r>
       <w:r>
         <w:fldChar w:fldCharType="end"/>
@@ -7740,7 +7868,7 @@
       </w:r>
       <w:r>
         <w:rPr>
-          <w:vertAlign w:val="superscript"/>
+          <w:rStyle w:val="FootnoteReference"/>
         </w:rPr>
         <w:footnoteReference w:id="1"/>
       </w:r>
@@ -7749,7 +7877,7 @@
       </w:r>
       <w:r>
         <w:rPr>
-          <w:vertAlign w:val="superscript"/>
+          <w:rStyle w:val="FootnoteReference"/>
         </w:rPr>
         <w:footnoteReference w:id="2"/>
       </w:r>
@@ -7972,8 +8100,8 @@
         <w:widowControl w:val="0"/>
         <w:contextualSpacing w:val="0"/>
       </w:pPr>
-      <w:bookmarkStart w:id="25" w:name="h.4xrdh6tylsr7" w:colFirst="0" w:colLast="0"/>
-      <w:bookmarkEnd w:id="25"/>
+      <w:bookmarkStart w:id="24" w:name="h.4xrdh6tylsr7" w:colFirst="0" w:colLast="0"/>
+      <w:bookmarkEnd w:id="24"/>
       <w:r>
         <w:t>Conclusion and Future research</w:t>
       </w:r>
@@ -8017,11 +8145,7 @@
         <w:widowControl w:val="0"/>
       </w:pPr>
       <w:r>
-        <w:t xml:space="preserve">There are a great number of interesting research questions that ought to be pursued. Certainly efforts are needed in the design of improved software citation approaches. This is especially true with regards to such approaches potential influence on collaboration. For example, how does the re-use of the publication system through “software papers” as requested citations influence the willingness of developers to cooperate?  How might a software citation system acknowledge the many contributors to software dependencies on which user-facing components are built (in-direct crediting)? Can scholarly articles bear the sheer amount of </w:t>
-      </w:r>
-      <w:r>
-        <w:lastRenderedPageBreak/>
-        <w:t>citations that such a system would call for, or are systems outside papers themselves called for? Who might provide, and fund, such systems? Further, we know little about how scientists reason about what ought to be cited and how they make these decisions. Such behavioral questions are crucial and closely related to the open questions of how best to influence scientists and therefore make useful change in the diverse and often inadequate practices reported in this paper.</w:t>
+        <w:t>There are a great number of interesting research questions that ought to be pursued. Certainly efforts are needed in the design of improved software citation approaches. This is especially true with regards to such approaches potential influence on collaboration. For example, how does the re-use of the publication system through “software papers” as requested citations influence the willingness of developers to cooperate?  How might a software citation system acknowledge the many contributors to software dependencies on which user-facing components are built (in-direct crediting)? Can scholarly articles bear the sheer amount of citations that such a system would call for, or are systems outside papers themselves called for? Who might provide, and fund, such systems? Further, we know little about how scientists reason about what ought to be cited and how they make these decisions. Such behavioral questions are crucial and closely related to the open questions of how best to influence scientists and therefore make useful change in the diverse and often inadequate practices reported in this paper.</w:t>
       </w:r>
     </w:p>
     <w:p>
@@ -8176,13 +8300,7 @@
         <w:t>Catherine Grady</w:t>
       </w:r>
       <w:r>
-        <w:t xml:space="preserve"> for her assistance with c</w:t>
-      </w:r>
-      <w:r>
-        <w:t>ontent analysis</w:t>
-      </w:r>
-      <w:r>
-        <w:t>.</w:t>
+        <w:t xml:space="preserve"> for her assistance with content analysis.</w:t>
       </w:r>
     </w:p>
     <w:p>
@@ -8233,13 +8351,7 @@
         <w:widowControl w:val="0"/>
       </w:pPr>
       <w:r>
-        <w:t>This material is based upon work supported by the National Scie</w:t>
-      </w:r>
-      <w:r>
-        <w:t xml:space="preserve">nce Foundation under Grant No. </w:t>
-      </w:r>
-      <w:r>
-        <w:t>SMA-1064209.</w:t>
+        <w:t>This material is based upon work supported by the National Science Foundation under Grant No. SMA-1064209.</w:t>
       </w:r>
     </w:p>
     <w:p>
@@ -8267,7 +8379,6 @@
         <w:pStyle w:val="Heading1"/>
       </w:pPr>
       <w:r>
-        <w:lastRenderedPageBreak/>
         <w:t>References</w:t>
       </w:r>
     </w:p>
@@ -8799,11 +8910,19 @@
           <w:color w:val="auto"/>
         </w:rPr>
       </w:pPr>
-      <w:r>
-        <w:rPr>
-          <w:color w:val="auto"/>
-        </w:rPr>
-        <w:t xml:space="preserve">Katz, D. S. (2013). Citation and Attribution of Digital Products: Social and Technological Concerns. In </w:t>
+      <w:bookmarkStart w:id="25" w:name="_GoBack"/>
+      <w:r>
+        <w:rPr>
+          <w:color w:val="auto"/>
+        </w:rPr>
+        <w:t>Katz</w:t>
+      </w:r>
+      <w:bookmarkEnd w:id="25"/>
+      <w:r>
+        <w:rPr>
+          <w:color w:val="auto"/>
+        </w:rPr>
+        <w:t xml:space="preserve">, D. S. (2014). Transitive Credit as a Means to Address Social and Technological Concerns Stemming from Citation and Attribution of Digital Products. </w:t>
       </w:r>
       <w:r>
         <w:rPr>
@@ -8811,27 +8930,13 @@
           <w:iCs/>
           <w:color w:val="auto"/>
         </w:rPr>
-        <w:t>Papers presented at WSSSPE (Working towards Sustainable Software for Science: Practice and Experiences) at Supercomputing 2013</w:t>
-      </w:r>
-      <w:r>
-        <w:rPr>
-          <w:color w:val="auto"/>
-        </w:rPr>
-        <w:t>. Denver, CO. doi:10.6084/m9.figshare.791606</w:t>
-      </w:r>
-    </w:p>
-    <w:p>
-      <w:pPr>
-        <w:pStyle w:val="Bibliography"/>
-        <w:rPr>
-          <w:color w:val="auto"/>
-        </w:rPr>
-      </w:pPr>
-      <w:r>
-        <w:rPr>
-          <w:color w:val="auto"/>
-        </w:rPr>
-        <w:t xml:space="preserve">Katz, D. S., Choi, S.-C. T., Lapp, H., Maheshwari, K., Löffler, F., Turk, M., … Venters, C. (2014). Summary of the First Workshop on Sustainable Software for Science: Practice and Experiences (WSSSPE1). </w:t>
+        <w:t>Journal of Open Research Software</w:t>
+      </w:r>
+      <w:r>
+        <w:rPr>
+          <w:color w:val="auto"/>
+        </w:rPr>
+        <w:t xml:space="preserve">, </w:t>
       </w:r>
       <w:r>
         <w:rPr>
@@ -8839,13 +8944,27 @@
           <w:iCs/>
           <w:color w:val="auto"/>
         </w:rPr>
-        <w:t>Journal of Open Research Software</w:t>
-      </w:r>
-      <w:r>
-        <w:rPr>
-          <w:color w:val="auto"/>
-        </w:rPr>
-        <w:t xml:space="preserve">, </w:t>
+        <w:t>2</w:t>
+      </w:r>
+      <w:r>
+        <w:rPr>
+          <w:color w:val="auto"/>
+        </w:rPr>
+        <w:t>(1), e20. doi:10.5334/jors.be</w:t>
+      </w:r>
+    </w:p>
+    <w:p>
+      <w:pPr>
+        <w:pStyle w:val="Bibliography"/>
+        <w:rPr>
+          <w:color w:val="auto"/>
+        </w:rPr>
+      </w:pPr>
+      <w:r>
+        <w:rPr>
+          <w:color w:val="auto"/>
+        </w:rPr>
+        <w:t xml:space="preserve">Katz, D. S., Choi, S.-C. T., Lapp, H., Maheshwari, K., Löffler, F., Turk, M., … Venters, C. (2014). Summary of the First Workshop on Sustainable Software for Science: Practice and Experiences (WSSSPE1). </w:t>
       </w:r>
       <w:r>
         <w:rPr>
@@ -8853,27 +8972,13 @@
           <w:iCs/>
           <w:color w:val="auto"/>
         </w:rPr>
-        <w:t>2</w:t>
-      </w:r>
-      <w:r>
-        <w:rPr>
-          <w:color w:val="auto"/>
-        </w:rPr>
-        <w:t>(1). doi:10.5334/jors.an</w:t>
-      </w:r>
-    </w:p>
-    <w:p>
-      <w:pPr>
-        <w:pStyle w:val="Bibliography"/>
-        <w:rPr>
-          <w:color w:val="auto"/>
-        </w:rPr>
-      </w:pPr>
-      <w:r>
-        <w:rPr>
-          <w:color w:val="auto"/>
-        </w:rPr>
-        <w:t xml:space="preserve">King, G. (1995). Replication, Replication. </w:t>
+        <w:t>Journal of Open Research Software</w:t>
+      </w:r>
+      <w:r>
+        <w:rPr>
+          <w:color w:val="auto"/>
+        </w:rPr>
+        <w:t xml:space="preserve">, </w:t>
       </w:r>
       <w:r>
         <w:rPr>
@@ -8881,13 +8986,13 @@
           <w:iCs/>
           <w:color w:val="auto"/>
         </w:rPr>
-        <w:t>Political Science &amp; Politics</w:t>
-      </w:r>
-      <w:r>
-        <w:rPr>
-          <w:color w:val="auto"/>
-        </w:rPr>
-        <w:t>, 444–452.</w:t>
+        <w:t>2</w:t>
+      </w:r>
+      <w:r>
+        <w:rPr>
+          <w:color w:val="auto"/>
+        </w:rPr>
+        <w:t>(1). doi:10.5334/jors.an</w:t>
       </w:r>
     </w:p>
     <w:p>
@@ -8901,7 +9006,7 @@
         <w:rPr>
           <w:color w:val="auto"/>
         </w:rPr>
-        <w:t xml:space="preserve">Koehler, W. (1999). An analysis of web page and web site constancy and permanence. </w:t>
+        <w:t xml:space="preserve">King, G. (1995). Replication, Replication. </w:t>
       </w:r>
       <w:r>
         <w:rPr>
@@ -8909,13 +9014,27 @@
           <w:iCs/>
           <w:color w:val="auto"/>
         </w:rPr>
-        <w:t>Journal of the American Society for Information Science</w:t>
-      </w:r>
-      <w:r>
-        <w:rPr>
-          <w:color w:val="auto"/>
-        </w:rPr>
-        <w:t xml:space="preserve">, </w:t>
+        <w:t>Political Science &amp; Politics</w:t>
+      </w:r>
+      <w:r>
+        <w:rPr>
+          <w:color w:val="auto"/>
+        </w:rPr>
+        <w:t>, 444–452.</w:t>
+      </w:r>
+    </w:p>
+    <w:p>
+      <w:pPr>
+        <w:pStyle w:val="Bibliography"/>
+        <w:rPr>
+          <w:color w:val="auto"/>
+        </w:rPr>
+      </w:pPr>
+      <w:r>
+        <w:rPr>
+          <w:color w:val="auto"/>
+        </w:rPr>
+        <w:t xml:space="preserve">Koehler, W. (1999). An analysis of web page and web site constancy and permanence. </w:t>
       </w:r>
       <w:r>
         <w:rPr>
@@ -8923,27 +9042,13 @@
           <w:iCs/>
           <w:color w:val="auto"/>
         </w:rPr>
-        <w:t>50</w:t>
-      </w:r>
-      <w:r>
-        <w:rPr>
-          <w:color w:val="auto"/>
-        </w:rPr>
-        <w:t>(2), 162–180. doi:10.1002/(SICI)1097-4571(1999)50:2&lt;162::AID-ASI7&gt;3.0.CO;2-B</w:t>
-      </w:r>
-    </w:p>
-    <w:p>
-      <w:pPr>
-        <w:pStyle w:val="Bibliography"/>
-        <w:rPr>
-          <w:color w:val="auto"/>
-        </w:rPr>
-      </w:pPr>
-      <w:r>
-        <w:rPr>
-          <w:color w:val="auto"/>
-        </w:rPr>
-        <w:t xml:space="preserve">Konkiel, S. (2013). Tracking citations and altmetrics for research data: Challenges and opportunities. </w:t>
+        <w:t>Journal of the American Society for Information Science</w:t>
+      </w:r>
+      <w:r>
+        <w:rPr>
+          <w:color w:val="auto"/>
+        </w:rPr>
+        <w:t xml:space="preserve">, </w:t>
       </w:r>
       <w:r>
         <w:rPr>
@@ -8951,13 +9056,27 @@
           <w:iCs/>
           <w:color w:val="auto"/>
         </w:rPr>
-        <w:t>Bulletin of the American Society for Information Science and Technology</w:t>
-      </w:r>
-      <w:r>
-        <w:rPr>
-          <w:color w:val="auto"/>
-        </w:rPr>
-        <w:t xml:space="preserve">, </w:t>
+        <w:t>50</w:t>
+      </w:r>
+      <w:r>
+        <w:rPr>
+          <w:color w:val="auto"/>
+        </w:rPr>
+        <w:t>(2), 162–180. doi:10.1002/(SICI)1097-4571(1999)50:2&lt;162::AID-ASI7&gt;3.0.CO;2-B</w:t>
+      </w:r>
+    </w:p>
+    <w:p>
+      <w:pPr>
+        <w:pStyle w:val="Bibliography"/>
+        <w:rPr>
+          <w:color w:val="auto"/>
+        </w:rPr>
+      </w:pPr>
+      <w:r>
+        <w:rPr>
+          <w:color w:val="auto"/>
+        </w:rPr>
+        <w:t xml:space="preserve">Konkiel, S. (2013). Tracking citations and altmetrics for research data: Challenges and opportunities. </w:t>
       </w:r>
       <w:r>
         <w:rPr>
@@ -8965,27 +9084,13 @@
           <w:iCs/>
           <w:color w:val="auto"/>
         </w:rPr>
-        <w:t>39</w:t>
-      </w:r>
-      <w:r>
-        <w:rPr>
-          <w:color w:val="auto"/>
-        </w:rPr>
-        <w:t>(6), 27–32. doi:10.1002/bult.2013.1720390610</w:t>
-      </w:r>
-    </w:p>
-    <w:p>
-      <w:pPr>
-        <w:pStyle w:val="Bibliography"/>
-        <w:rPr>
-          <w:color w:val="auto"/>
-        </w:rPr>
-      </w:pPr>
-      <w:r>
-        <w:rPr>
-          <w:color w:val="auto"/>
-        </w:rPr>
-        <w:t xml:space="preserve">Lawrence, S. (2001). Online or Invisible? </w:t>
+        <w:t>Bulletin of the American Society for Information Science and Technology</w:t>
+      </w:r>
+      <w:r>
+        <w:rPr>
+          <w:color w:val="auto"/>
+        </w:rPr>
+        <w:t xml:space="preserve">, </w:t>
       </w:r>
       <w:r>
         <w:rPr>
@@ -8993,13 +9098,27 @@
           <w:iCs/>
           <w:color w:val="auto"/>
         </w:rPr>
-        <w:t>Nature</w:t>
-      </w:r>
-      <w:r>
-        <w:rPr>
-          <w:color w:val="auto"/>
-        </w:rPr>
-        <w:t xml:space="preserve">, </w:t>
+        <w:t>39</w:t>
+      </w:r>
+      <w:r>
+        <w:rPr>
+          <w:color w:val="auto"/>
+        </w:rPr>
+        <w:t>(6), 27–32. doi:10.1002/bult.2013.1720390610</w:t>
+      </w:r>
+    </w:p>
+    <w:p>
+      <w:pPr>
+        <w:pStyle w:val="Bibliography"/>
+        <w:rPr>
+          <w:color w:val="auto"/>
+        </w:rPr>
+      </w:pPr>
+      <w:r>
+        <w:rPr>
+          <w:color w:val="auto"/>
+        </w:rPr>
+        <w:t xml:space="preserve">Lawrence, S. (2001). Online or Invisible? </w:t>
       </w:r>
       <w:r>
         <w:rPr>
@@ -9007,27 +9126,13 @@
           <w:iCs/>
           <w:color w:val="auto"/>
         </w:rPr>
-        <w:t>411</w:t>
-      </w:r>
-      <w:r>
-        <w:rPr>
-          <w:color w:val="auto"/>
-        </w:rPr>
-        <w:t>(6837).</w:t>
-      </w:r>
-    </w:p>
-    <w:p>
-      <w:pPr>
-        <w:pStyle w:val="Bibliography"/>
-        <w:rPr>
-          <w:color w:val="auto"/>
-        </w:rPr>
-      </w:pPr>
-      <w:r>
-        <w:rPr>
-          <w:color w:val="auto"/>
-        </w:rPr>
-        <w:t xml:space="preserve">Lipetz, B. (1965). Improvement of the Selectivity of Citation Indexes to Science Literature Through Inclusion of Citation Relationship Indicators. </w:t>
+        <w:t>Nature</w:t>
+      </w:r>
+      <w:r>
+        <w:rPr>
+          <w:color w:val="auto"/>
+        </w:rPr>
+        <w:t xml:space="preserve">, </w:t>
       </w:r>
       <w:r>
         <w:rPr>
@@ -9035,13 +9140,27 @@
           <w:iCs/>
           <w:color w:val="auto"/>
         </w:rPr>
-        <w:t>American Documentation</w:t>
-      </w:r>
-      <w:r>
-        <w:rPr>
-          <w:color w:val="auto"/>
-        </w:rPr>
-        <w:t xml:space="preserve">, </w:t>
+        <w:t>411</w:t>
+      </w:r>
+      <w:r>
+        <w:rPr>
+          <w:color w:val="auto"/>
+        </w:rPr>
+        <w:t>(6837).</w:t>
+      </w:r>
+    </w:p>
+    <w:p>
+      <w:pPr>
+        <w:pStyle w:val="Bibliography"/>
+        <w:rPr>
+          <w:color w:val="auto"/>
+        </w:rPr>
+      </w:pPr>
+      <w:r>
+        <w:rPr>
+          <w:color w:val="auto"/>
+        </w:rPr>
+        <w:t xml:space="preserve">Lipetz, B. (1965). Improvement of the Selectivity of Citation Indexes to Science Literature Through Inclusion of Citation Relationship Indicators. </w:t>
       </w:r>
       <w:r>
         <w:rPr>
@@ -9049,27 +9168,13 @@
           <w:iCs/>
           <w:color w:val="auto"/>
         </w:rPr>
-        <w:t>16</w:t>
-      </w:r>
-      <w:r>
-        <w:rPr>
-          <w:color w:val="auto"/>
-        </w:rPr>
-        <w:t>(2).</w:t>
-      </w:r>
-    </w:p>
-    <w:p>
-      <w:pPr>
-        <w:pStyle w:val="Bibliography"/>
-        <w:rPr>
-          <w:color w:val="auto"/>
-        </w:rPr>
-      </w:pPr>
-      <w:r>
-        <w:rPr>
-          <w:color w:val="auto"/>
-        </w:rPr>
-        <w:t xml:space="preserve">Loo, M. P. J. van der. (2014). The stringdist package for approximate string matching. </w:t>
+        <w:t>American Documentation</w:t>
+      </w:r>
+      <w:r>
+        <w:rPr>
+          <w:color w:val="auto"/>
+        </w:rPr>
+        <w:t xml:space="preserve">, </w:t>
       </w:r>
       <w:r>
         <w:rPr>
@@ -9077,13 +9182,27 @@
           <w:iCs/>
           <w:color w:val="auto"/>
         </w:rPr>
-        <w:t>The R Journal</w:t>
-      </w:r>
-      <w:r>
-        <w:rPr>
-          <w:color w:val="auto"/>
-        </w:rPr>
-        <w:t xml:space="preserve">, </w:t>
+        <w:t>16</w:t>
+      </w:r>
+      <w:r>
+        <w:rPr>
+          <w:color w:val="auto"/>
+        </w:rPr>
+        <w:t>(2).</w:t>
+      </w:r>
+    </w:p>
+    <w:p>
+      <w:pPr>
+        <w:pStyle w:val="Bibliography"/>
+        <w:rPr>
+          <w:color w:val="auto"/>
+        </w:rPr>
+      </w:pPr>
+      <w:r>
+        <w:rPr>
+          <w:color w:val="auto"/>
+        </w:rPr>
+        <w:t xml:space="preserve">Loo, M. P. J. van der. (2014). The stringdist package for approximate string matching. </w:t>
       </w:r>
       <w:r>
         <w:rPr>
@@ -9091,27 +9210,13 @@
           <w:iCs/>
           <w:color w:val="auto"/>
         </w:rPr>
-        <w:t>6</w:t>
-      </w:r>
-      <w:r>
-        <w:rPr>
-          <w:color w:val="auto"/>
-        </w:rPr>
-        <w:t>(1), xx–xx.</w:t>
-      </w:r>
-    </w:p>
-    <w:p>
-      <w:pPr>
-        <w:pStyle w:val="Bibliography"/>
-        <w:rPr>
-          <w:color w:val="auto"/>
-        </w:rPr>
-      </w:pPr>
-      <w:r>
-        <w:rPr>
-          <w:color w:val="auto"/>
-        </w:rPr>
-        <w:t xml:space="preserve">Mayernik, M. S. (2012). Data citation initiatives and issues. </w:t>
+        <w:t>The R Journal</w:t>
+      </w:r>
+      <w:r>
+        <w:rPr>
+          <w:color w:val="auto"/>
+        </w:rPr>
+        <w:t xml:space="preserve">, </w:t>
       </w:r>
       <w:r>
         <w:rPr>
@@ -9119,13 +9224,27 @@
           <w:iCs/>
           <w:color w:val="auto"/>
         </w:rPr>
-        <w:t>Bulletin of the American Society for Information Science and Technology</w:t>
-      </w:r>
-      <w:r>
-        <w:rPr>
-          <w:color w:val="auto"/>
-        </w:rPr>
-        <w:t xml:space="preserve">, </w:t>
+        <w:t>6</w:t>
+      </w:r>
+      <w:r>
+        <w:rPr>
+          <w:color w:val="auto"/>
+        </w:rPr>
+        <w:t>(1), xx–xx.</w:t>
+      </w:r>
+    </w:p>
+    <w:p>
+      <w:pPr>
+        <w:pStyle w:val="Bibliography"/>
+        <w:rPr>
+          <w:color w:val="auto"/>
+        </w:rPr>
+      </w:pPr>
+      <w:r>
+        <w:rPr>
+          <w:color w:val="auto"/>
+        </w:rPr>
+        <w:t xml:space="preserve">Mayernik, M. S. (2012). Data citation initiatives and issues. </w:t>
       </w:r>
       <w:r>
         <w:rPr>
@@ -9133,27 +9252,13 @@
           <w:iCs/>
           <w:color w:val="auto"/>
         </w:rPr>
-        <w:t>38</w:t>
-      </w:r>
-      <w:r>
-        <w:rPr>
-          <w:color w:val="auto"/>
-        </w:rPr>
-        <w:t>(5), 23–28. doi:10.1002/bult.2012.1720380508</w:t>
-      </w:r>
-    </w:p>
-    <w:p>
-      <w:pPr>
-        <w:pStyle w:val="Bibliography"/>
-        <w:rPr>
-          <w:color w:val="auto"/>
-        </w:rPr>
-      </w:pPr>
-      <w:r>
-        <w:rPr>
-          <w:color w:val="auto"/>
-        </w:rPr>
-        <w:t xml:space="preserve">McConahy, A., Eisenbraun, B., Howison, J., Herbsleb, J. D., &amp; Sliz, P. (2012). Techniques for Monitoring Runtime Architectures of Socio-technical Ecosystems. In </w:t>
+        <w:t>Bulletin of the American Society for Information Science and Technology</w:t>
+      </w:r>
+      <w:r>
+        <w:rPr>
+          <w:color w:val="auto"/>
+        </w:rPr>
+        <w:t xml:space="preserve">, </w:t>
       </w:r>
       <w:r>
         <w:rPr>
@@ -9161,13 +9266,13 @@
           <w:iCs/>
           <w:color w:val="auto"/>
         </w:rPr>
-        <w:t>Workshop on Data-Intensive Collaboration in Science and Engineering (CSCW 2012)</w:t>
-      </w:r>
-      <w:r>
-        <w:rPr>
-          <w:color w:val="auto"/>
-        </w:rPr>
-        <w:t>.</w:t>
+        <w:t>38</w:t>
+      </w:r>
+      <w:r>
+        <w:rPr>
+          <w:color w:val="auto"/>
+        </w:rPr>
+        <w:t>(5), 23–28. doi:10.1002/bult.2012.1720380508</w:t>
       </w:r>
     </w:p>
     <w:p>
@@ -9181,7 +9286,7 @@
         <w:rPr>
           <w:color w:val="auto"/>
         </w:rPr>
-        <w:t xml:space="preserve">McCullough, B. D., McGeary, K. A., &amp; Harrison, T. D. (2006). Lessons from the JMCB Archive. </w:t>
+        <w:t xml:space="preserve">McConahy, A., Eisenbraun, B., Howison, J., Herbsleb, J. D., &amp; Sliz, P. (2012). Techniques for Monitoring Runtime Architectures of Socio-technical Ecosystems. In </w:t>
       </w:r>
       <w:r>
         <w:rPr>
@@ -9189,13 +9294,27 @@
           <w:iCs/>
           <w:color w:val="auto"/>
         </w:rPr>
-        <w:t>Journal of Money, Credit, and Banking</w:t>
-      </w:r>
-      <w:r>
-        <w:rPr>
-          <w:color w:val="auto"/>
-        </w:rPr>
-        <w:t xml:space="preserve">, </w:t>
+        <w:t>Workshop on Data-Intensive Collaboration in Science and Engineering (CSCW 2012)</w:t>
+      </w:r>
+      <w:r>
+        <w:rPr>
+          <w:color w:val="auto"/>
+        </w:rPr>
+        <w:t>.</w:t>
+      </w:r>
+    </w:p>
+    <w:p>
+      <w:pPr>
+        <w:pStyle w:val="Bibliography"/>
+        <w:rPr>
+          <w:color w:val="auto"/>
+        </w:rPr>
+      </w:pPr>
+      <w:r>
+        <w:rPr>
+          <w:color w:val="auto"/>
+        </w:rPr>
+        <w:t xml:space="preserve">McCullough, B. D., McGeary, K. A., &amp; Harrison, T. D. (2006). Lessons from the JMCB Archive. </w:t>
       </w:r>
       <w:r>
         <w:rPr>
@@ -9203,27 +9322,13 @@
           <w:iCs/>
           <w:color w:val="auto"/>
         </w:rPr>
-        <w:t>38</w:t>
-      </w:r>
-      <w:r>
-        <w:rPr>
-          <w:color w:val="auto"/>
-        </w:rPr>
-        <w:t>(4), 1093–1107.</w:t>
-      </w:r>
-    </w:p>
-    <w:p>
-      <w:pPr>
-        <w:pStyle w:val="Bibliography"/>
-        <w:rPr>
-          <w:color w:val="auto"/>
-        </w:rPr>
-      </w:pPr>
-      <w:r>
-        <w:rPr>
-          <w:color w:val="auto"/>
-        </w:rPr>
-        <w:t xml:space="preserve">McLennan, M., &amp; Kennell, R. (2010). HUBzero: A Platform for Dissemination and Collaboration in Computational Science and Engineering. </w:t>
+        <w:t>Journal of Money, Credit, and Banking</w:t>
+      </w:r>
+      <w:r>
+        <w:rPr>
+          <w:color w:val="auto"/>
+        </w:rPr>
+        <w:t xml:space="preserve">, </w:t>
       </w:r>
       <w:r>
         <w:rPr>
@@ -9231,13 +9336,27 @@
           <w:iCs/>
           <w:color w:val="auto"/>
         </w:rPr>
-        <w:t>Computing in Science &amp; Engineering</w:t>
-      </w:r>
-      <w:r>
-        <w:rPr>
-          <w:color w:val="auto"/>
-        </w:rPr>
-        <w:t xml:space="preserve">, </w:t>
+        <w:t>38</w:t>
+      </w:r>
+      <w:r>
+        <w:rPr>
+          <w:color w:val="auto"/>
+        </w:rPr>
+        <w:t>(4), 1093–1107.</w:t>
+      </w:r>
+    </w:p>
+    <w:p>
+      <w:pPr>
+        <w:pStyle w:val="Bibliography"/>
+        <w:rPr>
+          <w:color w:val="auto"/>
+        </w:rPr>
+      </w:pPr>
+      <w:r>
+        <w:rPr>
+          <w:color w:val="auto"/>
+        </w:rPr>
+        <w:t xml:space="preserve">McLennan, M., &amp; Kennell, R. (2010). HUBzero: A Platform for Dissemination and Collaboration in Computational Science and Engineering. </w:t>
       </w:r>
       <w:r>
         <w:rPr>
@@ -9245,27 +9364,13 @@
           <w:iCs/>
           <w:color w:val="auto"/>
         </w:rPr>
-        <w:t>12</w:t>
-      </w:r>
-      <w:r>
-        <w:rPr>
-          <w:color w:val="auto"/>
-        </w:rPr>
-        <w:t>(2), 48–53. doi:10.1109/MCSE.2010.41</w:t>
-      </w:r>
-    </w:p>
-    <w:p>
-      <w:pPr>
-        <w:pStyle w:val="Bibliography"/>
-        <w:rPr>
-          <w:color w:val="auto"/>
-        </w:rPr>
-      </w:pPr>
-      <w:r>
-        <w:rPr>
-          <w:color w:val="auto"/>
-        </w:rPr>
-        <w:t xml:space="preserve">Mooney, H., &amp; Newton, M. (2012). The Anatomy of a Data Citation: Discovery, Reuse, and Credit. </w:t>
+        <w:t>Computing in Science &amp; Engineering</w:t>
+      </w:r>
+      <w:r>
+        <w:rPr>
+          <w:color w:val="auto"/>
+        </w:rPr>
+        <w:t xml:space="preserve">, </w:t>
       </w:r>
       <w:r>
         <w:rPr>
@@ -9273,13 +9378,27 @@
           <w:iCs/>
           <w:color w:val="auto"/>
         </w:rPr>
-        <w:t>Journal of Librarianship &amp; Scholarly Communication</w:t>
-      </w:r>
-      <w:r>
-        <w:rPr>
-          <w:color w:val="auto"/>
-        </w:rPr>
-        <w:t xml:space="preserve">, </w:t>
+        <w:t>12</w:t>
+      </w:r>
+      <w:r>
+        <w:rPr>
+          <w:color w:val="auto"/>
+        </w:rPr>
+        <w:t>(2), 48–53. doi:10.1109/MCSE.2010.41</w:t>
+      </w:r>
+    </w:p>
+    <w:p>
+      <w:pPr>
+        <w:pStyle w:val="Bibliography"/>
+        <w:rPr>
+          <w:color w:val="auto"/>
+        </w:rPr>
+      </w:pPr>
+      <w:r>
+        <w:rPr>
+          <w:color w:val="auto"/>
+        </w:rPr>
+        <w:t xml:space="preserve">Mooney, H., &amp; Newton, M. (2012). The Anatomy of a Data Citation: Discovery, Reuse, and Credit. </w:t>
       </w:r>
       <w:r>
         <w:rPr>
@@ -9287,27 +9406,13 @@
           <w:iCs/>
           <w:color w:val="auto"/>
         </w:rPr>
-        <w:t>1</w:t>
-      </w:r>
-      <w:r>
-        <w:rPr>
-          <w:color w:val="auto"/>
-        </w:rPr>
-        <w:t>(1). Retrieved from http://search.ebscohost.com/login.aspx?direct=true&amp;profile=ehost&amp;scope=site&amp;authtype=crawler&amp;jrnl=21623309&amp;AN=81282417&amp;h=KyFyGvBtN1pUxKw268SjCV8MjJr6S95LPW0W5IUyE2UbpAfhmb2UQEdO7j2QXMwHK1XVdxKSNa5SIyrCV3Bf%2FA%3D%3D&amp;crl=c</w:t>
-      </w:r>
-    </w:p>
-    <w:p>
-      <w:pPr>
-        <w:pStyle w:val="Bibliography"/>
-        <w:rPr>
-          <w:color w:val="auto"/>
-        </w:rPr>
-      </w:pPr>
-      <w:r>
-        <w:rPr>
-          <w:color w:val="auto"/>
-        </w:rPr>
-        <w:t xml:space="preserve">Moravcsik, M. J., &amp; Murugesan, P. (1975). Some Results on the Function and Quality of Citations. </w:t>
+        <w:t>Journal of Librarianship &amp; Scholarly Communication</w:t>
+      </w:r>
+      <w:r>
+        <w:rPr>
+          <w:color w:val="auto"/>
+        </w:rPr>
+        <w:t xml:space="preserve">, </w:t>
       </w:r>
       <w:r>
         <w:rPr>
@@ -9315,13 +9420,27 @@
           <w:iCs/>
           <w:color w:val="auto"/>
         </w:rPr>
-        <w:t>Social Studies of Science</w:t>
-      </w:r>
-      <w:r>
-        <w:rPr>
-          <w:color w:val="auto"/>
-        </w:rPr>
-        <w:t xml:space="preserve">, </w:t>
+        <w:t>1</w:t>
+      </w:r>
+      <w:r>
+        <w:rPr>
+          <w:color w:val="auto"/>
+        </w:rPr>
+        <w:t>(1). Retrieved from http://search.ebscohost.com/login.aspx?direct=true&amp;profile=ehost&amp;scope=site&amp;authtype=crawler&amp;jrnl=21623309&amp;AN=81282417&amp;h=KyFyGvBtN1pUxKw268SjCV8MjJr6S95LPW0W5IUyE2UbpAfhmb2UQEdO7j2QXMwHK1XVdxKSNa5SIyrCV3Bf%2FA%3D%3D&amp;crl=c</w:t>
+      </w:r>
+    </w:p>
+    <w:p>
+      <w:pPr>
+        <w:pStyle w:val="Bibliography"/>
+        <w:rPr>
+          <w:color w:val="auto"/>
+        </w:rPr>
+      </w:pPr>
+      <w:r>
+        <w:rPr>
+          <w:color w:val="auto"/>
+        </w:rPr>
+        <w:t xml:space="preserve">Moravcsik, M. J., &amp; Murugesan, P. (1975). Some Results on the Function and Quality of Citations. </w:t>
       </w:r>
       <w:r>
         <w:rPr>
@@ -9329,27 +9448,13 @@
           <w:iCs/>
           <w:color w:val="auto"/>
         </w:rPr>
-        <w:t>5</w:t>
-      </w:r>
-      <w:r>
-        <w:rPr>
-          <w:color w:val="auto"/>
-        </w:rPr>
-        <w:t>(1), 86–92. doi:10.2307/284557</w:t>
-      </w:r>
-    </w:p>
-    <w:p>
-      <w:pPr>
-        <w:pStyle w:val="Bibliography"/>
-        <w:rPr>
-          <w:color w:val="auto"/>
-        </w:rPr>
-      </w:pPr>
-      <w:r>
-        <w:rPr>
-          <w:color w:val="auto"/>
-        </w:rPr>
-        <w:t xml:space="preserve">Pham, S., &amp; Hoffmann, A. (2003). A new approach for scientific citation classification using cue phrases. </w:t>
+        <w:t>Social Studies of Science</w:t>
+      </w:r>
+      <w:r>
+        <w:rPr>
+          <w:color w:val="auto"/>
+        </w:rPr>
+        <w:t xml:space="preserve">, </w:t>
       </w:r>
       <w:r>
         <w:rPr>
@@ -9357,13 +9462,13 @@
           <w:iCs/>
           <w:color w:val="auto"/>
         </w:rPr>
-        <w:t>AI 2003: Advances in Artificial Intelligence</w:t>
-      </w:r>
-      <w:r>
-        <w:rPr>
-          <w:color w:val="auto"/>
-        </w:rPr>
-        <w:t>. Retrieved from http://link.springer.com/chapter/10.1007/978-3-540-24581-0_65</w:t>
+        <w:t>5</w:t>
+      </w:r>
+      <w:r>
+        <w:rPr>
+          <w:color w:val="auto"/>
+        </w:rPr>
+        <w:t>(1), 86–92. doi:10.2307/284557</w:t>
       </w:r>
     </w:p>
     <w:p>
@@ -9377,7 +9482,7 @@
         <w:rPr>
           <w:color w:val="auto"/>
         </w:rPr>
-        <w:t xml:space="preserve">Piwowar, H., &amp; Priem, J. (2013). The power of altmetrics on a CV. </w:t>
+        <w:t xml:space="preserve">Pham, S., &amp; Hoffmann, A. (2003). A new approach for scientific citation classification using cue phrases. </w:t>
       </w:r>
       <w:r>
         <w:rPr>
@@ -9385,13 +9490,27 @@
           <w:iCs/>
           <w:color w:val="auto"/>
         </w:rPr>
-        <w:t>Bulletin of the American Society for Information Science and Technology</w:t>
-      </w:r>
-      <w:r>
-        <w:rPr>
-          <w:color w:val="auto"/>
-        </w:rPr>
-        <w:t xml:space="preserve">, </w:t>
+        <w:t>AI 2003: Advances in Artificial Intelligence</w:t>
+      </w:r>
+      <w:r>
+        <w:rPr>
+          <w:color w:val="auto"/>
+        </w:rPr>
+        <w:t>. Retrieved from http://link.springer.com/chapter/10.1007/978-3-540-24581-0_65</w:t>
+      </w:r>
+    </w:p>
+    <w:p>
+      <w:pPr>
+        <w:pStyle w:val="Bibliography"/>
+        <w:rPr>
+          <w:color w:val="auto"/>
+        </w:rPr>
+      </w:pPr>
+      <w:r>
+        <w:rPr>
+          <w:color w:val="auto"/>
+        </w:rPr>
+        <w:t xml:space="preserve">Piwowar, H., &amp; Priem, J. (2013). The power of altmetrics on a CV. </w:t>
       </w:r>
       <w:r>
         <w:rPr>
@@ -9399,55 +9518,13 @@
           <w:iCs/>
           <w:color w:val="auto"/>
         </w:rPr>
-        <w:t>39</w:t>
-      </w:r>
-      <w:r>
-        <w:rPr>
-          <w:color w:val="auto"/>
-        </w:rPr>
-        <w:t>(4), 10–13. doi:10.1002/bult.2013.1720390405</w:t>
-      </w:r>
-    </w:p>
-    <w:p>
-      <w:pPr>
-        <w:pStyle w:val="Bibliography"/>
-        <w:rPr>
-          <w:color w:val="auto"/>
-        </w:rPr>
-      </w:pPr>
-      <w:r>
-        <w:rPr>
-          <w:color w:val="auto"/>
-        </w:rPr>
-        <w:t>Purcell, A. (2014). Tool developed at CERN makes software citation easier. Retrieved from http://www.isgtw.org/spotlight/tool-developed-cern-makes-software-citation-easier</w:t>
-      </w:r>
-    </w:p>
-    <w:p>
-      <w:pPr>
-        <w:pStyle w:val="Bibliography"/>
-        <w:rPr>
-          <w:color w:val="auto"/>
-        </w:rPr>
-      </w:pPr>
-      <w:r>
-        <w:rPr>
-          <w:color w:val="auto"/>
-        </w:rPr>
-        <w:t>R Development Core Team. (2009). R: A Language and Environment for Statistical Computing. Retrieved from http://www.R-project.org</w:t>
-      </w:r>
-    </w:p>
-    <w:p>
-      <w:pPr>
-        <w:pStyle w:val="Bibliography"/>
-        <w:rPr>
-          <w:color w:val="auto"/>
-        </w:rPr>
-      </w:pPr>
-      <w:r>
-        <w:rPr>
-          <w:color w:val="auto"/>
-        </w:rPr>
-        <w:t xml:space="preserve">Roure, D. D., Goble, C., Aleksejevs, S., Bechhofer, S., Bhagat, J., Cruickshank, D., … Poschen, M. (2009). Towards Open Science: The myExperiment approach. </w:t>
+        <w:t>Bulletin of the American Society for Information Science and Technology</w:t>
+      </w:r>
+      <w:r>
+        <w:rPr>
+          <w:color w:val="auto"/>
+        </w:rPr>
+        <w:t xml:space="preserve">, </w:t>
       </w:r>
       <w:r>
         <w:rPr>
@@ -9455,13 +9532,55 @@
           <w:iCs/>
           <w:color w:val="auto"/>
         </w:rPr>
-        <w:t>Concurrency and Computation: Practice and Experience</w:t>
-      </w:r>
-      <w:r>
-        <w:rPr>
-          <w:color w:val="auto"/>
-        </w:rPr>
-        <w:t xml:space="preserve">, </w:t>
+        <w:t>39</w:t>
+      </w:r>
+      <w:r>
+        <w:rPr>
+          <w:color w:val="auto"/>
+        </w:rPr>
+        <w:t>(4), 10–13. doi:10.1002/bult.2013.1720390405</w:t>
+      </w:r>
+    </w:p>
+    <w:p>
+      <w:pPr>
+        <w:pStyle w:val="Bibliography"/>
+        <w:rPr>
+          <w:color w:val="auto"/>
+        </w:rPr>
+      </w:pPr>
+      <w:r>
+        <w:rPr>
+          <w:color w:val="auto"/>
+        </w:rPr>
+        <w:t>Purcell, A. (2014). Tool developed at CERN makes software citation easier. Retrieved from http://www.isgtw.org/spotlight/tool-developed-cern-makes-software-citation-easier</w:t>
+      </w:r>
+    </w:p>
+    <w:p>
+      <w:pPr>
+        <w:pStyle w:val="Bibliography"/>
+        <w:rPr>
+          <w:color w:val="auto"/>
+        </w:rPr>
+      </w:pPr>
+      <w:r>
+        <w:rPr>
+          <w:color w:val="auto"/>
+        </w:rPr>
+        <w:t>R Development Core Team. (2009). R: A Language and Environment for Statistical Computing. Retrieved from http://www.R-project.org</w:t>
+      </w:r>
+    </w:p>
+    <w:p>
+      <w:pPr>
+        <w:pStyle w:val="Bibliography"/>
+        <w:rPr>
+          <w:color w:val="auto"/>
+        </w:rPr>
+      </w:pPr>
+      <w:r>
+        <w:rPr>
+          <w:color w:val="auto"/>
+        </w:rPr>
+        <w:t xml:space="preserve">Roure, D. D., Goble, C., Aleksejevs, S., Bechhofer, S., Bhagat, J., Cruickshank, D., … Poschen, M. (2009). Towards Open Science: The myExperiment approach. </w:t>
       </w:r>
       <w:r>
         <w:rPr>
@@ -9469,27 +9588,13 @@
           <w:iCs/>
           <w:color w:val="auto"/>
         </w:rPr>
-        <w:t>22</w:t>
-      </w:r>
-      <w:r>
-        <w:rPr>
-          <w:color w:val="auto"/>
-        </w:rPr>
-        <w:t>(17), 2335–2353.</w:t>
-      </w:r>
-    </w:p>
-    <w:p>
-      <w:pPr>
-        <w:pStyle w:val="Bibliography"/>
-        <w:rPr>
-          <w:color w:val="auto"/>
-        </w:rPr>
-      </w:pPr>
-      <w:r>
-        <w:rPr>
-          <w:color w:val="auto"/>
-        </w:rPr>
-        <w:t xml:space="preserve">Science Watch. (2003). Twenty Years of Citation Superstars. </w:t>
+        <w:t>Concurrency and Computation: Practice and Experience</w:t>
+      </w:r>
+      <w:r>
+        <w:rPr>
+          <w:color w:val="auto"/>
+        </w:rPr>
+        <w:t xml:space="preserve">, </w:t>
       </w:r>
       <w:r>
         <w:rPr>
@@ -9497,13 +9602,27 @@
           <w:iCs/>
           <w:color w:val="auto"/>
         </w:rPr>
-        <w:t>Science Watch</w:t>
-      </w:r>
-      <w:r>
-        <w:rPr>
-          <w:color w:val="auto"/>
-        </w:rPr>
-        <w:t xml:space="preserve">, </w:t>
+        <w:t>22</w:t>
+      </w:r>
+      <w:r>
+        <w:rPr>
+          <w:color w:val="auto"/>
+        </w:rPr>
+        <w:t>(17), 2335–2353.</w:t>
+      </w:r>
+    </w:p>
+    <w:p>
+      <w:pPr>
+        <w:pStyle w:val="Bibliography"/>
+        <w:rPr>
+          <w:color w:val="auto"/>
+        </w:rPr>
+      </w:pPr>
+      <w:r>
+        <w:rPr>
+          <w:color w:val="auto"/>
+        </w:rPr>
+        <w:t xml:space="preserve">Science Watch. (2003). Twenty Years of Citation Superstars. </w:t>
       </w:r>
       <w:r>
         <w:rPr>
@@ -9511,27 +9630,13 @@
           <w:iCs/>
           <w:color w:val="auto"/>
         </w:rPr>
-        <w:t>14</w:t>
-      </w:r>
-      <w:r>
-        <w:rPr>
-          <w:color w:val="auto"/>
-        </w:rPr>
-        <w:t>(5). Retrieved from http://www.sciencewatch.com/sept-oct2003/sw_sept-oct2003_page1.htm</w:t>
-      </w:r>
-    </w:p>
-    <w:p>
-      <w:pPr>
-        <w:pStyle w:val="Bibliography"/>
-        <w:rPr>
-          <w:color w:val="auto"/>
-        </w:rPr>
-      </w:pPr>
-      <w:r>
-        <w:rPr>
-          <w:color w:val="auto"/>
-        </w:rPr>
-        <w:t xml:space="preserve">Sellitto, C. (2005). The impact of impermanent Web-located citations: A study of 123 scholarly conference publications. </w:t>
+        <w:t>Science Watch</w:t>
+      </w:r>
+      <w:r>
+        <w:rPr>
+          <w:color w:val="auto"/>
+        </w:rPr>
+        <w:t xml:space="preserve">, </w:t>
       </w:r>
       <w:r>
         <w:rPr>
@@ -9539,13 +9644,27 @@
           <w:iCs/>
           <w:color w:val="auto"/>
         </w:rPr>
-        <w:t>Journal of the American Society for Information Science and Technology</w:t>
-      </w:r>
-      <w:r>
-        <w:rPr>
-          <w:color w:val="auto"/>
-        </w:rPr>
-        <w:t xml:space="preserve">, </w:t>
+        <w:t>14</w:t>
+      </w:r>
+      <w:r>
+        <w:rPr>
+          <w:color w:val="auto"/>
+        </w:rPr>
+        <w:t>(5). Retrieved from http://www.sciencewatch.com/sept-oct2003/sw_sept-oct2003_page1.htm</w:t>
+      </w:r>
+    </w:p>
+    <w:p>
+      <w:pPr>
+        <w:pStyle w:val="Bibliography"/>
+        <w:rPr>
+          <w:color w:val="auto"/>
+        </w:rPr>
+      </w:pPr>
+      <w:r>
+        <w:rPr>
+          <w:color w:val="auto"/>
+        </w:rPr>
+        <w:t xml:space="preserve">Sellitto, C. (2005). The impact of impermanent Web-located citations: A study of 123 scholarly conference publications. </w:t>
       </w:r>
       <w:r>
         <w:rPr>
@@ -9553,27 +9672,13 @@
           <w:iCs/>
           <w:color w:val="auto"/>
         </w:rPr>
-        <w:t>56</w:t>
-      </w:r>
-      <w:r>
-        <w:rPr>
-          <w:color w:val="auto"/>
-        </w:rPr>
-        <w:t>(7), 695–703. doi:10.1002/asi.20159</w:t>
-      </w:r>
-    </w:p>
-    <w:p>
-      <w:pPr>
-        <w:pStyle w:val="Bibliography"/>
-        <w:rPr>
-          <w:color w:val="auto"/>
-        </w:rPr>
-      </w:pPr>
-      <w:r>
-        <w:rPr>
-          <w:color w:val="auto"/>
-        </w:rPr>
-        <w:t xml:space="preserve">Simons, N., Visser, K., &amp; Searle, S. (2013). Growing Institutional Support for Data Citation: Results of a Partnership Between Griffith University and the Australian National Data Service. </w:t>
+        <w:t>Journal of the American Society for Information Science and Technology</w:t>
+      </w:r>
+      <w:r>
+        <w:rPr>
+          <w:color w:val="auto"/>
+        </w:rPr>
+        <w:t xml:space="preserve">, </w:t>
       </w:r>
       <w:r>
         <w:rPr>
@@ -9581,13 +9686,27 @@
           <w:iCs/>
           <w:color w:val="auto"/>
         </w:rPr>
-        <w:t>D-Lib Magazine</w:t>
-      </w:r>
-      <w:r>
-        <w:rPr>
-          <w:color w:val="auto"/>
-        </w:rPr>
-        <w:t xml:space="preserve">, </w:t>
+        <w:t>56</w:t>
+      </w:r>
+      <w:r>
+        <w:rPr>
+          <w:color w:val="auto"/>
+        </w:rPr>
+        <w:t>(7), 695–703. doi:10.1002/asi.20159</w:t>
+      </w:r>
+    </w:p>
+    <w:p>
+      <w:pPr>
+        <w:pStyle w:val="Bibliography"/>
+        <w:rPr>
+          <w:color w:val="auto"/>
+        </w:rPr>
+      </w:pPr>
+      <w:r>
+        <w:rPr>
+          <w:color w:val="auto"/>
+        </w:rPr>
+        <w:t xml:space="preserve">Simons, N., Visser, K., &amp; Searle, S. (2013). Growing Institutional Support for Data Citation: Results of a Partnership Between Griffith University and the Australian National Data Service. </w:t>
       </w:r>
       <w:r>
         <w:rPr>
@@ -9595,41 +9714,13 @@
           <w:iCs/>
           <w:color w:val="auto"/>
         </w:rPr>
-        <w:t>19</w:t>
-      </w:r>
-      <w:r>
-        <w:rPr>
-          <w:color w:val="auto"/>
-        </w:rPr>
-        <w:t>(11/12). doi:10.1045/november2013-simons</w:t>
-      </w:r>
-    </w:p>
-    <w:p>
-      <w:pPr>
-        <w:pStyle w:val="Bibliography"/>
-        <w:rPr>
-          <w:color w:val="auto"/>
-        </w:rPr>
-      </w:pPr>
-      <w:r>
-        <w:rPr>
-          <w:color w:val="auto"/>
-        </w:rPr>
-        <w:t>Stewart, C. A., Almes, G. T., &amp; Wheeler, B. C. (Eds.). (2010). NSF Cyberinfrastructure Software Sustainability and Reusability Workshop Report. Retrieved from http://hdl.handle.net/2022/6701</w:t>
-      </w:r>
-    </w:p>
-    <w:p>
-      <w:pPr>
-        <w:pStyle w:val="Bibliography"/>
-        <w:rPr>
-          <w:color w:val="auto"/>
-        </w:rPr>
-      </w:pPr>
-      <w:r>
-        <w:rPr>
-          <w:color w:val="auto"/>
-        </w:rPr>
-        <w:t xml:space="preserve">Stodden, V., Donoho, D., Fomel, S., Friedlander, M., Gerstein, M., LeVeque, R., … Wiggins, C. (2010). Reproducible Research. </w:t>
+        <w:t>D-Lib Magazine</w:t>
+      </w:r>
+      <w:r>
+        <w:rPr>
+          <w:color w:val="auto"/>
+        </w:rPr>
+        <w:t xml:space="preserve">, </w:t>
       </w:r>
       <w:r>
         <w:rPr>
@@ -9637,13 +9728,41 @@
           <w:iCs/>
           <w:color w:val="auto"/>
         </w:rPr>
-        <w:t>Computing in Science and Engineering</w:t>
-      </w:r>
-      <w:r>
-        <w:rPr>
-          <w:color w:val="auto"/>
-        </w:rPr>
-        <w:t xml:space="preserve">, </w:t>
+        <w:t>19</w:t>
+      </w:r>
+      <w:r>
+        <w:rPr>
+          <w:color w:val="auto"/>
+        </w:rPr>
+        <w:t>(11/12). doi:10.1045/november2013-simons</w:t>
+      </w:r>
+    </w:p>
+    <w:p>
+      <w:pPr>
+        <w:pStyle w:val="Bibliography"/>
+        <w:rPr>
+          <w:color w:val="auto"/>
+        </w:rPr>
+      </w:pPr>
+      <w:r>
+        <w:rPr>
+          <w:color w:val="auto"/>
+        </w:rPr>
+        <w:t>Stewart, C. A., Almes, G. T., &amp; Wheeler, B. C. (Eds.). (2010). NSF Cyberinfrastructure Software Sustainability and Reusability Workshop Report. Retrieved from http://hdl.handle.net/2022/6701</w:t>
+      </w:r>
+    </w:p>
+    <w:p>
+      <w:pPr>
+        <w:pStyle w:val="Bibliography"/>
+        <w:rPr>
+          <w:color w:val="auto"/>
+        </w:rPr>
+      </w:pPr>
+      <w:r>
+        <w:rPr>
+          <w:color w:val="auto"/>
+        </w:rPr>
+        <w:t xml:space="preserve">Stodden, V., Donoho, D., Fomel, S., Friedlander, M., Gerstein, M., LeVeque, R., … Wiggins, C. (2010). Reproducible Research. </w:t>
       </w:r>
       <w:r>
         <w:rPr>
@@ -9651,27 +9770,13 @@
           <w:iCs/>
           <w:color w:val="auto"/>
         </w:rPr>
-        <w:t>12</w:t>
-      </w:r>
-      <w:r>
-        <w:rPr>
-          <w:color w:val="auto"/>
-        </w:rPr>
-        <w:t>(5), 8–13.</w:t>
-      </w:r>
-    </w:p>
-    <w:p>
-      <w:pPr>
-        <w:pStyle w:val="Bibliography"/>
-        <w:rPr>
-          <w:color w:val="auto"/>
-        </w:rPr>
-      </w:pPr>
-      <w:r>
-        <w:rPr>
-          <w:color w:val="auto"/>
-        </w:rPr>
-        <w:t xml:space="preserve">Stodden, V., Guo, P., &amp; Ma, Z. (2013). Toward Reproducible Computational Research: An Empirical Analysis of Data and Code Policy Adoption by Journals. </w:t>
+        <w:t>Computing in Science and Engineering</w:t>
+      </w:r>
+      <w:r>
+        <w:rPr>
+          <w:color w:val="auto"/>
+        </w:rPr>
+        <w:t xml:space="preserve">, </w:t>
       </w:r>
       <w:r>
         <w:rPr>
@@ -9679,13 +9784,27 @@
           <w:iCs/>
           <w:color w:val="auto"/>
         </w:rPr>
-        <w:t>PLoS ONE</w:t>
-      </w:r>
-      <w:r>
-        <w:rPr>
-          <w:color w:val="auto"/>
-        </w:rPr>
-        <w:t xml:space="preserve">, </w:t>
+        <w:t>12</w:t>
+      </w:r>
+      <w:r>
+        <w:rPr>
+          <w:color w:val="auto"/>
+        </w:rPr>
+        <w:t>(5), 8–13.</w:t>
+      </w:r>
+    </w:p>
+    <w:p>
+      <w:pPr>
+        <w:pStyle w:val="Bibliography"/>
+        <w:rPr>
+          <w:color w:val="auto"/>
+        </w:rPr>
+      </w:pPr>
+      <w:r>
+        <w:rPr>
+          <w:color w:val="auto"/>
+        </w:rPr>
+        <w:t xml:space="preserve">Stodden, V., Guo, P., &amp; Ma, Z. (2013). Toward Reproducible Computational Research: An Empirical Analysis of Data and Code Policy Adoption by Journals. </w:t>
       </w:r>
       <w:r>
         <w:rPr>
@@ -9693,27 +9812,13 @@
           <w:iCs/>
           <w:color w:val="auto"/>
         </w:rPr>
-        <w:t>8</w:t>
-      </w:r>
-      <w:r>
-        <w:rPr>
-          <w:color w:val="auto"/>
-        </w:rPr>
-        <w:t>(6), e67111. doi:10.1371/journal.pone.0067111</w:t>
-      </w:r>
-    </w:p>
-    <w:p>
-      <w:pPr>
-        <w:pStyle w:val="Bibliography"/>
-        <w:rPr>
-          <w:color w:val="auto"/>
-        </w:rPr>
-      </w:pPr>
-      <w:r>
-        <w:rPr>
-          <w:color w:val="auto"/>
-        </w:rPr>
-        <w:t xml:space="preserve">Stodden, V., Hurlin, C., &amp; Perignon, C. (2012). RunMyCode.org: A novel dissemination and collaboration platform for executing published computational results. In </w:t>
+        <w:t>PLoS ONE</w:t>
+      </w:r>
+      <w:r>
+        <w:rPr>
+          <w:color w:val="auto"/>
+        </w:rPr>
+        <w:t xml:space="preserve">, </w:t>
       </w:r>
       <w:r>
         <w:rPr>
@@ -9721,13 +9826,13 @@
           <w:iCs/>
           <w:color w:val="auto"/>
         </w:rPr>
-        <w:t>2012 IEEE 8th International Conference on E-Science (e-Science)</w:t>
-      </w:r>
-      <w:r>
-        <w:rPr>
-          <w:color w:val="auto"/>
-        </w:rPr>
-        <w:t xml:space="preserve"> (pp. 1–8). doi:10.1109/eScience.2012.6404455</w:t>
+        <w:t>8</w:t>
+      </w:r>
+      <w:r>
+        <w:rPr>
+          <w:color w:val="auto"/>
+        </w:rPr>
+        <w:t>(6), e67111. doi:10.1371/journal.pone.0067111</w:t>
       </w:r>
     </w:p>
     <w:p>
@@ -9741,7 +9846,7 @@
         <w:rPr>
           <w:color w:val="auto"/>
         </w:rPr>
-        <w:t xml:space="preserve">Strijkers, R., Cushing, R., Vasyunin, D., de Laat, C., Belloum, A. S. Z., &amp; Meijer, R. (2011). Toward Executable Scientiﬁc Publications. </w:t>
+        <w:t xml:space="preserve">Stodden, V., Hurlin, C., &amp; Perignon, C. (2012). RunMyCode.org: A novel dissemination and collaboration platform for executing published computational results. In </w:t>
       </w:r>
       <w:r>
         <w:rPr>
@@ -9749,13 +9854,27 @@
           <w:iCs/>
           <w:color w:val="auto"/>
         </w:rPr>
-        <w:t>Procedia Computer Science</w:t>
-      </w:r>
-      <w:r>
-        <w:rPr>
-          <w:color w:val="auto"/>
-        </w:rPr>
-        <w:t xml:space="preserve">, </w:t>
+        <w:t>2012 IEEE 8th International Conference on E-Science (e-Science)</w:t>
+      </w:r>
+      <w:r>
+        <w:rPr>
+          <w:color w:val="auto"/>
+        </w:rPr>
+        <w:t xml:space="preserve"> (pp. 1–8). doi:10.1109/eScience.2012.6404455</w:t>
+      </w:r>
+    </w:p>
+    <w:p>
+      <w:pPr>
+        <w:pStyle w:val="Bibliography"/>
+        <w:rPr>
+          <w:color w:val="auto"/>
+        </w:rPr>
+      </w:pPr>
+      <w:r>
+        <w:rPr>
+          <w:color w:val="auto"/>
+        </w:rPr>
+        <w:t xml:space="preserve">Strijkers, R., Cushing, R., Vasyunin, D., de Laat, C., Belloum, A. S. Z., &amp; Meijer, R. (2011). Toward Executable Scientiﬁc Publications. </w:t>
       </w:r>
       <w:r>
         <w:rPr>
@@ -9763,27 +9882,13 @@
           <w:iCs/>
           <w:color w:val="auto"/>
         </w:rPr>
-        <w:t>4</w:t>
-      </w:r>
-      <w:r>
-        <w:rPr>
-          <w:color w:val="auto"/>
-        </w:rPr>
-        <w:t>, 707–715. doi:10.1016/j.procs.2011.04.074</w:t>
-      </w:r>
-    </w:p>
-    <w:p>
-      <w:pPr>
-        <w:pStyle w:val="Bibliography"/>
-        <w:rPr>
-          <w:color w:val="auto"/>
-        </w:rPr>
-      </w:pPr>
-      <w:r>
-        <w:rPr>
-          <w:color w:val="auto"/>
-        </w:rPr>
-        <w:t xml:space="preserve">Teufel, S., &amp; Tidhar, D. (2006). Automatic classification of citation function. </w:t>
+        <w:t>Procedia Computer Science</w:t>
+      </w:r>
+      <w:r>
+        <w:rPr>
+          <w:color w:val="auto"/>
+        </w:rPr>
+        <w:t xml:space="preserve">, </w:t>
       </w:r>
       <w:r>
         <w:rPr>
@@ -9791,13 +9896,13 @@
           <w:iCs/>
           <w:color w:val="auto"/>
         </w:rPr>
-        <w:t>Computational Linguistics</w:t>
-      </w:r>
-      <w:r>
-        <w:rPr>
-          <w:color w:val="auto"/>
-        </w:rPr>
-        <w:t>, (July), 103–110.</w:t>
+        <w:t>4</w:t>
+      </w:r>
+      <w:r>
+        <w:rPr>
+          <w:color w:val="auto"/>
+        </w:rPr>
+        <w:t>, 707–715. doi:10.1016/j.procs.2011.04.074</w:t>
       </w:r>
     </w:p>
     <w:p>
@@ -9811,7 +9916,7 @@
         <w:rPr>
           <w:color w:val="auto"/>
         </w:rPr>
-        <w:t xml:space="preserve">Wickham, H. (2009). </w:t>
+        <w:t xml:space="preserve">Teufel, S., &amp; Tidhar, D. (2006). Automatic classification of citation function. </w:t>
       </w:r>
       <w:r>
         <w:rPr>
@@ -9819,13 +9924,13 @@
           <w:iCs/>
           <w:color w:val="auto"/>
         </w:rPr>
-        <w:t>ggplot2: Elegant Graphics for Data Analysis</w:t>
-      </w:r>
-      <w:r>
-        <w:rPr>
-          <w:color w:val="auto"/>
-        </w:rPr>
-        <w:t>.</w:t>
+        <w:t>Computational Linguistics</w:t>
+      </w:r>
+      <w:r>
+        <w:rPr>
+          <w:color w:val="auto"/>
+        </w:rPr>
+        <w:t>, (July), 103–110.</w:t>
       </w:r>
     </w:p>
     <w:p>
@@ -9839,7 +9944,7 @@
         <w:rPr>
           <w:color w:val="auto"/>
         </w:rPr>
-        <w:t xml:space="preserve">Willighagen, E. (2013). Accessing biological data with semantic web technologies. </w:t>
+        <w:t xml:space="preserve">Wickham, H. (2009). </w:t>
       </w:r>
       <w:r>
         <w:rPr>
@@ -9847,6 +9952,34 @@
           <w:iCs/>
           <w:color w:val="auto"/>
         </w:rPr>
+        <w:t>ggplot2: Elegant Graphics for Data Analysis</w:t>
+      </w:r>
+      <w:r>
+        <w:rPr>
+          <w:color w:val="auto"/>
+        </w:rPr>
+        <w:t>.</w:t>
+      </w:r>
+    </w:p>
+    <w:p>
+      <w:pPr>
+        <w:pStyle w:val="Bibliography"/>
+        <w:rPr>
+          <w:color w:val="auto"/>
+        </w:rPr>
+      </w:pPr>
+      <w:r>
+        <w:rPr>
+          <w:color w:val="auto"/>
+        </w:rPr>
+        <w:t xml:space="preserve">Willighagen, E. (2013). Accessing biological data with semantic web technologies. </w:t>
+      </w:r>
+      <w:r>
+        <w:rPr>
+          <w:i/>
+          <w:iCs/>
+          <w:color w:val="auto"/>
+        </w:rPr>
         <w:t>Peer J Pre-Prints</w:t>
       </w:r>
       <w:r>
@@ -9874,7 +10007,6 @@
         <w:pStyle w:val="Heading1"/>
       </w:pPr>
       <w:r>
-        <w:lastRenderedPageBreak/>
         <w:t>Appendix 1: Details of Sampling Frame and Journals in sample</w:t>
       </w:r>
     </w:p>
@@ -10363,14 +10495,27 @@
       <w:r>
         <w:t xml:space="preserve">Table </w:t>
       </w:r>
-      <w:fldSimple w:instr=" SEQ Table \* ARABIC ">
-        <w:r>
-          <w:rPr>
-            <w:noProof/>
-          </w:rPr>
-          <w:t>7</w:t>
-        </w:r>
-      </w:fldSimple>
+      <w:r>
+        <w:fldChar w:fldCharType="begin"/>
+      </w:r>
+      <w:r>
+        <w:instrText xml:space="preserve"> SEQ Table \* ARABIC </w:instrText>
+      </w:r>
+      <w:r>
+        <w:fldChar w:fldCharType="separate"/>
+      </w:r>
+      <w:r>
+        <w:rPr>
+          <w:noProof/>
+        </w:rPr>
+        <w:t>7</w:t>
+      </w:r>
+      <w:r>
+        <w:rPr>
+          <w:noProof/>
+        </w:rPr>
+        <w:fldChar w:fldCharType="end"/>
+      </w:r>
       <w:r>
         <w:t>: All Journals in Sample</w:t>
       </w:r>
@@ -12047,7 +12192,6 @@
         <w:pStyle w:val="Heading1"/>
       </w:pPr>
       <w:r>
-        <w:lastRenderedPageBreak/>
         <w:t>Appendix 2: Software packages mentioned in articles</w:t>
       </w:r>
     </w:p>
@@ -12086,7 +12230,6 @@
               <w:rPr>
                 <w:sz w:val="18"/>
               </w:rPr>
-              <w:lastRenderedPageBreak/>
               <w:t>CCP4</w:t>
             </w:r>
           </w:p>
@@ -14139,7 +14282,6 @@
               <w:rPr>
                 <w:sz w:val="18"/>
               </w:rPr>
-              <w:lastRenderedPageBreak/>
               <w:t>GenePix</w:t>
             </w:r>
           </w:p>
@@ -16268,7 +16410,6 @@
               <w:rPr>
                 <w:sz w:val="18"/>
               </w:rPr>
-              <w:lastRenderedPageBreak/>
               <w:t>SCALEPACK</w:t>
             </w:r>
           </w:p>
@@ -17698,7 +17839,7 @@
       </w:pPr>
       <w:r>
         <w:rPr>
-          <w:vertAlign w:val="superscript"/>
+          <w:rStyle w:val="FootnoteReference"/>
         </w:rPr>
         <w:footnoteRef/>
       </w:r>
@@ -17718,7 +17859,7 @@
       </w:pPr>
       <w:r>
         <w:rPr>
-          <w:vertAlign w:val="superscript"/>
+          <w:rStyle w:val="FootnoteReference"/>
         </w:rPr>
         <w:footnoteRef/>
       </w:r>
@@ -17997,6 +18138,7 @@
   <w:style w:type="character" w:default="1" w:styleId="DefaultParagraphFont">
     <w:name w:val="Default Paragraph Font"/>
     <w:uiPriority w:val="1"/>
+    <w:semiHidden/>
     <w:unhideWhenUsed/>
   </w:style>
   <w:style w:type="table" w:default="1" w:styleId="TableNormal">
@@ -18333,6 +18475,28 @@
       <w:u w:val="single"/>
     </w:rPr>
   </w:style>
+  <w:style w:type="character" w:styleId="EndnoteReference">
+    <w:name w:val="endnote reference"/>
+    <w:basedOn w:val="DefaultParagraphFont"/>
+    <w:uiPriority w:val="99"/>
+    <w:semiHidden/>
+    <w:unhideWhenUsed/>
+    <w:rsid w:val="0035353A"/>
+    <w:rPr>
+      <w:vertAlign w:val="superscript"/>
+    </w:rPr>
+  </w:style>
+  <w:style w:type="character" w:styleId="FootnoteReference">
+    <w:name w:val="footnote reference"/>
+    <w:basedOn w:val="DefaultParagraphFont"/>
+    <w:uiPriority w:val="99"/>
+    <w:semiHidden/>
+    <w:unhideWhenUsed/>
+    <w:rsid w:val="0035353A"/>
+    <w:rPr>
+      <w:vertAlign w:val="superscript"/>
+    </w:rPr>
+  </w:style>
 </w:styles>
 </file>
 
@@ -18600,6 +18764,7 @@
   <w:style w:type="character" w:default="1" w:styleId="DefaultParagraphFont">
     <w:name w:val="Default Paragraph Font"/>
     <w:uiPriority w:val="1"/>
+    <w:semiHidden/>
     <w:unhideWhenUsed/>
   </w:style>
   <w:style w:type="table" w:default="1" w:styleId="TableNormal">
@@ -18936,6 +19101,28 @@
       <w:u w:val="single"/>
     </w:rPr>
   </w:style>
+  <w:style w:type="character" w:styleId="EndnoteReference">
+    <w:name w:val="endnote reference"/>
+    <w:basedOn w:val="DefaultParagraphFont"/>
+    <w:uiPriority w:val="99"/>
+    <w:semiHidden/>
+    <w:unhideWhenUsed/>
+    <w:rsid w:val="0035353A"/>
+    <w:rPr>
+      <w:vertAlign w:val="superscript"/>
+    </w:rPr>
+  </w:style>
+  <w:style w:type="character" w:styleId="FootnoteReference">
+    <w:name w:val="footnote reference"/>
+    <w:basedOn w:val="DefaultParagraphFont"/>
+    <w:uiPriority w:val="99"/>
+    <w:semiHidden/>
+    <w:unhideWhenUsed/>
+    <w:rsid w:val="0035353A"/>
+    <w:rPr>
+      <w:vertAlign w:val="superscript"/>
+    </w:rPr>
+  </w:style>
 </w:styles>
 </file>
 
@@ -19264,7 +19451,7 @@
 </file>
 
 <file path=customXml/itemProps1.xml><?xml version="1.0" encoding="utf-8"?>
-<ds:datastoreItem xmlns:ds="http://schemas.openxmlformats.org/officeDocument/2006/customXml" ds:itemID="{B196341C-322A-F449-8D9B-A991FFA1A1B7}">
+<ds:datastoreItem xmlns:ds="http://schemas.openxmlformats.org/officeDocument/2006/customXml" ds:itemID="{97FBE859-671B-0745-920A-2389D19A20B7}">
   <ds:schemaRefs>
     <ds:schemaRef ds:uri="http://schemas.openxmlformats.org/officeDocument/2006/bibliography"/>
   </ds:schemaRefs>

</xml_diff>